<commit_message>
aggiornato il file di esmpio iniziale
</commit_message>
<xml_diff>
--- a/java/scuola/verifiche/docx/paragraph-remix.pom/paragraph-remix.cmd/examples/crocette1.docx
+++ b/java/scuola/verifiche/docx/paragraph-remix.pom/paragraph-remix.cmd/examples/crocette1.docx
@@ -320,45 +320,29 @@
           <w:sz w:val="24"/>
           <w:szCs w:val="24"/>
         </w:rPr>
-        <w:t xml:space="preserve">il piatto serve per portare una </w:t>
-      </w:r>
-      <w:r>
-        <w:rPr>
-          <w:rFonts w:ascii="Consolas" w:hAnsi="Consolas" w:cstheme="minorHAnsi"/>
-          <w:b/>
-          <w:color w:val="F7CAAC" w:themeColor="accent2" w:themeTint="66"/>
-          <w:sz w:val="24"/>
-          <w:szCs w:val="24"/>
-          <w14:textOutline w14:w="11112" w14:cap="flat" w14:cmpd="sng" w14:algn="ctr">
-            <w14:solidFill>
-              <w14:schemeClr w14:val="accent2"/>
-            </w14:solidFill>
-            <w14:prstDash w14:val="solid"/>
-            <w14:round/>
-          </w14:textOutline>
-        </w:rPr>
-        <w:t xml:space="preserve">pietanza </w:t>
-      </w:r>
-      <w:r>
-        <w:rPr>
-          <w:rFonts w:ascii="Consolas" w:hAnsi="Consolas" w:cstheme="minorHAnsi"/>
-          <w:b/>
-          <w:sz w:val="24"/>
-          <w:szCs w:val="24"/>
-        </w:rPr>
-        <w:t>in tavola?</w:t>
-      </w:r>
-    </w:p>
-    <w:p>
-      <w:pPr>
-        <w:spacing w:before="40" w:after="0" w:line="240" w:lineRule="auto"/>
-        <w:ind w:left="851" w:hanging="851"/>
-        <w:rPr>
-          <w:rFonts w:ascii="Consolas" w:hAnsi="Consolas" w:cstheme="minorHAnsi"/>
-          <w:sz w:val="24"/>
-          <w:szCs w:val="24"/>
-        </w:rPr>
-      </w:pPr>
+        <w:t>Domanda 01</w:t>
+      </w:r>
+      <w:r>
+        <w:rPr>
+          <w:rFonts w:ascii="Consolas" w:hAnsi="Consolas" w:cstheme="minorHAnsi"/>
+          <w:b/>
+          <w:sz w:val="24"/>
+          <w:szCs w:val="24"/>
+        </w:rPr>
+        <w:t>?</w:t>
+      </w:r>
+    </w:p>
+    <w:p>
+      <w:pPr>
+        <w:spacing w:before="40" w:after="0" w:line="240" w:lineRule="auto"/>
+        <w:ind w:left="851" w:hanging="851"/>
+        <w:rPr>
+          <w:rFonts w:ascii="Consolas" w:hAnsi="Consolas" w:cstheme="minorHAnsi"/>
+          <w:sz w:val="24"/>
+          <w:szCs w:val="24"/>
+        </w:rPr>
+      </w:pPr>
+      <w:proofErr w:type="gramStart"/>
       <w:r>
         <w:rPr>
           <w:rFonts w:ascii="Consolas" w:hAnsi="Consolas" w:cstheme="minorHAnsi"/>
@@ -383,26 +367,53 @@
         </w:rPr>
         <w:t>]</w:t>
       </w:r>
-      <w:r>
-        <w:rPr>
-          <w:rFonts w:ascii="Consolas" w:hAnsi="Consolas" w:cstheme="minorHAnsi"/>
-          <w:sz w:val="24"/>
-          <w:szCs w:val="24"/>
-        </w:rPr>
-        <w:tab/>
-        <w:t>NO, serve tagliare le stoffe</w:t>
-      </w:r>
-    </w:p>
-    <w:p>
-      <w:pPr>
-        <w:spacing w:before="40" w:after="0" w:line="240" w:lineRule="auto"/>
-        <w:ind w:left="851" w:hanging="851"/>
-        <w:rPr>
-          <w:rFonts w:ascii="Consolas" w:hAnsi="Consolas" w:cstheme="minorHAnsi"/>
-          <w:sz w:val="24"/>
-          <w:szCs w:val="24"/>
-        </w:rPr>
-      </w:pPr>
+      <w:proofErr w:type="gramEnd"/>
+      <w:r>
+        <w:rPr>
+          <w:rFonts w:ascii="Consolas" w:hAnsi="Consolas" w:cstheme="minorHAnsi"/>
+          <w:sz w:val="24"/>
+          <w:szCs w:val="24"/>
+        </w:rPr>
+        <w:tab/>
+      </w:r>
+      <w:r>
+        <w:rPr>
+          <w:rFonts w:ascii="Consolas" w:hAnsi="Consolas" w:cstheme="minorHAnsi"/>
+          <w:sz w:val="24"/>
+          <w:szCs w:val="24"/>
+        </w:rPr>
+        <w:t xml:space="preserve">risposta A </w:t>
+      </w:r>
+      <w:proofErr w:type="spellStart"/>
+      <w:r>
+        <w:rPr>
+          <w:rFonts w:ascii="Consolas" w:hAnsi="Consolas" w:cstheme="minorHAnsi"/>
+          <w:sz w:val="24"/>
+          <w:szCs w:val="24"/>
+        </w:rPr>
+        <w:t>a</w:t>
+      </w:r>
+      <w:proofErr w:type="spellEnd"/>
+      <w:r>
+        <w:rPr>
+          <w:rFonts w:ascii="Consolas" w:hAnsi="Consolas" w:cstheme="minorHAnsi"/>
+          <w:sz w:val="24"/>
+          <w:szCs w:val="24"/>
+        </w:rPr>
+        <w:t xml:space="preserve"> Domanda 01</w:t>
+      </w:r>
+    </w:p>
+    <w:p>
+      <w:pPr>
+        <w:spacing w:before="40" w:after="0" w:line="240" w:lineRule="auto"/>
+        <w:ind w:left="851" w:hanging="851"/>
+        <w:rPr>
+          <w:rFonts w:ascii="Consolas" w:hAnsi="Consolas" w:cstheme="minorHAnsi"/>
+          <w:sz w:val="24"/>
+          <w:szCs w:val="24"/>
+        </w:rPr>
+      </w:pPr>
+      <w:proofErr w:type="gramStart"/>
       <w:r>
         <w:rPr>
           <w:rFonts w:ascii="Consolas" w:hAnsi="Consolas" w:cstheme="minorHAnsi"/>
@@ -411,21 +422,38 @@
         </w:rPr>
         <w:t>B[ ]</w:t>
       </w:r>
-      <w:r>
-        <w:rPr>
-          <w:rFonts w:ascii="Consolas" w:hAnsi="Consolas" w:cstheme="minorHAnsi"/>
-          <w:sz w:val="24"/>
-          <w:szCs w:val="24"/>
-        </w:rPr>
-        <w:tab/>
-      </w:r>
-      <w:r>
-        <w:rPr>
-          <w:rFonts w:ascii="Consolas" w:hAnsi="Consolas" w:cstheme="minorHAnsi"/>
-          <w:sz w:val="24"/>
-          <w:szCs w:val="24"/>
-        </w:rPr>
-        <w:t>NO, serve per mantenere</w:t>
+      <w:proofErr w:type="gramEnd"/>
+      <w:r>
+        <w:rPr>
+          <w:rFonts w:ascii="Consolas" w:hAnsi="Consolas" w:cstheme="minorHAnsi"/>
+          <w:sz w:val="24"/>
+          <w:szCs w:val="24"/>
+        </w:rPr>
+        <w:tab/>
+      </w:r>
+      <w:r>
+        <w:rPr>
+          <w:rFonts w:ascii="Consolas" w:hAnsi="Consolas" w:cstheme="minorHAnsi"/>
+          <w:sz w:val="24"/>
+          <w:szCs w:val="24"/>
+        </w:rPr>
+        <w:t xml:space="preserve">risposta </w:t>
+      </w:r>
+      <w:r>
+        <w:rPr>
+          <w:rFonts w:ascii="Consolas" w:hAnsi="Consolas" w:cstheme="minorHAnsi"/>
+          <w:sz w:val="24"/>
+          <w:szCs w:val="24"/>
+        </w:rPr>
+        <w:t>B</w:t>
+      </w:r>
+      <w:r>
+        <w:rPr>
+          <w:rFonts w:ascii="Consolas" w:hAnsi="Consolas" w:cstheme="minorHAnsi"/>
+          <w:sz w:val="24"/>
+          <w:szCs w:val="24"/>
+        </w:rPr>
+        <w:t xml:space="preserve"> a Domanda 01</w:t>
       </w:r>
     </w:p>
     <w:p>
@@ -469,7 +497,30 @@
           <w:szCs w:val="24"/>
         </w:rPr>
         <w:tab/>
-        <w:t>SI, servert fv fvujfiuhtuih fuhviuahgo iuhiuafvh iufhv uiafhvuiafhvbiuafh biuhbiu habiuh afiubhaiuhb auifhbv iaufhbo aifuhbouia hoiua fhbuia fhbuhaf bhafubh aufhb adfub afuhb</w:t>
+      </w:r>
+      <w:r>
+        <w:rPr>
+          <w:rFonts w:ascii="Consolas" w:hAnsi="Consolas" w:cstheme="minorHAnsi"/>
+          <w:sz w:val="24"/>
+          <w:szCs w:val="24"/>
+        </w:rPr>
+        <w:t xml:space="preserve">risposta </w:t>
+      </w:r>
+      <w:r>
+        <w:rPr>
+          <w:rFonts w:ascii="Consolas" w:hAnsi="Consolas" w:cstheme="minorHAnsi"/>
+          <w:sz w:val="24"/>
+          <w:szCs w:val="24"/>
+        </w:rPr>
+        <w:t>C</w:t>
+      </w:r>
+      <w:r>
+        <w:rPr>
+          <w:rFonts w:ascii="Consolas" w:hAnsi="Consolas" w:cstheme="minorHAnsi"/>
+          <w:sz w:val="24"/>
+          <w:szCs w:val="24"/>
+        </w:rPr>
+        <w:t xml:space="preserve"> a Domanda 01</w:t>
       </w:r>
     </w:p>
     <w:p>
@@ -513,19 +564,43 @@
           <w:szCs w:val="24"/>
         </w:rPr>
         <w:tab/>
-        <w:t>nreoegj uiu hbiuh buihb uiqfhbuiqfh buifhbaufvbh iauhob auhbaliufhbvo iuahb iuahfboiuh afdbu</w:t>
-      </w:r>
-    </w:p>
-    <w:p>
-      <w:pPr>
-        <w:spacing w:before="40" w:after="0" w:line="240" w:lineRule="auto"/>
-        <w:ind w:left="851" w:hanging="851"/>
-        <w:rPr>
-          <w:rFonts w:ascii="Consolas" w:hAnsi="Consolas" w:cstheme="minorHAnsi"/>
-          <w:sz w:val="24"/>
-          <w:szCs w:val="24"/>
-        </w:rPr>
-      </w:pPr>
+      </w:r>
+      <w:r>
+        <w:rPr>
+          <w:rFonts w:ascii="Consolas" w:hAnsi="Consolas" w:cstheme="minorHAnsi"/>
+          <w:sz w:val="24"/>
+          <w:szCs w:val="24"/>
+        </w:rPr>
+        <w:t xml:space="preserve">risposta </w:t>
+      </w:r>
+      <w:r>
+        <w:rPr>
+          <w:rFonts w:ascii="Consolas" w:hAnsi="Consolas" w:cstheme="minorHAnsi"/>
+          <w:sz w:val="24"/>
+          <w:szCs w:val="24"/>
+        </w:rPr>
+        <w:t>D</w:t>
+      </w:r>
+      <w:r>
+        <w:rPr>
+          <w:rFonts w:ascii="Consolas" w:hAnsi="Consolas" w:cstheme="minorHAnsi"/>
+          <w:sz w:val="24"/>
+          <w:szCs w:val="24"/>
+        </w:rPr>
+        <w:t xml:space="preserve"> a Domanda 01</w:t>
+      </w:r>
+    </w:p>
+    <w:p>
+      <w:pPr>
+        <w:spacing w:before="40" w:after="0" w:line="240" w:lineRule="auto"/>
+        <w:ind w:left="851" w:hanging="851"/>
+        <w:rPr>
+          <w:rFonts w:ascii="Consolas" w:hAnsi="Consolas" w:cstheme="minorHAnsi"/>
+          <w:sz w:val="24"/>
+          <w:szCs w:val="24"/>
+        </w:rPr>
+      </w:pPr>
+      <w:proofErr w:type="gramStart"/>
       <w:r>
         <w:rPr>
           <w:rFonts w:ascii="Consolas" w:hAnsi="Consolas" w:cstheme="minorHAnsi"/>
@@ -534,105 +609,77 @@
         </w:rPr>
         <w:t>E[ ]</w:t>
       </w:r>
-      <w:r>
-        <w:rPr>
-          <w:rFonts w:ascii="Consolas" w:hAnsi="Consolas" w:cstheme="minorHAnsi"/>
-          <w:sz w:val="24"/>
-          <w:szCs w:val="24"/>
-        </w:rPr>
-        <w:tab/>
-        <w:t>Forse.</w:t>
-      </w:r>
-    </w:p>
-    <w:p>
-      <w:pPr>
-        <w:spacing w:before="40" w:after="0" w:line="240" w:lineRule="auto"/>
-        <w:ind w:left="851" w:hanging="851"/>
-        <w:rPr>
-          <w:rFonts w:ascii="Consolas" w:hAnsi="Consolas" w:cstheme="minorHAnsi"/>
-          <w:sz w:val="24"/>
-          <w:szCs w:val="24"/>
-        </w:rPr>
-      </w:pPr>
-    </w:p>
-    <w:p>
-      <w:pPr>
-        <w:spacing w:before="40" w:after="0" w:line="240" w:lineRule="auto"/>
-        <w:ind w:left="851" w:hanging="851"/>
-        <w:rPr>
-          <w:rFonts w:ascii="Consolas" w:hAnsi="Consolas" w:cstheme="minorHAnsi"/>
-          <w:b/>
-          <w:sz w:val="24"/>
-          <w:szCs w:val="24"/>
-        </w:rPr>
-      </w:pPr>
-    </w:p>
-    <w:p>
-      <w:pPr>
-        <w:spacing w:before="40" w:after="0" w:line="240" w:lineRule="auto"/>
-        <w:ind w:left="851" w:hanging="851"/>
-        <w:rPr>
-          <w:rFonts w:ascii="Consolas" w:hAnsi="Consolas" w:cstheme="minorHAnsi"/>
-          <w:b/>
-          <w:sz w:val="24"/>
-          <w:szCs w:val="24"/>
-        </w:rPr>
-      </w:pPr>
-    </w:p>
-    <w:p>
-      <w:pPr>
-        <w:spacing w:before="40" w:after="0" w:line="240" w:lineRule="auto"/>
-        <w:ind w:left="851" w:hanging="851"/>
-        <w:rPr>
-          <w:rFonts w:ascii="Consolas" w:hAnsi="Consolas" w:cstheme="minorHAnsi"/>
-          <w:b/>
-          <w:sz w:val="24"/>
-          <w:szCs w:val="24"/>
-        </w:rPr>
-      </w:pPr>
-      <w:r>
-        <w:rPr>
-          <w:rFonts w:ascii="Consolas" w:hAnsi="Consolas" w:cstheme="minorHAnsi"/>
-          <w:b/>
-          <w:sz w:val="24"/>
-          <w:szCs w:val="24"/>
-        </w:rPr>
-        <w:t>D02:</w:t>
-      </w:r>
-      <w:r>
-        <w:rPr>
-          <w:rFonts w:ascii="Consolas" w:hAnsi="Consolas" w:cstheme="minorHAnsi"/>
-          <w:b/>
-          <w:sz w:val="24"/>
-          <w:szCs w:val="24"/>
-        </w:rPr>
-        <w:tab/>
-      </w:r>
-      <w:r>
-        <w:rPr>
-          <w:rFonts w:ascii="Consolas" w:hAnsi="Consolas" w:cstheme="minorHAnsi"/>
-          <w:b/>
-          <w:sz w:val="24"/>
-          <w:szCs w:val="24"/>
-        </w:rPr>
-        <w:t>pinco pallino</w:t>
-      </w:r>
-      <w:r>
-        <w:rPr>
-          <w:rFonts w:ascii="Consolas" w:hAnsi="Consolas" w:cstheme="minorHAnsi"/>
-          <w:b/>
-          <w:sz w:val="24"/>
-          <w:szCs w:val="24"/>
-        </w:rPr>
-        <w:t xml:space="preserve"> ci sara un mattino dove nell’aria più fresca un albero potrà mai inzlazri alle stelle per avvisare il cielo dell’imminente CO</w:t>
-      </w:r>
-      <w:r>
-        <w:rPr>
-          <w:rFonts w:ascii="Consolas" w:hAnsi="Consolas" w:cstheme="minorHAnsi"/>
-          <w:b/>
-          <w:sz w:val="24"/>
-          <w:szCs w:val="24"/>
-          <w:vertAlign w:val="subscript"/>
+      <w:proofErr w:type="gramEnd"/>
+      <w:r>
+        <w:rPr>
+          <w:rFonts w:ascii="Consolas" w:hAnsi="Consolas" w:cstheme="minorHAnsi"/>
+          <w:sz w:val="24"/>
+          <w:szCs w:val="24"/>
+        </w:rPr>
+        <w:tab/>
+      </w:r>
+      <w:r>
+        <w:rPr>
+          <w:rFonts w:ascii="Consolas" w:hAnsi="Consolas" w:cstheme="minorHAnsi"/>
+          <w:sz w:val="24"/>
+          <w:szCs w:val="24"/>
+        </w:rPr>
+        <w:t xml:space="preserve">risposta </w:t>
+      </w:r>
+      <w:r>
+        <w:rPr>
+          <w:rFonts w:ascii="Consolas" w:hAnsi="Consolas" w:cstheme="minorHAnsi"/>
+          <w:sz w:val="24"/>
+          <w:szCs w:val="24"/>
+        </w:rPr>
+        <w:t>E</w:t>
+      </w:r>
+      <w:r>
+        <w:rPr>
+          <w:rFonts w:ascii="Consolas" w:hAnsi="Consolas" w:cstheme="minorHAnsi"/>
+          <w:sz w:val="24"/>
+          <w:szCs w:val="24"/>
+        </w:rPr>
+        <w:t xml:space="preserve"> a Domanda 01</w:t>
+      </w:r>
+    </w:p>
+    <w:p>
+      <w:pPr>
+        <w:spacing w:before="40" w:after="0" w:line="240" w:lineRule="auto"/>
+        <w:ind w:left="851" w:hanging="851"/>
+        <w:rPr>
+          <w:rFonts w:ascii="Consolas" w:hAnsi="Consolas" w:cstheme="minorHAnsi"/>
+          <w:sz w:val="24"/>
+          <w:szCs w:val="24"/>
+        </w:rPr>
+      </w:pPr>
+    </w:p>
+    <w:p>
+      <w:pPr>
+        <w:spacing w:before="40" w:after="0" w:line="240" w:lineRule="auto"/>
+        <w:ind w:left="851" w:hanging="851"/>
+        <w:rPr>
+          <w:rFonts w:ascii="Consolas" w:hAnsi="Consolas" w:cstheme="minorHAnsi"/>
+          <w:b/>
+          <w:sz w:val="24"/>
+          <w:szCs w:val="24"/>
+        </w:rPr>
+      </w:pPr>
+      <w:r>
+        <w:rPr>
+          <w:rFonts w:ascii="Consolas" w:hAnsi="Consolas" w:cstheme="minorHAnsi"/>
+          <w:b/>
+          <w:sz w:val="24"/>
+          <w:szCs w:val="24"/>
+        </w:rPr>
+        <w:t>D0</w:t>
+      </w:r>
+      <w:r>
+        <w:rPr>
+          <w:rFonts w:ascii="Consolas" w:hAnsi="Consolas" w:cstheme="minorHAnsi"/>
+          <w:b/>
+          <w:sz w:val="24"/>
+          <w:szCs w:val="24"/>
         </w:rPr>
         <w:t>2</w:t>
       </w:r>
@@ -643,17 +690,26 @@
           <w:sz w:val="24"/>
           <w:szCs w:val="24"/>
         </w:rPr>
-        <w:t xml:space="preserve"> in arriv</w:t>
-      </w:r>
-      <w:r>
-        <w:rPr>
-          <w:rFonts w:ascii="Consolas" w:hAnsi="Consolas" w:cstheme="minorHAnsi"/>
-          <w:b/>
-          <w:sz w:val="24"/>
-          <w:szCs w:val="24"/>
-          <w:vertAlign w:val="superscript"/>
-        </w:rPr>
-        <w:t>o</w:t>
+        <w:t>:</w:t>
+      </w:r>
+      <w:r>
+        <w:rPr>
+          <w:rFonts w:ascii="Consolas" w:hAnsi="Consolas" w:cstheme="minorHAnsi"/>
+          <w:b/>
+          <w:sz w:val="24"/>
+          <w:szCs w:val="24"/>
+        </w:rPr>
+        <w:tab/>
+        <w:t>Domanda 0</w:t>
+      </w:r>
+      <w:r>
+        <w:rPr>
+          <w:rFonts w:ascii="Consolas" w:hAnsi="Consolas" w:cstheme="minorHAnsi"/>
+          <w:b/>
+          <w:sz w:val="24"/>
+          <w:szCs w:val="24"/>
+        </w:rPr>
+        <w:t>2</w:t>
       </w:r>
       <w:r>
         <w:rPr>
@@ -675,6 +731,7 @@
           <w:szCs w:val="24"/>
         </w:rPr>
       </w:pPr>
+      <w:proofErr w:type="gramStart"/>
       <w:r>
         <w:rPr>
           <w:rFonts w:ascii="Consolas" w:hAnsi="Consolas" w:cstheme="minorHAnsi"/>
@@ -689,6 +746,84 @@
           <w:sz w:val="24"/>
           <w:szCs w:val="24"/>
         </w:rPr>
+        <w:t xml:space="preserve"> </w:t>
+      </w:r>
+      <w:r>
+        <w:rPr>
+          <w:rFonts w:ascii="Consolas" w:hAnsi="Consolas" w:cstheme="minorHAnsi"/>
+          <w:sz w:val="24"/>
+          <w:szCs w:val="24"/>
+        </w:rPr>
+        <w:t>]</w:t>
+      </w:r>
+      <w:proofErr w:type="gramEnd"/>
+      <w:r>
+        <w:rPr>
+          <w:rFonts w:ascii="Consolas" w:hAnsi="Consolas" w:cstheme="minorHAnsi"/>
+          <w:sz w:val="24"/>
+          <w:szCs w:val="24"/>
+        </w:rPr>
+        <w:tab/>
+      </w:r>
+      <w:r>
+        <w:rPr>
+          <w:rFonts w:ascii="Consolas" w:hAnsi="Consolas" w:cstheme="minorHAnsi"/>
+          <w:sz w:val="24"/>
+          <w:szCs w:val="24"/>
+        </w:rPr>
+        <w:t xml:space="preserve">risposta A </w:t>
+      </w:r>
+      <w:proofErr w:type="spellStart"/>
+      <w:r>
+        <w:rPr>
+          <w:rFonts w:ascii="Consolas" w:hAnsi="Consolas" w:cstheme="minorHAnsi"/>
+          <w:sz w:val="24"/>
+          <w:szCs w:val="24"/>
+        </w:rPr>
+        <w:t>a</w:t>
+      </w:r>
+      <w:proofErr w:type="spellEnd"/>
+      <w:r>
+        <w:rPr>
+          <w:rFonts w:ascii="Consolas" w:hAnsi="Consolas" w:cstheme="minorHAnsi"/>
+          <w:sz w:val="24"/>
+          <w:szCs w:val="24"/>
+        </w:rPr>
+        <w:t xml:space="preserve"> Domanda 0</w:t>
+      </w:r>
+      <w:r>
+        <w:rPr>
+          <w:rFonts w:ascii="Consolas" w:hAnsi="Consolas" w:cstheme="minorHAnsi"/>
+          <w:sz w:val="24"/>
+          <w:szCs w:val="24"/>
+        </w:rPr>
+        <w:t>2</w:t>
+      </w:r>
+    </w:p>
+    <w:p>
+      <w:pPr>
+        <w:spacing w:before="40" w:after="0" w:line="240" w:lineRule="auto"/>
+        <w:ind w:left="851" w:hanging="851"/>
+        <w:rPr>
+          <w:rFonts w:ascii="Consolas" w:hAnsi="Consolas" w:cstheme="minorHAnsi"/>
+          <w:sz w:val="24"/>
+          <w:szCs w:val="24"/>
+        </w:rPr>
+      </w:pPr>
+      <w:r>
+        <w:rPr>
+          <w:rFonts w:ascii="Consolas" w:hAnsi="Consolas" w:cstheme="minorHAnsi"/>
+          <w:sz w:val="24"/>
+          <w:szCs w:val="24"/>
+        </w:rPr>
+        <w:t>B[</w:t>
+      </w:r>
+      <w:r>
+        <w:rPr>
+          <w:rFonts w:ascii="Consolas" w:hAnsi="Consolas" w:cstheme="minorHAnsi"/>
+          <w:sz w:val="24"/>
+          <w:szCs w:val="24"/>
+        </w:rPr>
         <w:t>X</w:t>
       </w:r>
       <w:r>
@@ -706,19 +841,355 @@
           <w:szCs w:val="24"/>
         </w:rPr>
         <w:tab/>
-        <w:t>purga</w:t>
-      </w:r>
-    </w:p>
-    <w:p>
-      <w:pPr>
-        <w:spacing w:before="40" w:after="0" w:line="240" w:lineRule="auto"/>
-        <w:ind w:left="851" w:hanging="851"/>
-        <w:rPr>
-          <w:rFonts w:ascii="Consolas" w:hAnsi="Consolas" w:cstheme="minorHAnsi"/>
-          <w:sz w:val="24"/>
-          <w:szCs w:val="24"/>
-        </w:rPr>
-      </w:pPr>
+      </w:r>
+      <w:r>
+        <w:rPr>
+          <w:rFonts w:ascii="Consolas" w:hAnsi="Consolas" w:cstheme="minorHAnsi"/>
+          <w:sz w:val="24"/>
+          <w:szCs w:val="24"/>
+        </w:rPr>
+        <w:t>risposta B a Domanda 0</w:t>
+      </w:r>
+      <w:r>
+        <w:rPr>
+          <w:rFonts w:ascii="Consolas" w:hAnsi="Consolas" w:cstheme="minorHAnsi"/>
+          <w:sz w:val="24"/>
+          <w:szCs w:val="24"/>
+        </w:rPr>
+        <w:t>2</w:t>
+      </w:r>
+    </w:p>
+    <w:p>
+      <w:pPr>
+        <w:spacing w:before="40" w:after="0" w:line="240" w:lineRule="auto"/>
+        <w:ind w:left="851" w:hanging="851"/>
+        <w:rPr>
+          <w:rFonts w:ascii="Consolas" w:hAnsi="Consolas" w:cstheme="minorHAnsi"/>
+          <w:sz w:val="24"/>
+          <w:szCs w:val="24"/>
+        </w:rPr>
+      </w:pPr>
+      <w:r>
+        <w:rPr>
+          <w:rFonts w:ascii="Consolas" w:hAnsi="Consolas" w:cstheme="minorHAnsi"/>
+          <w:sz w:val="24"/>
+          <w:szCs w:val="24"/>
+        </w:rPr>
+        <w:t>C[</w:t>
+      </w:r>
+      <w:r>
+        <w:rPr>
+          <w:rFonts w:ascii="Consolas" w:hAnsi="Consolas" w:cstheme="minorHAnsi"/>
+          <w:sz w:val="24"/>
+          <w:szCs w:val="24"/>
+        </w:rPr>
+        <w:t>X</w:t>
+      </w:r>
+      <w:r>
+        <w:rPr>
+          <w:rFonts w:ascii="Consolas" w:hAnsi="Consolas" w:cstheme="minorHAnsi"/>
+          <w:sz w:val="24"/>
+          <w:szCs w:val="24"/>
+        </w:rPr>
+        <w:t>]</w:t>
+      </w:r>
+      <w:r>
+        <w:rPr>
+          <w:rFonts w:ascii="Consolas" w:hAnsi="Consolas" w:cstheme="minorHAnsi"/>
+          <w:sz w:val="24"/>
+          <w:szCs w:val="24"/>
+        </w:rPr>
+        <w:tab/>
+      </w:r>
+      <w:r>
+        <w:rPr>
+          <w:rFonts w:ascii="Consolas" w:hAnsi="Consolas" w:cstheme="minorHAnsi"/>
+          <w:sz w:val="24"/>
+          <w:szCs w:val="24"/>
+        </w:rPr>
+        <w:t>risposta C a Domanda 0</w:t>
+      </w:r>
+      <w:r>
+        <w:rPr>
+          <w:rFonts w:ascii="Consolas" w:hAnsi="Consolas" w:cstheme="minorHAnsi"/>
+          <w:sz w:val="24"/>
+          <w:szCs w:val="24"/>
+        </w:rPr>
+        <w:t>2</w:t>
+      </w:r>
+    </w:p>
+    <w:p>
+      <w:pPr>
+        <w:spacing w:before="40" w:after="0" w:line="240" w:lineRule="auto"/>
+        <w:ind w:left="851" w:hanging="851"/>
+        <w:rPr>
+          <w:rFonts w:ascii="Consolas" w:hAnsi="Consolas" w:cstheme="minorHAnsi"/>
+          <w:sz w:val="24"/>
+          <w:szCs w:val="24"/>
+        </w:rPr>
+      </w:pPr>
+      <w:proofErr w:type="gramStart"/>
+      <w:r>
+        <w:rPr>
+          <w:rFonts w:ascii="Consolas" w:hAnsi="Consolas" w:cstheme="minorHAnsi"/>
+          <w:sz w:val="24"/>
+          <w:szCs w:val="24"/>
+        </w:rPr>
+        <w:t>D[</w:t>
+      </w:r>
+      <w:r>
+        <w:rPr>
+          <w:rFonts w:ascii="Consolas" w:hAnsi="Consolas" w:cstheme="minorHAnsi"/>
+          <w:sz w:val="24"/>
+          <w:szCs w:val="24"/>
+        </w:rPr>
+        <w:t xml:space="preserve"> </w:t>
+      </w:r>
+      <w:r>
+        <w:rPr>
+          <w:rFonts w:ascii="Consolas" w:hAnsi="Consolas" w:cstheme="minorHAnsi"/>
+          <w:sz w:val="24"/>
+          <w:szCs w:val="24"/>
+        </w:rPr>
+        <w:t>]</w:t>
+      </w:r>
+      <w:proofErr w:type="gramEnd"/>
+      <w:r>
+        <w:rPr>
+          <w:rFonts w:ascii="Consolas" w:hAnsi="Consolas" w:cstheme="minorHAnsi"/>
+          <w:sz w:val="24"/>
+          <w:szCs w:val="24"/>
+        </w:rPr>
+        <w:tab/>
+      </w:r>
+      <w:r>
+        <w:rPr>
+          <w:rFonts w:ascii="Consolas" w:hAnsi="Consolas" w:cstheme="minorHAnsi"/>
+          <w:sz w:val="24"/>
+          <w:szCs w:val="24"/>
+        </w:rPr>
+        <w:t>risposta D a Domanda 0</w:t>
+      </w:r>
+      <w:r>
+        <w:rPr>
+          <w:rFonts w:ascii="Consolas" w:hAnsi="Consolas" w:cstheme="minorHAnsi"/>
+          <w:sz w:val="24"/>
+          <w:szCs w:val="24"/>
+        </w:rPr>
+        <w:t>2</w:t>
+      </w:r>
+    </w:p>
+    <w:p>
+      <w:pPr>
+        <w:spacing w:before="40" w:after="0" w:line="240" w:lineRule="auto"/>
+        <w:ind w:left="851" w:hanging="851"/>
+        <w:rPr>
+          <w:rFonts w:ascii="Consolas" w:hAnsi="Consolas" w:cstheme="minorHAnsi"/>
+          <w:sz w:val="24"/>
+          <w:szCs w:val="24"/>
+        </w:rPr>
+      </w:pPr>
+      <w:proofErr w:type="gramStart"/>
+      <w:r>
+        <w:rPr>
+          <w:rFonts w:ascii="Consolas" w:hAnsi="Consolas" w:cstheme="minorHAnsi"/>
+          <w:sz w:val="24"/>
+          <w:szCs w:val="24"/>
+        </w:rPr>
+        <w:t>E[ ]</w:t>
+      </w:r>
+      <w:proofErr w:type="gramEnd"/>
+      <w:r>
+        <w:rPr>
+          <w:rFonts w:ascii="Consolas" w:hAnsi="Consolas" w:cstheme="minorHAnsi"/>
+          <w:sz w:val="24"/>
+          <w:szCs w:val="24"/>
+        </w:rPr>
+        <w:tab/>
+      </w:r>
+      <w:r>
+        <w:rPr>
+          <w:rFonts w:ascii="Consolas" w:hAnsi="Consolas" w:cstheme="minorHAnsi"/>
+          <w:sz w:val="24"/>
+          <w:szCs w:val="24"/>
+        </w:rPr>
+        <w:t>risposta E a Domanda 0</w:t>
+      </w:r>
+      <w:r>
+        <w:rPr>
+          <w:rFonts w:ascii="Consolas" w:hAnsi="Consolas" w:cstheme="minorHAnsi"/>
+          <w:sz w:val="24"/>
+          <w:szCs w:val="24"/>
+        </w:rPr>
+        <w:t>2</w:t>
+      </w:r>
+    </w:p>
+    <w:p>
+      <w:pPr>
+        <w:spacing w:before="40" w:after="0" w:line="240" w:lineRule="auto"/>
+        <w:ind w:left="851" w:hanging="851"/>
+        <w:rPr>
+          <w:rFonts w:ascii="Consolas" w:hAnsi="Consolas" w:cstheme="minorHAnsi"/>
+          <w:sz w:val="24"/>
+          <w:szCs w:val="24"/>
+        </w:rPr>
+      </w:pPr>
+    </w:p>
+    <w:p>
+      <w:pPr>
+        <w:spacing w:before="40" w:after="0" w:line="240" w:lineRule="auto"/>
+        <w:ind w:left="851" w:hanging="851"/>
+        <w:rPr>
+          <w:rFonts w:ascii="Consolas" w:hAnsi="Consolas" w:cstheme="minorHAnsi"/>
+          <w:b/>
+          <w:sz w:val="24"/>
+          <w:szCs w:val="24"/>
+        </w:rPr>
+      </w:pPr>
+      <w:r>
+        <w:rPr>
+          <w:rFonts w:ascii="Consolas" w:hAnsi="Consolas" w:cstheme="minorHAnsi"/>
+          <w:b/>
+          <w:sz w:val="24"/>
+          <w:szCs w:val="24"/>
+        </w:rPr>
+        <w:t>D0</w:t>
+      </w:r>
+      <w:r>
+        <w:rPr>
+          <w:rFonts w:ascii="Consolas" w:hAnsi="Consolas" w:cstheme="minorHAnsi"/>
+          <w:b/>
+          <w:sz w:val="24"/>
+          <w:szCs w:val="24"/>
+        </w:rPr>
+        <w:t>3</w:t>
+      </w:r>
+      <w:r>
+        <w:rPr>
+          <w:rFonts w:ascii="Consolas" w:hAnsi="Consolas" w:cstheme="minorHAnsi"/>
+          <w:b/>
+          <w:sz w:val="24"/>
+          <w:szCs w:val="24"/>
+        </w:rPr>
+        <w:t>:</w:t>
+      </w:r>
+      <w:r>
+        <w:rPr>
+          <w:rFonts w:ascii="Consolas" w:hAnsi="Consolas" w:cstheme="minorHAnsi"/>
+          <w:b/>
+          <w:sz w:val="24"/>
+          <w:szCs w:val="24"/>
+        </w:rPr>
+        <w:tab/>
+        <w:t>Domanda 0</w:t>
+      </w:r>
+      <w:r>
+        <w:rPr>
+          <w:rFonts w:ascii="Consolas" w:hAnsi="Consolas" w:cstheme="minorHAnsi"/>
+          <w:b/>
+          <w:sz w:val="24"/>
+          <w:szCs w:val="24"/>
+        </w:rPr>
+        <w:t>3</w:t>
+      </w:r>
+      <w:r>
+        <w:rPr>
+          <w:rFonts w:ascii="Consolas" w:hAnsi="Consolas" w:cstheme="minorHAnsi"/>
+          <w:b/>
+          <w:sz w:val="24"/>
+          <w:szCs w:val="24"/>
+        </w:rPr>
+        <w:t>?</w:t>
+      </w:r>
+    </w:p>
+    <w:p>
+      <w:pPr>
+        <w:spacing w:before="40" w:after="0" w:line="240" w:lineRule="auto"/>
+        <w:ind w:left="851" w:hanging="851"/>
+        <w:rPr>
+          <w:rFonts w:ascii="Consolas" w:hAnsi="Consolas" w:cstheme="minorHAnsi"/>
+          <w:sz w:val="24"/>
+          <w:szCs w:val="24"/>
+        </w:rPr>
+      </w:pPr>
+      <w:r>
+        <w:rPr>
+          <w:rFonts w:ascii="Consolas" w:hAnsi="Consolas" w:cstheme="minorHAnsi"/>
+          <w:sz w:val="24"/>
+          <w:szCs w:val="24"/>
+        </w:rPr>
+        <w:t>A[</w:t>
+      </w:r>
+      <w:r>
+        <w:rPr>
+          <w:rFonts w:ascii="Consolas" w:hAnsi="Consolas" w:cstheme="minorHAnsi"/>
+          <w:sz w:val="24"/>
+          <w:szCs w:val="24"/>
+        </w:rPr>
+        <w:t>X</w:t>
+      </w:r>
+      <w:r>
+        <w:rPr>
+          <w:rFonts w:ascii="Consolas" w:hAnsi="Consolas" w:cstheme="minorHAnsi"/>
+          <w:sz w:val="24"/>
+          <w:szCs w:val="24"/>
+        </w:rPr>
+        <w:t>]</w:t>
+      </w:r>
+      <w:r>
+        <w:rPr>
+          <w:rFonts w:ascii="Consolas" w:hAnsi="Consolas" w:cstheme="minorHAnsi"/>
+          <w:sz w:val="24"/>
+          <w:szCs w:val="24"/>
+        </w:rPr>
+        <w:tab/>
+      </w:r>
+      <w:r>
+        <w:rPr>
+          <w:rFonts w:ascii="Consolas" w:hAnsi="Consolas" w:cstheme="minorHAnsi"/>
+          <w:sz w:val="24"/>
+          <w:szCs w:val="24"/>
+        </w:rPr>
+        <w:t xml:space="preserve">risposta A </w:t>
+      </w:r>
+      <w:proofErr w:type="spellStart"/>
+      <w:r>
+        <w:rPr>
+          <w:rFonts w:ascii="Consolas" w:hAnsi="Consolas" w:cstheme="minorHAnsi"/>
+          <w:sz w:val="24"/>
+          <w:szCs w:val="24"/>
+        </w:rPr>
+        <w:t>a</w:t>
+      </w:r>
+      <w:proofErr w:type="spellEnd"/>
+      <w:r>
+        <w:rPr>
+          <w:rFonts w:ascii="Consolas" w:hAnsi="Consolas" w:cstheme="minorHAnsi"/>
+          <w:sz w:val="24"/>
+          <w:szCs w:val="24"/>
+        </w:rPr>
+        <w:t xml:space="preserve"> Domanda 0</w:t>
+      </w:r>
+      <w:r>
+        <w:rPr>
+          <w:rFonts w:ascii="Consolas" w:hAnsi="Consolas" w:cstheme="minorHAnsi"/>
+          <w:sz w:val="24"/>
+          <w:szCs w:val="24"/>
+        </w:rPr>
+        <w:t>3</w:t>
+      </w:r>
+    </w:p>
+    <w:p>
+      <w:pPr>
+        <w:spacing w:before="40" w:after="0" w:line="240" w:lineRule="auto"/>
+        <w:ind w:left="851" w:hanging="851"/>
+        <w:rPr>
+          <w:rFonts w:ascii="Consolas" w:hAnsi="Consolas" w:cstheme="minorHAnsi"/>
+          <w:sz w:val="24"/>
+          <w:szCs w:val="24"/>
+        </w:rPr>
+      </w:pPr>
+      <w:proofErr w:type="gramStart"/>
       <w:r>
         <w:rPr>
           <w:rFonts w:ascii="Consolas" w:hAnsi="Consolas" w:cstheme="minorHAnsi"/>
@@ -727,62 +1198,205 @@
         </w:rPr>
         <w:t>B[ ]</w:t>
       </w:r>
-      <w:r>
-        <w:rPr>
-          <w:rFonts w:ascii="Consolas" w:hAnsi="Consolas" w:cstheme="minorHAnsi"/>
-          <w:sz w:val="24"/>
-          <w:szCs w:val="24"/>
-        </w:rPr>
-        <w:tab/>
-        <w:t>fuhviuahgo iuhiuafvh iufhv uiafhvuiafhvbiuafh biuhbiu habiuh afiubhaiuhb auifhbv iaufhbo aifuhbouia hoiua fhbuia fhbuhaf bhafubh aufhb adfub afuhb</w:t>
-      </w:r>
-    </w:p>
-    <w:p>
-      <w:pPr>
-        <w:spacing w:before="40" w:after="0" w:line="240" w:lineRule="auto"/>
-        <w:ind w:left="851" w:hanging="851"/>
-        <w:rPr>
-          <w:rFonts w:ascii="Consolas" w:hAnsi="Consolas" w:cstheme="minorHAnsi"/>
-          <w:sz w:val="24"/>
-          <w:szCs w:val="24"/>
-        </w:rPr>
-      </w:pPr>
-      <w:r>
-        <w:rPr>
-          <w:rFonts w:ascii="Consolas" w:hAnsi="Consolas" w:cstheme="minorHAnsi"/>
-          <w:sz w:val="24"/>
-          <w:szCs w:val="24"/>
-        </w:rPr>
-        <w:t>D[ ]</w:t>
-      </w:r>
-      <w:r>
-        <w:rPr>
-          <w:rFonts w:ascii="Consolas" w:hAnsi="Consolas" w:cstheme="minorHAnsi"/>
-          <w:sz w:val="24"/>
-          <w:szCs w:val="24"/>
-        </w:rPr>
-        <w:tab/>
-        <w:t>nreoegj uiu hbiuh buihb uiqfhbuiqfh buifhbaufvbh iauhob auhbaliufhbvo iuahb iuahfboiuh</w:t>
-      </w:r>
-    </w:p>
-    <w:p>
-      <w:pPr>
-        <w:spacing w:before="40" w:after="0" w:line="240" w:lineRule="auto"/>
-        <w:ind w:left="851" w:hanging="851"/>
-        <w:rPr>
-          <w:rFonts w:ascii="Consolas" w:hAnsi="Consolas" w:cstheme="minorHAnsi"/>
-          <w:sz w:val="24"/>
-          <w:szCs w:val="24"/>
-        </w:rPr>
-      </w:pPr>
-    </w:p>
-    <w:p>
-      <w:pPr>
-        <w:spacing w:before="40" w:after="0" w:line="240" w:lineRule="auto"/>
-        <w:ind w:left="851" w:hanging="851"/>
-        <w:rPr>
-          <w:rFonts w:ascii="Consolas" w:hAnsi="Consolas" w:cstheme="minorHAnsi"/>
-          <w:b/>
+      <w:proofErr w:type="gramEnd"/>
+      <w:r>
+        <w:rPr>
+          <w:rFonts w:ascii="Consolas" w:hAnsi="Consolas" w:cstheme="minorHAnsi"/>
+          <w:sz w:val="24"/>
+          <w:szCs w:val="24"/>
+        </w:rPr>
+        <w:tab/>
+      </w:r>
+      <w:r>
+        <w:rPr>
+          <w:rFonts w:ascii="Consolas" w:hAnsi="Consolas" w:cstheme="minorHAnsi"/>
+          <w:sz w:val="24"/>
+          <w:szCs w:val="24"/>
+        </w:rPr>
+        <w:t>risposta B a Domanda 0</w:t>
+      </w:r>
+      <w:r>
+        <w:rPr>
+          <w:rFonts w:ascii="Consolas" w:hAnsi="Consolas" w:cstheme="minorHAnsi"/>
+          <w:sz w:val="24"/>
+          <w:szCs w:val="24"/>
+        </w:rPr>
+        <w:t>3</w:t>
+      </w:r>
+    </w:p>
+    <w:p>
+      <w:pPr>
+        <w:spacing w:before="40" w:after="0" w:line="240" w:lineRule="auto"/>
+        <w:ind w:left="851" w:hanging="851"/>
+        <w:rPr>
+          <w:rFonts w:ascii="Consolas" w:hAnsi="Consolas" w:cstheme="minorHAnsi"/>
+          <w:sz w:val="24"/>
+          <w:szCs w:val="24"/>
+        </w:rPr>
+      </w:pPr>
+      <w:proofErr w:type="gramStart"/>
+      <w:r>
+        <w:rPr>
+          <w:rFonts w:ascii="Consolas" w:hAnsi="Consolas" w:cstheme="minorHAnsi"/>
+          <w:sz w:val="24"/>
+          <w:szCs w:val="24"/>
+        </w:rPr>
+        <w:t>C[</w:t>
+      </w:r>
+      <w:r>
+        <w:rPr>
+          <w:rFonts w:ascii="Consolas" w:hAnsi="Consolas" w:cstheme="minorHAnsi"/>
+          <w:sz w:val="24"/>
+          <w:szCs w:val="24"/>
+        </w:rPr>
+        <w:t xml:space="preserve"> </w:t>
+      </w:r>
+      <w:r>
+        <w:rPr>
+          <w:rFonts w:ascii="Consolas" w:hAnsi="Consolas" w:cstheme="minorHAnsi"/>
+          <w:sz w:val="24"/>
+          <w:szCs w:val="24"/>
+        </w:rPr>
+        <w:t>]</w:t>
+      </w:r>
+      <w:proofErr w:type="gramEnd"/>
+      <w:r>
+        <w:rPr>
+          <w:rFonts w:ascii="Consolas" w:hAnsi="Consolas" w:cstheme="minorHAnsi"/>
+          <w:sz w:val="24"/>
+          <w:szCs w:val="24"/>
+        </w:rPr>
+        <w:tab/>
+      </w:r>
+      <w:r>
+        <w:rPr>
+          <w:rFonts w:ascii="Consolas" w:hAnsi="Consolas" w:cstheme="minorHAnsi"/>
+          <w:sz w:val="24"/>
+          <w:szCs w:val="24"/>
+        </w:rPr>
+        <w:t>risposta C a Domanda 0</w:t>
+      </w:r>
+      <w:r>
+        <w:rPr>
+          <w:rFonts w:ascii="Consolas" w:hAnsi="Consolas" w:cstheme="minorHAnsi"/>
+          <w:sz w:val="24"/>
+          <w:szCs w:val="24"/>
+        </w:rPr>
+        <w:t>3</w:t>
+      </w:r>
+    </w:p>
+    <w:p>
+      <w:pPr>
+        <w:spacing w:before="40" w:after="0" w:line="240" w:lineRule="auto"/>
+        <w:ind w:left="851" w:hanging="851"/>
+        <w:rPr>
+          <w:rFonts w:ascii="Consolas" w:hAnsi="Consolas" w:cstheme="minorHAnsi"/>
+          <w:sz w:val="24"/>
+          <w:szCs w:val="24"/>
+        </w:rPr>
+      </w:pPr>
+      <w:proofErr w:type="gramStart"/>
+      <w:r>
+        <w:rPr>
+          <w:rFonts w:ascii="Consolas" w:hAnsi="Consolas" w:cstheme="minorHAnsi"/>
+          <w:sz w:val="24"/>
+          <w:szCs w:val="24"/>
+        </w:rPr>
+        <w:t>D[</w:t>
+      </w:r>
+      <w:r>
+        <w:rPr>
+          <w:rFonts w:ascii="Consolas" w:hAnsi="Consolas" w:cstheme="minorHAnsi"/>
+          <w:sz w:val="24"/>
+          <w:szCs w:val="24"/>
+        </w:rPr>
+        <w:t xml:space="preserve"> </w:t>
+      </w:r>
+      <w:r>
+        <w:rPr>
+          <w:rFonts w:ascii="Consolas" w:hAnsi="Consolas" w:cstheme="minorHAnsi"/>
+          <w:sz w:val="24"/>
+          <w:szCs w:val="24"/>
+        </w:rPr>
+        <w:t>]</w:t>
+      </w:r>
+      <w:proofErr w:type="gramEnd"/>
+      <w:r>
+        <w:rPr>
+          <w:rFonts w:ascii="Consolas" w:hAnsi="Consolas" w:cstheme="minorHAnsi"/>
+          <w:sz w:val="24"/>
+          <w:szCs w:val="24"/>
+        </w:rPr>
+        <w:tab/>
+      </w:r>
+      <w:r>
+        <w:rPr>
+          <w:rFonts w:ascii="Consolas" w:hAnsi="Consolas" w:cstheme="minorHAnsi"/>
+          <w:sz w:val="24"/>
+          <w:szCs w:val="24"/>
+        </w:rPr>
+        <w:t>risposta D a Domanda 0</w:t>
+      </w:r>
+      <w:r>
+        <w:rPr>
+          <w:rFonts w:ascii="Consolas" w:hAnsi="Consolas" w:cstheme="minorHAnsi"/>
+          <w:sz w:val="24"/>
+          <w:szCs w:val="24"/>
+        </w:rPr>
+        <w:t>3</w:t>
+      </w:r>
+    </w:p>
+    <w:p>
+      <w:pPr>
+        <w:spacing w:before="40" w:after="0" w:line="240" w:lineRule="auto"/>
+        <w:ind w:left="851" w:hanging="851"/>
+        <w:rPr>
+          <w:rFonts w:ascii="Consolas" w:hAnsi="Consolas" w:cstheme="minorHAnsi"/>
+          <w:sz w:val="24"/>
+          <w:szCs w:val="24"/>
+        </w:rPr>
+      </w:pPr>
+      <w:proofErr w:type="gramStart"/>
+      <w:r>
+        <w:rPr>
+          <w:rFonts w:ascii="Consolas" w:hAnsi="Consolas" w:cstheme="minorHAnsi"/>
+          <w:sz w:val="24"/>
+          <w:szCs w:val="24"/>
+        </w:rPr>
+        <w:t>E[ ]</w:t>
+      </w:r>
+      <w:proofErr w:type="gramEnd"/>
+      <w:r>
+        <w:rPr>
+          <w:rFonts w:ascii="Consolas" w:hAnsi="Consolas" w:cstheme="minorHAnsi"/>
+          <w:sz w:val="24"/>
+          <w:szCs w:val="24"/>
+        </w:rPr>
+        <w:tab/>
+      </w:r>
+      <w:r>
+        <w:rPr>
+          <w:rFonts w:ascii="Consolas" w:hAnsi="Consolas" w:cstheme="minorHAnsi"/>
+          <w:sz w:val="24"/>
+          <w:szCs w:val="24"/>
+        </w:rPr>
+        <w:t>risposta E a Domanda 0</w:t>
+      </w:r>
+      <w:r>
+        <w:rPr>
+          <w:rFonts w:ascii="Consolas" w:hAnsi="Consolas" w:cstheme="minorHAnsi"/>
+          <w:sz w:val="24"/>
+          <w:szCs w:val="24"/>
+        </w:rPr>
+        <w:t>3</w:t>
+      </w:r>
+    </w:p>
+    <w:p>
+      <w:pPr>
+        <w:spacing w:before="40" w:after="0" w:line="240" w:lineRule="auto"/>
+        <w:ind w:left="851" w:hanging="851"/>
+        <w:rPr>
+          <w:rFonts w:ascii="Consolas" w:hAnsi="Consolas" w:cstheme="minorHAnsi"/>
           <w:sz w:val="24"/>
           <w:szCs w:val="24"/>
         </w:rPr>
@@ -834,15 +1448,16 @@
           <w:szCs w:val="24"/>
         </w:rPr>
         <w:tab/>
-      </w:r>
-      <w:r>
-        <w:rPr>
-          <w:rFonts w:ascii="Consolas" w:hAnsi="Consolas" w:cstheme="minorHAnsi"/>
-          <w:b/>
-          <w:sz w:val="24"/>
-          <w:szCs w:val="24"/>
-        </w:rPr>
-        <w:t>ciscarina pernottina</w:t>
+        <w:t xml:space="preserve">Domanda </w:t>
+      </w:r>
+      <w:r>
+        <w:rPr>
+          <w:rFonts w:ascii="Consolas" w:hAnsi="Consolas" w:cstheme="minorHAnsi"/>
+          <w:b/>
+          <w:sz w:val="24"/>
+          <w:szCs w:val="24"/>
+        </w:rPr>
+        <w:t>04</w:t>
       </w:r>
       <w:r>
         <w:rPr>
@@ -864,6 +1479,7 @@
           <w:szCs w:val="24"/>
         </w:rPr>
       </w:pPr>
+      <w:proofErr w:type="gramStart"/>
       <w:r>
         <w:rPr>
           <w:rFonts w:ascii="Consolas" w:hAnsi="Consolas" w:cstheme="minorHAnsi"/>
@@ -878,6 +1494,251 @@
           <w:sz w:val="24"/>
           <w:szCs w:val="24"/>
         </w:rPr>
+        <w:t xml:space="preserve"> </w:t>
+      </w:r>
+      <w:r>
+        <w:rPr>
+          <w:rFonts w:ascii="Consolas" w:hAnsi="Consolas" w:cstheme="minorHAnsi"/>
+          <w:sz w:val="24"/>
+          <w:szCs w:val="24"/>
+        </w:rPr>
+        <w:t>]</w:t>
+      </w:r>
+      <w:proofErr w:type="gramEnd"/>
+      <w:r>
+        <w:rPr>
+          <w:rFonts w:ascii="Consolas" w:hAnsi="Consolas" w:cstheme="minorHAnsi"/>
+          <w:sz w:val="24"/>
+          <w:szCs w:val="24"/>
+        </w:rPr>
+        <w:tab/>
+      </w:r>
+      <w:r>
+        <w:rPr>
+          <w:rFonts w:ascii="Consolas" w:hAnsi="Consolas" w:cstheme="minorHAnsi"/>
+          <w:sz w:val="24"/>
+          <w:szCs w:val="24"/>
+        </w:rPr>
+        <w:t xml:space="preserve">risposta A </w:t>
+      </w:r>
+      <w:proofErr w:type="spellStart"/>
+      <w:r>
+        <w:rPr>
+          <w:rFonts w:ascii="Consolas" w:hAnsi="Consolas" w:cstheme="minorHAnsi"/>
+          <w:sz w:val="24"/>
+          <w:szCs w:val="24"/>
+        </w:rPr>
+        <w:t>a</w:t>
+      </w:r>
+      <w:proofErr w:type="spellEnd"/>
+      <w:r>
+        <w:rPr>
+          <w:rFonts w:ascii="Consolas" w:hAnsi="Consolas" w:cstheme="minorHAnsi"/>
+          <w:sz w:val="24"/>
+          <w:szCs w:val="24"/>
+        </w:rPr>
+        <w:t xml:space="preserve"> Domanda 0</w:t>
+      </w:r>
+      <w:r>
+        <w:rPr>
+          <w:rFonts w:ascii="Consolas" w:hAnsi="Consolas" w:cstheme="minorHAnsi"/>
+          <w:sz w:val="24"/>
+          <w:szCs w:val="24"/>
+        </w:rPr>
+        <w:t>4</w:t>
+      </w:r>
+    </w:p>
+    <w:p>
+      <w:pPr>
+        <w:spacing w:before="40" w:after="0" w:line="240" w:lineRule="auto"/>
+        <w:ind w:left="851" w:hanging="851"/>
+        <w:rPr>
+          <w:rFonts w:ascii="Consolas" w:hAnsi="Consolas" w:cstheme="minorHAnsi"/>
+          <w:sz w:val="24"/>
+          <w:szCs w:val="24"/>
+        </w:rPr>
+      </w:pPr>
+      <w:proofErr w:type="gramStart"/>
+      <w:r>
+        <w:rPr>
+          <w:rFonts w:ascii="Consolas" w:hAnsi="Consolas" w:cstheme="minorHAnsi"/>
+          <w:sz w:val="24"/>
+          <w:szCs w:val="24"/>
+        </w:rPr>
+        <w:t>B[ ]</w:t>
+      </w:r>
+      <w:proofErr w:type="gramEnd"/>
+      <w:r>
+        <w:rPr>
+          <w:rFonts w:ascii="Consolas" w:hAnsi="Consolas" w:cstheme="minorHAnsi"/>
+          <w:sz w:val="24"/>
+          <w:szCs w:val="24"/>
+        </w:rPr>
+        <w:tab/>
+      </w:r>
+      <w:r>
+        <w:rPr>
+          <w:rFonts w:ascii="Consolas" w:hAnsi="Consolas" w:cstheme="minorHAnsi"/>
+          <w:sz w:val="24"/>
+          <w:szCs w:val="24"/>
+        </w:rPr>
+        <w:t>risposta B a Domanda 0</w:t>
+      </w:r>
+      <w:r>
+        <w:rPr>
+          <w:rFonts w:ascii="Consolas" w:hAnsi="Consolas" w:cstheme="minorHAnsi"/>
+          <w:sz w:val="24"/>
+          <w:szCs w:val="24"/>
+        </w:rPr>
+        <w:t>4</w:t>
+      </w:r>
+    </w:p>
+    <w:p>
+      <w:pPr>
+        <w:spacing w:before="40" w:after="0" w:line="240" w:lineRule="auto"/>
+        <w:ind w:left="851" w:hanging="851"/>
+        <w:rPr>
+          <w:rFonts w:ascii="Consolas" w:hAnsi="Consolas" w:cstheme="minorHAnsi"/>
+          <w:sz w:val="24"/>
+          <w:szCs w:val="24"/>
+        </w:rPr>
+      </w:pPr>
+      <w:proofErr w:type="gramStart"/>
+      <w:r>
+        <w:rPr>
+          <w:rFonts w:ascii="Consolas" w:hAnsi="Consolas" w:cstheme="minorHAnsi"/>
+          <w:sz w:val="24"/>
+          <w:szCs w:val="24"/>
+        </w:rPr>
+        <w:t>C[</w:t>
+      </w:r>
+      <w:r>
+        <w:rPr>
+          <w:rFonts w:ascii="Consolas" w:hAnsi="Consolas" w:cstheme="minorHAnsi"/>
+          <w:sz w:val="24"/>
+          <w:szCs w:val="24"/>
+        </w:rPr>
+        <w:t xml:space="preserve"> </w:t>
+      </w:r>
+      <w:r>
+        <w:rPr>
+          <w:rFonts w:ascii="Consolas" w:hAnsi="Consolas" w:cstheme="minorHAnsi"/>
+          <w:sz w:val="24"/>
+          <w:szCs w:val="24"/>
+        </w:rPr>
+        <w:t>]</w:t>
+      </w:r>
+      <w:proofErr w:type="gramEnd"/>
+      <w:r>
+        <w:rPr>
+          <w:rFonts w:ascii="Consolas" w:hAnsi="Consolas" w:cstheme="minorHAnsi"/>
+          <w:sz w:val="24"/>
+          <w:szCs w:val="24"/>
+        </w:rPr>
+        <w:tab/>
+      </w:r>
+      <w:r>
+        <w:rPr>
+          <w:rFonts w:ascii="Consolas" w:hAnsi="Consolas" w:cstheme="minorHAnsi"/>
+          <w:sz w:val="24"/>
+          <w:szCs w:val="24"/>
+        </w:rPr>
+        <w:t>risposta C a Domanda 0</w:t>
+      </w:r>
+      <w:r>
+        <w:rPr>
+          <w:rFonts w:ascii="Consolas" w:hAnsi="Consolas" w:cstheme="minorHAnsi"/>
+          <w:sz w:val="24"/>
+          <w:szCs w:val="24"/>
+        </w:rPr>
+        <w:t>4</w:t>
+      </w:r>
+    </w:p>
+    <w:p>
+      <w:pPr>
+        <w:spacing w:before="40" w:after="0" w:line="240" w:lineRule="auto"/>
+        <w:ind w:left="851" w:hanging="851"/>
+        <w:rPr>
+          <w:rFonts w:ascii="Consolas" w:hAnsi="Consolas" w:cstheme="minorHAnsi"/>
+          <w:sz w:val="24"/>
+          <w:szCs w:val="24"/>
+        </w:rPr>
+      </w:pPr>
+      <w:proofErr w:type="gramStart"/>
+      <w:r>
+        <w:rPr>
+          <w:rFonts w:ascii="Consolas" w:hAnsi="Consolas" w:cstheme="minorHAnsi"/>
+          <w:sz w:val="24"/>
+          <w:szCs w:val="24"/>
+        </w:rPr>
+        <w:t>D[</w:t>
+      </w:r>
+      <w:r>
+        <w:rPr>
+          <w:rFonts w:ascii="Consolas" w:hAnsi="Consolas" w:cstheme="minorHAnsi"/>
+          <w:sz w:val="24"/>
+          <w:szCs w:val="24"/>
+        </w:rPr>
+        <w:t xml:space="preserve"> </w:t>
+      </w:r>
+      <w:r>
+        <w:rPr>
+          <w:rFonts w:ascii="Consolas" w:hAnsi="Consolas" w:cstheme="minorHAnsi"/>
+          <w:sz w:val="24"/>
+          <w:szCs w:val="24"/>
+        </w:rPr>
+        <w:t>]</w:t>
+      </w:r>
+      <w:proofErr w:type="gramEnd"/>
+      <w:r>
+        <w:rPr>
+          <w:rFonts w:ascii="Consolas" w:hAnsi="Consolas" w:cstheme="minorHAnsi"/>
+          <w:sz w:val="24"/>
+          <w:szCs w:val="24"/>
+        </w:rPr>
+        <w:tab/>
+      </w:r>
+      <w:r>
+        <w:rPr>
+          <w:rFonts w:ascii="Consolas" w:hAnsi="Consolas" w:cstheme="minorHAnsi"/>
+          <w:sz w:val="24"/>
+          <w:szCs w:val="24"/>
+        </w:rPr>
+        <w:t>risposta D a Domanda 0</w:t>
+      </w:r>
+      <w:r>
+        <w:rPr>
+          <w:rFonts w:ascii="Consolas" w:hAnsi="Consolas" w:cstheme="minorHAnsi"/>
+          <w:sz w:val="24"/>
+          <w:szCs w:val="24"/>
+        </w:rPr>
+        <w:t>4</w:t>
+      </w:r>
+    </w:p>
+    <w:p>
+      <w:pPr>
+        <w:spacing w:before="40" w:after="0" w:line="240" w:lineRule="auto"/>
+        <w:ind w:left="851" w:hanging="851"/>
+        <w:rPr>
+          <w:rFonts w:ascii="Consolas" w:hAnsi="Consolas" w:cstheme="minorHAnsi"/>
+          <w:sz w:val="24"/>
+          <w:szCs w:val="24"/>
+        </w:rPr>
+      </w:pPr>
+      <w:r>
+        <w:rPr>
+          <w:rFonts w:ascii="Consolas" w:hAnsi="Consolas" w:cstheme="minorHAnsi"/>
+          <w:sz w:val="24"/>
+          <w:szCs w:val="24"/>
+        </w:rPr>
+        <w:t>E[</w:t>
+      </w:r>
+      <w:r>
+        <w:rPr>
+          <w:rFonts w:ascii="Consolas" w:hAnsi="Consolas" w:cstheme="minorHAnsi"/>
+          <w:sz w:val="24"/>
+          <w:szCs w:val="24"/>
+        </w:rPr>
         <w:t>X</w:t>
       </w:r>
       <w:r>
@@ -895,16 +1756,155 @@
           <w:szCs w:val="24"/>
         </w:rPr>
         <w:tab/>
-        <w:t>purg</w:t>
-      </w:r>
-      <w:r>
-        <w:rPr>
-          <w:rFonts w:ascii="Consolas" w:hAnsi="Consolas" w:cstheme="minorHAnsi"/>
-          <w:sz w:val="24"/>
-          <w:szCs w:val="24"/>
-        </w:rPr>
-        <w:t>eeeeeeee</w:t>
-      </w:r>
+      </w:r>
+      <w:r>
+        <w:rPr>
+          <w:rFonts w:ascii="Consolas" w:hAnsi="Consolas" w:cstheme="minorHAnsi"/>
+          <w:sz w:val="24"/>
+          <w:szCs w:val="24"/>
+        </w:rPr>
+        <w:t>risposta E a Domanda 0</w:t>
+      </w:r>
+      <w:r>
+        <w:rPr>
+          <w:rFonts w:ascii="Consolas" w:hAnsi="Consolas" w:cstheme="minorHAnsi"/>
+          <w:sz w:val="24"/>
+          <w:szCs w:val="24"/>
+        </w:rPr>
+        <w:t>4</w:t>
+      </w:r>
+    </w:p>
+    <w:p>
+      <w:pPr>
+        <w:spacing w:before="40" w:after="0" w:line="240" w:lineRule="auto"/>
+        <w:ind w:left="851" w:hanging="851"/>
+        <w:rPr>
+          <w:rFonts w:ascii="Consolas" w:hAnsi="Consolas" w:cstheme="minorHAnsi"/>
+          <w:sz w:val="24"/>
+          <w:szCs w:val="24"/>
+        </w:rPr>
+      </w:pPr>
+    </w:p>
+    <w:p>
+      <w:pPr>
+        <w:spacing w:before="40" w:after="0" w:line="240" w:lineRule="auto"/>
+        <w:ind w:left="851" w:hanging="851"/>
+        <w:rPr>
+          <w:rFonts w:ascii="Consolas" w:hAnsi="Consolas" w:cstheme="minorHAnsi"/>
+          <w:b/>
+          <w:sz w:val="24"/>
+          <w:szCs w:val="24"/>
+        </w:rPr>
+      </w:pPr>
+      <w:r>
+        <w:rPr>
+          <w:rFonts w:ascii="Consolas" w:hAnsi="Consolas" w:cstheme="minorHAnsi"/>
+          <w:b/>
+          <w:sz w:val="24"/>
+          <w:szCs w:val="24"/>
+        </w:rPr>
+        <w:t>D0</w:t>
+      </w:r>
+      <w:r>
+        <w:rPr>
+          <w:rFonts w:ascii="Consolas" w:hAnsi="Consolas" w:cstheme="minorHAnsi"/>
+          <w:b/>
+          <w:sz w:val="24"/>
+          <w:szCs w:val="24"/>
+        </w:rPr>
+        <w:t>3</w:t>
+      </w:r>
+      <w:r>
+        <w:rPr>
+          <w:rFonts w:ascii="Consolas" w:hAnsi="Consolas" w:cstheme="minorHAnsi"/>
+          <w:b/>
+          <w:sz w:val="24"/>
+          <w:szCs w:val="24"/>
+        </w:rPr>
+        <w:t>:</w:t>
+      </w:r>
+      <w:r>
+        <w:rPr>
+          <w:rFonts w:ascii="Consolas" w:hAnsi="Consolas" w:cstheme="minorHAnsi"/>
+          <w:b/>
+          <w:sz w:val="24"/>
+          <w:szCs w:val="24"/>
+        </w:rPr>
+        <w:tab/>
+        <w:t xml:space="preserve">Domanda </w:t>
+      </w:r>
+      <w:r>
+        <w:rPr>
+          <w:rFonts w:ascii="Consolas" w:hAnsi="Consolas" w:cstheme="minorHAnsi"/>
+          <w:b/>
+          <w:sz w:val="24"/>
+          <w:szCs w:val="24"/>
+        </w:rPr>
+        <w:t>05</w:t>
+      </w:r>
+      <w:r>
+        <w:rPr>
+          <w:rFonts w:ascii="Consolas" w:hAnsi="Consolas" w:cstheme="minorHAnsi"/>
+          <w:b/>
+          <w:sz w:val="24"/>
+          <w:szCs w:val="24"/>
+        </w:rPr>
+        <w:t>?</w:t>
+      </w:r>
+    </w:p>
+    <w:p>
+      <w:pPr>
+        <w:spacing w:before="40" w:after="0" w:line="240" w:lineRule="auto"/>
+        <w:ind w:left="851" w:hanging="851"/>
+        <w:rPr>
+          <w:rFonts w:ascii="Consolas" w:hAnsi="Consolas" w:cstheme="minorHAnsi"/>
+          <w:sz w:val="24"/>
+          <w:szCs w:val="24"/>
+        </w:rPr>
+      </w:pPr>
+      <w:proofErr w:type="gramStart"/>
+      <w:r>
+        <w:rPr>
+          <w:rFonts w:ascii="Consolas" w:hAnsi="Consolas" w:cstheme="minorHAnsi"/>
+          <w:sz w:val="24"/>
+          <w:szCs w:val="24"/>
+        </w:rPr>
+        <w:t>A[</w:t>
+      </w:r>
+      <w:r>
+        <w:rPr>
+          <w:rFonts w:ascii="Consolas" w:hAnsi="Consolas" w:cstheme="minorHAnsi"/>
+          <w:sz w:val="24"/>
+          <w:szCs w:val="24"/>
+        </w:rPr>
+        <w:t xml:space="preserve"> </w:t>
+      </w:r>
+      <w:r>
+        <w:rPr>
+          <w:rFonts w:ascii="Consolas" w:hAnsi="Consolas" w:cstheme="minorHAnsi"/>
+          <w:sz w:val="24"/>
+          <w:szCs w:val="24"/>
+        </w:rPr>
+        <w:t>]</w:t>
+      </w:r>
+      <w:proofErr w:type="gramEnd"/>
+      <w:r>
+        <w:rPr>
+          <w:rFonts w:ascii="Consolas" w:hAnsi="Consolas" w:cstheme="minorHAnsi"/>
+          <w:sz w:val="24"/>
+          <w:szCs w:val="24"/>
+        </w:rPr>
+        <w:tab/>
+      </w:r>
+      <w:r>
+        <w:rPr>
+          <w:rFonts w:ascii="Consolas" w:hAnsi="Consolas" w:cstheme="minorHAnsi"/>
+          <w:sz w:val="24"/>
+          <w:szCs w:val="24"/>
+        </w:rPr>
+        <w:t xml:space="preserve">risposta A </w:t>
+      </w:r>
+      <w:proofErr w:type="spellStart"/>
       <w:r>
         <w:rPr>
           <w:rFonts w:ascii="Consolas" w:hAnsi="Consolas" w:cstheme="minorHAnsi"/>
@@ -913,6 +1913,23 @@
         </w:rPr>
         <w:t>a</w:t>
       </w:r>
+      <w:proofErr w:type="spellEnd"/>
+      <w:r>
+        <w:rPr>
+          <w:rFonts w:ascii="Consolas" w:hAnsi="Consolas" w:cstheme="minorHAnsi"/>
+          <w:sz w:val="24"/>
+          <w:szCs w:val="24"/>
+        </w:rPr>
+        <w:t xml:space="preserve"> Domanda 0</w:t>
+      </w:r>
+      <w:r>
+        <w:rPr>
+          <w:rFonts w:ascii="Consolas" w:hAnsi="Consolas" w:cstheme="minorHAnsi"/>
+          <w:sz w:val="24"/>
+          <w:szCs w:val="24"/>
+        </w:rPr>
+        <w:t>5</w:t>
+      </w:r>
     </w:p>
     <w:p>
       <w:pPr>
@@ -962,19 +1979,35 @@
           <w:sz w:val="24"/>
           <w:szCs w:val="24"/>
         </w:rPr>
-        <w:t>ertert dfgdfg cvbcvb rtyrty fghfgh vbnvbn tyutyu ghjghj bnmbnm yiuiyui hjkhjk bnmbnm</w:t>
-      </w:r>
-    </w:p>
-    <w:p>
-      <w:pPr>
-        <w:spacing w:before="40" w:after="0" w:line="240" w:lineRule="auto"/>
-        <w:ind w:left="851" w:hanging="851"/>
-        <w:rPr>
-          <w:rFonts w:ascii="Consolas" w:hAnsi="Consolas" w:cstheme="minorHAnsi"/>
-          <w:sz w:val="24"/>
-          <w:szCs w:val="24"/>
-        </w:rPr>
-      </w:pPr>
+        <w:t>risposta B a Domanda 0</w:t>
+      </w:r>
+      <w:r>
+        <w:rPr>
+          <w:rFonts w:ascii="Consolas" w:hAnsi="Consolas" w:cstheme="minorHAnsi"/>
+          <w:sz w:val="24"/>
+          <w:szCs w:val="24"/>
+        </w:rPr>
+        <w:t>5</w:t>
+      </w:r>
+    </w:p>
+    <w:p>
+      <w:pPr>
+        <w:spacing w:before="40" w:after="0" w:line="240" w:lineRule="auto"/>
+        <w:ind w:left="851" w:hanging="851"/>
+        <w:rPr>
+          <w:rFonts w:ascii="Consolas" w:hAnsi="Consolas" w:cstheme="minorHAnsi"/>
+          <w:sz w:val="24"/>
+          <w:szCs w:val="24"/>
+        </w:rPr>
+      </w:pPr>
+      <w:r>
+        <w:rPr>
+          <w:rFonts w:ascii="Consolas" w:hAnsi="Consolas" w:cstheme="minorHAnsi"/>
+          <w:sz w:val="24"/>
+          <w:szCs w:val="24"/>
+        </w:rPr>
+        <w:t>C[</w:t>
+      </w:r>
       <w:r>
         <w:rPr>
           <w:rFonts w:ascii="Consolas" w:hAnsi="Consolas" w:cstheme="minorHAnsi"/>
@@ -989,7 +2022,50 @@
           <w:sz w:val="24"/>
           <w:szCs w:val="24"/>
         </w:rPr>
-        <w:t>[</w:t>
+        <w:t>]</w:t>
+      </w:r>
+      <w:r>
+        <w:rPr>
+          <w:rFonts w:ascii="Consolas" w:hAnsi="Consolas" w:cstheme="minorHAnsi"/>
+          <w:sz w:val="24"/>
+          <w:szCs w:val="24"/>
+        </w:rPr>
+        <w:tab/>
+      </w:r>
+      <w:r>
+        <w:rPr>
+          <w:rFonts w:ascii="Consolas" w:hAnsi="Consolas" w:cstheme="minorHAnsi"/>
+          <w:sz w:val="24"/>
+          <w:szCs w:val="24"/>
+        </w:rPr>
+        <w:t>risposta C a Domanda 0</w:t>
+      </w:r>
+      <w:r>
+        <w:rPr>
+          <w:rFonts w:ascii="Consolas" w:hAnsi="Consolas" w:cstheme="minorHAnsi"/>
+          <w:sz w:val="24"/>
+          <w:szCs w:val="24"/>
+        </w:rPr>
+        <w:t>5</w:t>
+      </w:r>
+    </w:p>
+    <w:p>
+      <w:pPr>
+        <w:spacing w:before="40" w:after="0" w:line="240" w:lineRule="auto"/>
+        <w:ind w:left="851" w:hanging="851"/>
+        <w:rPr>
+          <w:rFonts w:ascii="Consolas" w:hAnsi="Consolas" w:cstheme="minorHAnsi"/>
+          <w:sz w:val="24"/>
+          <w:szCs w:val="24"/>
+        </w:rPr>
+      </w:pPr>
+      <w:r>
+        <w:rPr>
+          <w:rFonts w:ascii="Consolas" w:hAnsi="Consolas" w:cstheme="minorHAnsi"/>
+          <w:sz w:val="24"/>
+          <w:szCs w:val="24"/>
+        </w:rPr>
+        <w:t>D[</w:t>
       </w:r>
       <w:r>
         <w:rPr>
@@ -1021,58 +2097,457 @@
           <w:sz w:val="24"/>
           <w:szCs w:val="24"/>
         </w:rPr>
-        <w:t>terza risposta</w:t>
-      </w:r>
-    </w:p>
-    <w:p>
-      <w:pPr>
-        <w:spacing w:before="40" w:after="0" w:line="240" w:lineRule="auto"/>
-        <w:ind w:left="851" w:hanging="851"/>
-        <w:rPr>
-          <w:rFonts w:ascii="Consolas" w:hAnsi="Consolas" w:cstheme="minorHAnsi"/>
-          <w:sz w:val="24"/>
-          <w:szCs w:val="24"/>
-        </w:rPr>
-      </w:pPr>
-    </w:p>
-    <w:p>
-      <w:pPr>
-        <w:rPr>
-          <w:rFonts w:ascii="Consolas" w:hAnsi="Consolas" w:cstheme="minorHAnsi"/>
-          <w:b/>
-          <w:sz w:val="24"/>
-          <w:szCs w:val="24"/>
-        </w:rPr>
-      </w:pPr>
-      <w:r>
-        <w:rPr>
-          <w:rFonts w:ascii="Consolas" w:hAnsi="Consolas" w:cstheme="minorHAnsi"/>
-          <w:b/>
-          <w:sz w:val="24"/>
-          <w:szCs w:val="24"/>
-        </w:rPr>
-        <w:br w:type="page"/>
-      </w:r>
-    </w:p>
-    <w:p>
-      <w:pPr>
-        <w:spacing w:before="40" w:after="0" w:line="240" w:lineRule="auto"/>
-        <w:ind w:left="851" w:hanging="851"/>
-        <w:rPr>
-          <w:rFonts w:ascii="Consolas" w:hAnsi="Consolas" w:cstheme="minorHAnsi"/>
-          <w:b/>
-          <w:sz w:val="24"/>
-          <w:szCs w:val="24"/>
-        </w:rPr>
-      </w:pPr>
-      <w:r>
-        <w:rPr>
-          <w:rFonts w:ascii="Consolas" w:hAnsi="Consolas" w:cstheme="minorHAnsi"/>
-          <w:b/>
+        <w:t>risposta D a Domanda 0</w:t>
+      </w:r>
+      <w:r>
+        <w:rPr>
+          <w:rFonts w:ascii="Consolas" w:hAnsi="Consolas" w:cstheme="minorHAnsi"/>
+          <w:sz w:val="24"/>
+          <w:szCs w:val="24"/>
+        </w:rPr>
+        <w:t>5</w:t>
+      </w:r>
+    </w:p>
+    <w:p>
+      <w:pPr>
+        <w:spacing w:before="40" w:after="0" w:line="240" w:lineRule="auto"/>
+        <w:ind w:left="851" w:hanging="851"/>
+        <w:rPr>
+          <w:rFonts w:ascii="Consolas" w:hAnsi="Consolas" w:cstheme="minorHAnsi"/>
+          <w:sz w:val="24"/>
+          <w:szCs w:val="24"/>
+        </w:rPr>
+      </w:pPr>
+      <w:proofErr w:type="gramStart"/>
+      <w:r>
+        <w:rPr>
+          <w:rFonts w:ascii="Consolas" w:hAnsi="Consolas" w:cstheme="minorHAnsi"/>
+          <w:sz w:val="24"/>
+          <w:szCs w:val="24"/>
+        </w:rPr>
+        <w:t>E[ ]</w:t>
+      </w:r>
+      <w:proofErr w:type="gramEnd"/>
+      <w:r>
+        <w:rPr>
+          <w:rFonts w:ascii="Consolas" w:hAnsi="Consolas" w:cstheme="minorHAnsi"/>
+          <w:sz w:val="24"/>
+          <w:szCs w:val="24"/>
+        </w:rPr>
+        <w:tab/>
+      </w:r>
+      <w:r>
+        <w:rPr>
+          <w:rFonts w:ascii="Consolas" w:hAnsi="Consolas" w:cstheme="minorHAnsi"/>
+          <w:sz w:val="24"/>
+          <w:szCs w:val="24"/>
+        </w:rPr>
+        <w:t>risposta E a Domanda 0</w:t>
+      </w:r>
+      <w:r>
+        <w:rPr>
+          <w:rFonts w:ascii="Consolas" w:hAnsi="Consolas" w:cstheme="minorHAnsi"/>
+          <w:sz w:val="24"/>
+          <w:szCs w:val="24"/>
+        </w:rPr>
+        <w:t>5</w:t>
+      </w:r>
+    </w:p>
+    <w:p>
+      <w:pPr>
+        <w:spacing w:before="40" w:after="0" w:line="240" w:lineRule="auto"/>
+        <w:ind w:left="851" w:hanging="851"/>
+        <w:rPr>
+          <w:rFonts w:ascii="Consolas" w:hAnsi="Consolas" w:cstheme="minorHAnsi"/>
+          <w:sz w:val="24"/>
+          <w:szCs w:val="24"/>
+        </w:rPr>
+      </w:pPr>
+    </w:p>
+    <w:p>
+      <w:pPr>
+        <w:spacing w:before="40" w:after="0" w:line="240" w:lineRule="auto"/>
+        <w:ind w:left="851" w:hanging="851"/>
+        <w:rPr>
+          <w:rFonts w:ascii="Consolas" w:hAnsi="Consolas" w:cstheme="minorHAnsi"/>
+          <w:b/>
+          <w:sz w:val="24"/>
+          <w:szCs w:val="24"/>
+        </w:rPr>
+      </w:pPr>
+      <w:r>
+        <w:rPr>
+          <w:rFonts w:ascii="Consolas" w:hAnsi="Consolas" w:cstheme="minorHAnsi"/>
+          <w:b/>
+          <w:sz w:val="24"/>
+          <w:szCs w:val="24"/>
+        </w:rPr>
+        <w:t>D0</w:t>
+      </w:r>
+      <w:r>
+        <w:rPr>
+          <w:rFonts w:ascii="Consolas" w:hAnsi="Consolas" w:cstheme="minorHAnsi"/>
+          <w:b/>
+          <w:sz w:val="24"/>
+          <w:szCs w:val="24"/>
+        </w:rPr>
+        <w:t>3</w:t>
+      </w:r>
+      <w:r>
+        <w:rPr>
+          <w:rFonts w:ascii="Consolas" w:hAnsi="Consolas" w:cstheme="minorHAnsi"/>
+          <w:b/>
+          <w:sz w:val="24"/>
+          <w:szCs w:val="24"/>
+        </w:rPr>
+        <w:t>:</w:t>
+      </w:r>
+      <w:r>
+        <w:rPr>
+          <w:rFonts w:ascii="Consolas" w:hAnsi="Consolas" w:cstheme="minorHAnsi"/>
+          <w:b/>
+          <w:sz w:val="24"/>
+          <w:szCs w:val="24"/>
+        </w:rPr>
+        <w:tab/>
+        <w:t xml:space="preserve">Domanda </w:t>
+      </w:r>
+      <w:r>
+        <w:rPr>
+          <w:rFonts w:ascii="Consolas" w:hAnsi="Consolas" w:cstheme="minorHAnsi"/>
+          <w:b/>
+          <w:sz w:val="24"/>
+          <w:szCs w:val="24"/>
+        </w:rPr>
+        <w:t>06</w:t>
+      </w:r>
+      <w:r>
+        <w:rPr>
+          <w:rFonts w:ascii="Consolas" w:hAnsi="Consolas" w:cstheme="minorHAnsi"/>
+          <w:b/>
+          <w:sz w:val="24"/>
+          <w:szCs w:val="24"/>
+        </w:rPr>
+        <w:t>?</w:t>
+      </w:r>
+    </w:p>
+    <w:p>
+      <w:pPr>
+        <w:spacing w:before="40" w:after="0" w:line="240" w:lineRule="auto"/>
+        <w:ind w:left="851" w:hanging="851"/>
+        <w:rPr>
+          <w:rFonts w:ascii="Consolas" w:hAnsi="Consolas" w:cstheme="minorHAnsi"/>
+          <w:sz w:val="24"/>
+          <w:szCs w:val="24"/>
+        </w:rPr>
+      </w:pPr>
+      <w:proofErr w:type="gramStart"/>
+      <w:r>
+        <w:rPr>
+          <w:rFonts w:ascii="Consolas" w:hAnsi="Consolas" w:cstheme="minorHAnsi"/>
           <w:sz w:val="24"/>
           <w:szCs w:val="24"/>
         </w:rPr>
         <w:lastRenderedPageBreak/>
+        <w:t>A[</w:t>
+      </w:r>
+      <w:r>
+        <w:rPr>
+          <w:rFonts w:ascii="Consolas" w:hAnsi="Consolas" w:cstheme="minorHAnsi"/>
+          <w:sz w:val="24"/>
+          <w:szCs w:val="24"/>
+        </w:rPr>
+        <w:t xml:space="preserve"> </w:t>
+      </w:r>
+      <w:r>
+        <w:rPr>
+          <w:rFonts w:ascii="Consolas" w:hAnsi="Consolas" w:cstheme="minorHAnsi"/>
+          <w:sz w:val="24"/>
+          <w:szCs w:val="24"/>
+        </w:rPr>
+        <w:t>]</w:t>
+      </w:r>
+      <w:proofErr w:type="gramEnd"/>
+      <w:r>
+        <w:rPr>
+          <w:rFonts w:ascii="Consolas" w:hAnsi="Consolas" w:cstheme="minorHAnsi"/>
+          <w:sz w:val="24"/>
+          <w:szCs w:val="24"/>
+        </w:rPr>
+        <w:tab/>
+      </w:r>
+      <w:r>
+        <w:rPr>
+          <w:rFonts w:ascii="Consolas" w:hAnsi="Consolas" w:cstheme="minorHAnsi"/>
+          <w:sz w:val="24"/>
+          <w:szCs w:val="24"/>
+        </w:rPr>
+        <w:t xml:space="preserve">risposta A </w:t>
+      </w:r>
+      <w:proofErr w:type="spellStart"/>
+      <w:r>
+        <w:rPr>
+          <w:rFonts w:ascii="Consolas" w:hAnsi="Consolas" w:cstheme="minorHAnsi"/>
+          <w:sz w:val="24"/>
+          <w:szCs w:val="24"/>
+        </w:rPr>
+        <w:t>a</w:t>
+      </w:r>
+      <w:proofErr w:type="spellEnd"/>
+      <w:r>
+        <w:rPr>
+          <w:rFonts w:ascii="Consolas" w:hAnsi="Consolas" w:cstheme="minorHAnsi"/>
+          <w:sz w:val="24"/>
+          <w:szCs w:val="24"/>
+        </w:rPr>
+        <w:t xml:space="preserve"> Domanda 0</w:t>
+      </w:r>
+      <w:r>
+        <w:rPr>
+          <w:rFonts w:ascii="Consolas" w:hAnsi="Consolas" w:cstheme="minorHAnsi"/>
+          <w:sz w:val="24"/>
+          <w:szCs w:val="24"/>
+        </w:rPr>
+        <w:t>6</w:t>
+      </w:r>
+    </w:p>
+    <w:p>
+      <w:pPr>
+        <w:spacing w:before="40" w:after="0" w:line="240" w:lineRule="auto"/>
+        <w:ind w:left="851" w:hanging="851"/>
+        <w:rPr>
+          <w:rFonts w:ascii="Consolas" w:hAnsi="Consolas" w:cstheme="minorHAnsi"/>
+          <w:sz w:val="24"/>
+          <w:szCs w:val="24"/>
+        </w:rPr>
+      </w:pPr>
+      <w:proofErr w:type="gramStart"/>
+      <w:r>
+        <w:rPr>
+          <w:rFonts w:ascii="Consolas" w:hAnsi="Consolas" w:cstheme="minorHAnsi"/>
+          <w:sz w:val="24"/>
+          <w:szCs w:val="24"/>
+        </w:rPr>
+        <w:t>B[ ]</w:t>
+      </w:r>
+      <w:proofErr w:type="gramEnd"/>
+      <w:r>
+        <w:rPr>
+          <w:rFonts w:ascii="Consolas" w:hAnsi="Consolas" w:cstheme="minorHAnsi"/>
+          <w:sz w:val="24"/>
+          <w:szCs w:val="24"/>
+        </w:rPr>
+        <w:tab/>
+      </w:r>
+      <w:r>
+        <w:rPr>
+          <w:rFonts w:ascii="Consolas" w:hAnsi="Consolas" w:cstheme="minorHAnsi"/>
+          <w:sz w:val="24"/>
+          <w:szCs w:val="24"/>
+        </w:rPr>
+        <w:t>risposta B a Domanda 0</w:t>
+      </w:r>
+      <w:r>
+        <w:rPr>
+          <w:rFonts w:ascii="Consolas" w:hAnsi="Consolas" w:cstheme="minorHAnsi"/>
+          <w:sz w:val="24"/>
+          <w:szCs w:val="24"/>
+        </w:rPr>
+        <w:t>6</w:t>
+      </w:r>
+    </w:p>
+    <w:p>
+      <w:pPr>
+        <w:spacing w:before="40" w:after="0" w:line="240" w:lineRule="auto"/>
+        <w:ind w:left="851" w:hanging="851"/>
+        <w:rPr>
+          <w:rFonts w:ascii="Consolas" w:hAnsi="Consolas" w:cstheme="minorHAnsi"/>
+          <w:sz w:val="24"/>
+          <w:szCs w:val="24"/>
+        </w:rPr>
+      </w:pPr>
+      <w:r>
+        <w:rPr>
+          <w:rFonts w:ascii="Consolas" w:hAnsi="Consolas" w:cstheme="minorHAnsi"/>
+          <w:sz w:val="24"/>
+          <w:szCs w:val="24"/>
+        </w:rPr>
+        <w:t>C[</w:t>
+      </w:r>
+      <w:r>
+        <w:rPr>
+          <w:rFonts w:ascii="Consolas" w:hAnsi="Consolas" w:cstheme="minorHAnsi"/>
+          <w:sz w:val="24"/>
+          <w:szCs w:val="24"/>
+        </w:rPr>
+        <w:t>X</w:t>
+      </w:r>
+      <w:r>
+        <w:rPr>
+          <w:rFonts w:ascii="Consolas" w:hAnsi="Consolas" w:cstheme="minorHAnsi"/>
+          <w:sz w:val="24"/>
+          <w:szCs w:val="24"/>
+        </w:rPr>
+        <w:t>]</w:t>
+      </w:r>
+      <w:r>
+        <w:rPr>
+          <w:rFonts w:ascii="Consolas" w:hAnsi="Consolas" w:cstheme="minorHAnsi"/>
+          <w:sz w:val="24"/>
+          <w:szCs w:val="24"/>
+        </w:rPr>
+        <w:tab/>
+      </w:r>
+      <w:r>
+        <w:rPr>
+          <w:rFonts w:ascii="Consolas" w:hAnsi="Consolas" w:cstheme="minorHAnsi"/>
+          <w:sz w:val="24"/>
+          <w:szCs w:val="24"/>
+        </w:rPr>
+        <w:t>risposta C a Domanda 0</w:t>
+      </w:r>
+      <w:r>
+        <w:rPr>
+          <w:rFonts w:ascii="Consolas" w:hAnsi="Consolas" w:cstheme="minorHAnsi"/>
+          <w:sz w:val="24"/>
+          <w:szCs w:val="24"/>
+        </w:rPr>
+        <w:t>6</w:t>
+      </w:r>
+    </w:p>
+    <w:p>
+      <w:pPr>
+        <w:spacing w:before="40" w:after="0" w:line="240" w:lineRule="auto"/>
+        <w:ind w:left="851" w:hanging="851"/>
+        <w:rPr>
+          <w:rFonts w:ascii="Consolas" w:hAnsi="Consolas" w:cstheme="minorHAnsi"/>
+          <w:sz w:val="24"/>
+          <w:szCs w:val="24"/>
+        </w:rPr>
+      </w:pPr>
+      <w:r>
+        <w:rPr>
+          <w:rFonts w:ascii="Consolas" w:hAnsi="Consolas" w:cstheme="minorHAnsi"/>
+          <w:sz w:val="24"/>
+          <w:szCs w:val="24"/>
+        </w:rPr>
+        <w:t>D[</w:t>
+      </w:r>
+      <w:r>
+        <w:rPr>
+          <w:rFonts w:ascii="Consolas" w:hAnsi="Consolas" w:cstheme="minorHAnsi"/>
+          <w:sz w:val="24"/>
+          <w:szCs w:val="24"/>
+        </w:rPr>
+        <w:t>X</w:t>
+      </w:r>
+      <w:r>
+        <w:rPr>
+          <w:rFonts w:ascii="Consolas" w:hAnsi="Consolas" w:cstheme="minorHAnsi"/>
+          <w:sz w:val="24"/>
+          <w:szCs w:val="24"/>
+        </w:rPr>
+        <w:t>]</w:t>
+      </w:r>
+      <w:r>
+        <w:rPr>
+          <w:rFonts w:ascii="Consolas" w:hAnsi="Consolas" w:cstheme="minorHAnsi"/>
+          <w:sz w:val="24"/>
+          <w:szCs w:val="24"/>
+        </w:rPr>
+        <w:tab/>
+      </w:r>
+      <w:r>
+        <w:rPr>
+          <w:rFonts w:ascii="Consolas" w:hAnsi="Consolas" w:cstheme="minorHAnsi"/>
+          <w:sz w:val="24"/>
+          <w:szCs w:val="24"/>
+        </w:rPr>
+        <w:t>risposta D a Domanda 0</w:t>
+      </w:r>
+      <w:r>
+        <w:rPr>
+          <w:rFonts w:ascii="Consolas" w:hAnsi="Consolas" w:cstheme="minorHAnsi"/>
+          <w:sz w:val="24"/>
+          <w:szCs w:val="24"/>
+        </w:rPr>
+        <w:t>6</w:t>
+      </w:r>
+    </w:p>
+    <w:p>
+      <w:pPr>
+        <w:spacing w:before="40" w:after="0" w:line="240" w:lineRule="auto"/>
+        <w:ind w:left="851" w:hanging="851"/>
+        <w:rPr>
+          <w:rFonts w:ascii="Consolas" w:hAnsi="Consolas" w:cstheme="minorHAnsi"/>
+          <w:sz w:val="24"/>
+          <w:szCs w:val="24"/>
+        </w:rPr>
+      </w:pPr>
+      <w:proofErr w:type="gramStart"/>
+      <w:r>
+        <w:rPr>
+          <w:rFonts w:ascii="Consolas" w:hAnsi="Consolas" w:cstheme="minorHAnsi"/>
+          <w:sz w:val="24"/>
+          <w:szCs w:val="24"/>
+        </w:rPr>
+        <w:t>E[ ]</w:t>
+      </w:r>
+      <w:proofErr w:type="gramEnd"/>
+      <w:r>
+        <w:rPr>
+          <w:rFonts w:ascii="Consolas" w:hAnsi="Consolas" w:cstheme="minorHAnsi"/>
+          <w:sz w:val="24"/>
+          <w:szCs w:val="24"/>
+        </w:rPr>
+        <w:tab/>
+      </w:r>
+      <w:r>
+        <w:rPr>
+          <w:rFonts w:ascii="Consolas" w:hAnsi="Consolas" w:cstheme="minorHAnsi"/>
+          <w:sz w:val="24"/>
+          <w:szCs w:val="24"/>
+        </w:rPr>
+        <w:t>risposta E a Domanda 0</w:t>
+      </w:r>
+      <w:r>
+        <w:rPr>
+          <w:rFonts w:ascii="Consolas" w:hAnsi="Consolas" w:cstheme="minorHAnsi"/>
+          <w:sz w:val="24"/>
+          <w:szCs w:val="24"/>
+        </w:rPr>
+        <w:t>6</w:t>
+      </w:r>
+    </w:p>
+    <w:p>
+      <w:pPr>
+        <w:spacing w:before="40" w:after="0" w:line="240" w:lineRule="auto"/>
+        <w:ind w:left="851" w:hanging="851"/>
+        <w:rPr>
+          <w:rFonts w:ascii="Consolas" w:hAnsi="Consolas" w:cstheme="minorHAnsi"/>
+          <w:sz w:val="24"/>
+          <w:szCs w:val="24"/>
+        </w:rPr>
+      </w:pPr>
+    </w:p>
+    <w:p>
+      <w:pPr>
+        <w:spacing w:before="40" w:after="0" w:line="240" w:lineRule="auto"/>
+        <w:ind w:left="851" w:hanging="851"/>
+        <w:rPr>
+          <w:rFonts w:ascii="Consolas" w:hAnsi="Consolas" w:cstheme="minorHAnsi"/>
+          <w:b/>
+          <w:sz w:val="24"/>
+          <w:szCs w:val="24"/>
+        </w:rPr>
+      </w:pPr>
+      <w:r>
+        <w:rPr>
+          <w:rFonts w:ascii="Consolas" w:hAnsi="Consolas" w:cstheme="minorHAnsi"/>
+          <w:b/>
+          <w:sz w:val="24"/>
+          <w:szCs w:val="24"/>
+        </w:rPr>
         <w:t>D0</w:t>
       </w:r>
       <w:r>
@@ -1082,7 +2557,7 @@
           <w:sz w:val="24"/>
           <w:szCs w:val="24"/>
         </w:rPr>
-        <w:t>4</w:t>
+        <w:t>3</w:t>
       </w:r>
       <w:r>
         <w:rPr>
@@ -1101,53 +2576,16 @@
           <w:szCs w:val="24"/>
         </w:rPr>
         <w:tab/>
-      </w:r>
-      <w:r>
-        <w:rPr>
-          <w:rFonts w:ascii="Consolas" w:hAnsi="Consolas" w:cstheme="minorHAnsi"/>
-          <w:b/>
-          <w:sz w:val="24"/>
-          <w:szCs w:val="24"/>
-        </w:rPr>
-        <w:t>pinco pallino</w:t>
-      </w:r>
-      <w:r>
-        <w:rPr>
-          <w:rFonts w:ascii="Consolas" w:hAnsi="Consolas" w:cstheme="minorHAnsi"/>
-          <w:b/>
-          <w:sz w:val="24"/>
-          <w:szCs w:val="24"/>
-        </w:rPr>
-        <w:t xml:space="preserve"> ci sara un mattino dove nell’aria più fresca un albero potrà mai inzlazri alle stelle per avvisare il cielo dell’imminente CO</w:t>
-      </w:r>
-      <w:r>
-        <w:rPr>
-          <w:rFonts w:ascii="Consolas" w:hAnsi="Consolas" w:cstheme="minorHAnsi"/>
-          <w:b/>
-          <w:sz w:val="24"/>
-          <w:szCs w:val="24"/>
-          <w:vertAlign w:val="subscript"/>
-        </w:rPr>
-        <w:t>2</w:t>
-      </w:r>
-      <w:r>
-        <w:rPr>
-          <w:rFonts w:ascii="Consolas" w:hAnsi="Consolas" w:cstheme="minorHAnsi"/>
-          <w:b/>
-          <w:sz w:val="24"/>
-          <w:szCs w:val="24"/>
-        </w:rPr>
-        <w:t xml:space="preserve"> in arriv</w:t>
-      </w:r>
-      <w:r>
-        <w:rPr>
-          <w:rFonts w:ascii="Consolas" w:hAnsi="Consolas" w:cstheme="minorHAnsi"/>
-          <w:b/>
-          <w:sz w:val="24"/>
-          <w:szCs w:val="24"/>
-          <w:vertAlign w:val="superscript"/>
-        </w:rPr>
-        <w:t>o</w:t>
+        <w:t xml:space="preserve">Domanda </w:t>
+      </w:r>
+      <w:r>
+        <w:rPr>
+          <w:rFonts w:ascii="Consolas" w:hAnsi="Consolas" w:cstheme="minorHAnsi"/>
+          <w:b/>
+          <w:sz w:val="24"/>
+          <w:szCs w:val="24"/>
+        </w:rPr>
+        <w:t>07</w:t>
       </w:r>
       <w:r>
         <w:rPr>
@@ -1169,6 +2607,7 @@
           <w:szCs w:val="24"/>
         </w:rPr>
       </w:pPr>
+      <w:proofErr w:type="gramStart"/>
       <w:r>
         <w:rPr>
           <w:rFonts w:ascii="Consolas" w:hAnsi="Consolas" w:cstheme="minorHAnsi"/>
@@ -1183,6 +2622,129 @@
           <w:sz w:val="24"/>
           <w:szCs w:val="24"/>
         </w:rPr>
+        <w:t xml:space="preserve"> </w:t>
+      </w:r>
+      <w:r>
+        <w:rPr>
+          <w:rFonts w:ascii="Consolas" w:hAnsi="Consolas" w:cstheme="minorHAnsi"/>
+          <w:sz w:val="24"/>
+          <w:szCs w:val="24"/>
+        </w:rPr>
+        <w:t>]</w:t>
+      </w:r>
+      <w:proofErr w:type="gramEnd"/>
+      <w:r>
+        <w:rPr>
+          <w:rFonts w:ascii="Consolas" w:hAnsi="Consolas" w:cstheme="minorHAnsi"/>
+          <w:sz w:val="24"/>
+          <w:szCs w:val="24"/>
+        </w:rPr>
+        <w:tab/>
+      </w:r>
+      <w:r>
+        <w:rPr>
+          <w:rFonts w:ascii="Consolas" w:hAnsi="Consolas" w:cstheme="minorHAnsi"/>
+          <w:sz w:val="24"/>
+          <w:szCs w:val="24"/>
+        </w:rPr>
+        <w:t xml:space="preserve">risposta A </w:t>
+      </w:r>
+      <w:proofErr w:type="spellStart"/>
+      <w:r>
+        <w:rPr>
+          <w:rFonts w:ascii="Consolas" w:hAnsi="Consolas" w:cstheme="minorHAnsi"/>
+          <w:sz w:val="24"/>
+          <w:szCs w:val="24"/>
+        </w:rPr>
+        <w:t>a</w:t>
+      </w:r>
+      <w:proofErr w:type="spellEnd"/>
+      <w:r>
+        <w:rPr>
+          <w:rFonts w:ascii="Consolas" w:hAnsi="Consolas" w:cstheme="minorHAnsi"/>
+          <w:sz w:val="24"/>
+          <w:szCs w:val="24"/>
+        </w:rPr>
+        <w:t xml:space="preserve"> Domanda 0</w:t>
+      </w:r>
+      <w:r>
+        <w:rPr>
+          <w:rFonts w:ascii="Consolas" w:hAnsi="Consolas" w:cstheme="minorHAnsi"/>
+          <w:sz w:val="24"/>
+          <w:szCs w:val="24"/>
+        </w:rPr>
+        <w:t>7</w:t>
+      </w:r>
+    </w:p>
+    <w:p>
+      <w:pPr>
+        <w:spacing w:before="40" w:after="0" w:line="240" w:lineRule="auto"/>
+        <w:ind w:left="851" w:hanging="851"/>
+        <w:rPr>
+          <w:rFonts w:ascii="Consolas" w:hAnsi="Consolas" w:cstheme="minorHAnsi"/>
+          <w:sz w:val="24"/>
+          <w:szCs w:val="24"/>
+        </w:rPr>
+      </w:pPr>
+      <w:proofErr w:type="gramStart"/>
+      <w:r>
+        <w:rPr>
+          <w:rFonts w:ascii="Consolas" w:hAnsi="Consolas" w:cstheme="minorHAnsi"/>
+          <w:sz w:val="24"/>
+          <w:szCs w:val="24"/>
+        </w:rPr>
+        <w:t>B[ ]</w:t>
+      </w:r>
+      <w:proofErr w:type="gramEnd"/>
+      <w:r>
+        <w:rPr>
+          <w:rFonts w:ascii="Consolas" w:hAnsi="Consolas" w:cstheme="minorHAnsi"/>
+          <w:sz w:val="24"/>
+          <w:szCs w:val="24"/>
+        </w:rPr>
+        <w:tab/>
+      </w:r>
+      <w:r>
+        <w:rPr>
+          <w:rFonts w:ascii="Consolas" w:hAnsi="Consolas" w:cstheme="minorHAnsi"/>
+          <w:sz w:val="24"/>
+          <w:szCs w:val="24"/>
+        </w:rPr>
+        <w:t>risposta B a Domanda 0</w:t>
+      </w:r>
+      <w:r>
+        <w:rPr>
+          <w:rFonts w:ascii="Consolas" w:hAnsi="Consolas" w:cstheme="minorHAnsi"/>
+          <w:sz w:val="24"/>
+          <w:szCs w:val="24"/>
+        </w:rPr>
+        <w:t>7</w:t>
+      </w:r>
+    </w:p>
+    <w:p>
+      <w:pPr>
+        <w:spacing w:before="40" w:after="0" w:line="240" w:lineRule="auto"/>
+        <w:ind w:left="851" w:hanging="851"/>
+        <w:rPr>
+          <w:rFonts w:ascii="Consolas" w:hAnsi="Consolas" w:cstheme="minorHAnsi"/>
+          <w:sz w:val="24"/>
+          <w:szCs w:val="24"/>
+        </w:rPr>
+      </w:pPr>
+      <w:r>
+        <w:rPr>
+          <w:rFonts w:ascii="Consolas" w:hAnsi="Consolas" w:cstheme="minorHAnsi"/>
+          <w:sz w:val="24"/>
+          <w:szCs w:val="24"/>
+        </w:rPr>
+        <w:t>C[</w:t>
+      </w:r>
+      <w:r>
+        <w:rPr>
+          <w:rFonts w:ascii="Consolas" w:hAnsi="Consolas" w:cstheme="minorHAnsi"/>
+          <w:sz w:val="24"/>
+          <w:szCs w:val="24"/>
+        </w:rPr>
         <w:t>X</w:t>
       </w:r>
       <w:r>
@@ -1200,19 +2762,298 @@
           <w:szCs w:val="24"/>
         </w:rPr>
         <w:tab/>
-        <w:t>purga</w:t>
-      </w:r>
-    </w:p>
-    <w:p>
-      <w:pPr>
-        <w:spacing w:before="40" w:after="0" w:line="240" w:lineRule="auto"/>
-        <w:ind w:left="851" w:hanging="851"/>
-        <w:rPr>
-          <w:rFonts w:ascii="Consolas" w:hAnsi="Consolas" w:cstheme="minorHAnsi"/>
-          <w:sz w:val="24"/>
-          <w:szCs w:val="24"/>
-        </w:rPr>
-      </w:pPr>
+      </w:r>
+      <w:r>
+        <w:rPr>
+          <w:rFonts w:ascii="Consolas" w:hAnsi="Consolas" w:cstheme="minorHAnsi"/>
+          <w:sz w:val="24"/>
+          <w:szCs w:val="24"/>
+        </w:rPr>
+        <w:t>risposta C a Domanda 0</w:t>
+      </w:r>
+      <w:r>
+        <w:rPr>
+          <w:rFonts w:ascii="Consolas" w:hAnsi="Consolas" w:cstheme="minorHAnsi"/>
+          <w:sz w:val="24"/>
+          <w:szCs w:val="24"/>
+        </w:rPr>
+        <w:t>7</w:t>
+      </w:r>
+    </w:p>
+    <w:p>
+      <w:pPr>
+        <w:spacing w:before="40" w:after="0" w:line="240" w:lineRule="auto"/>
+        <w:ind w:left="851" w:hanging="851"/>
+        <w:rPr>
+          <w:rFonts w:ascii="Consolas" w:hAnsi="Consolas" w:cstheme="minorHAnsi"/>
+          <w:sz w:val="24"/>
+          <w:szCs w:val="24"/>
+        </w:rPr>
+      </w:pPr>
+      <w:proofErr w:type="gramStart"/>
+      <w:r>
+        <w:rPr>
+          <w:rFonts w:ascii="Consolas" w:hAnsi="Consolas" w:cstheme="minorHAnsi"/>
+          <w:sz w:val="24"/>
+          <w:szCs w:val="24"/>
+        </w:rPr>
+        <w:t>D[</w:t>
+      </w:r>
+      <w:r>
+        <w:rPr>
+          <w:rFonts w:ascii="Consolas" w:hAnsi="Consolas" w:cstheme="minorHAnsi"/>
+          <w:sz w:val="24"/>
+          <w:szCs w:val="24"/>
+        </w:rPr>
+        <w:t xml:space="preserve"> </w:t>
+      </w:r>
+      <w:r>
+        <w:rPr>
+          <w:rFonts w:ascii="Consolas" w:hAnsi="Consolas" w:cstheme="minorHAnsi"/>
+          <w:sz w:val="24"/>
+          <w:szCs w:val="24"/>
+        </w:rPr>
+        <w:t>]</w:t>
+      </w:r>
+      <w:proofErr w:type="gramEnd"/>
+      <w:r>
+        <w:rPr>
+          <w:rFonts w:ascii="Consolas" w:hAnsi="Consolas" w:cstheme="minorHAnsi"/>
+          <w:sz w:val="24"/>
+          <w:szCs w:val="24"/>
+        </w:rPr>
+        <w:tab/>
+      </w:r>
+      <w:r>
+        <w:rPr>
+          <w:rFonts w:ascii="Consolas" w:hAnsi="Consolas" w:cstheme="minorHAnsi"/>
+          <w:sz w:val="24"/>
+          <w:szCs w:val="24"/>
+        </w:rPr>
+        <w:t>risposta D a Domanda 0</w:t>
+      </w:r>
+      <w:r>
+        <w:rPr>
+          <w:rFonts w:ascii="Consolas" w:hAnsi="Consolas" w:cstheme="minorHAnsi"/>
+          <w:sz w:val="24"/>
+          <w:szCs w:val="24"/>
+        </w:rPr>
+        <w:t>7</w:t>
+      </w:r>
+    </w:p>
+    <w:p>
+      <w:pPr>
+        <w:spacing w:before="40" w:after="0" w:line="240" w:lineRule="auto"/>
+        <w:ind w:left="851" w:hanging="851"/>
+        <w:rPr>
+          <w:rFonts w:ascii="Consolas" w:hAnsi="Consolas" w:cstheme="minorHAnsi"/>
+          <w:sz w:val="24"/>
+          <w:szCs w:val="24"/>
+        </w:rPr>
+      </w:pPr>
+      <w:proofErr w:type="gramStart"/>
+      <w:r>
+        <w:rPr>
+          <w:rFonts w:ascii="Consolas" w:hAnsi="Consolas" w:cstheme="minorHAnsi"/>
+          <w:sz w:val="24"/>
+          <w:szCs w:val="24"/>
+        </w:rPr>
+        <w:t>E[ ]</w:t>
+      </w:r>
+      <w:proofErr w:type="gramEnd"/>
+      <w:r>
+        <w:rPr>
+          <w:rFonts w:ascii="Consolas" w:hAnsi="Consolas" w:cstheme="minorHAnsi"/>
+          <w:sz w:val="24"/>
+          <w:szCs w:val="24"/>
+        </w:rPr>
+        <w:tab/>
+      </w:r>
+      <w:r>
+        <w:rPr>
+          <w:rFonts w:ascii="Consolas" w:hAnsi="Consolas" w:cstheme="minorHAnsi"/>
+          <w:sz w:val="24"/>
+          <w:szCs w:val="24"/>
+        </w:rPr>
+        <w:t>risposta E a Domanda 0</w:t>
+      </w:r>
+      <w:r>
+        <w:rPr>
+          <w:rFonts w:ascii="Consolas" w:hAnsi="Consolas" w:cstheme="minorHAnsi"/>
+          <w:sz w:val="24"/>
+          <w:szCs w:val="24"/>
+        </w:rPr>
+        <w:t>7</w:t>
+      </w:r>
+    </w:p>
+    <w:p>
+      <w:pPr>
+        <w:spacing w:before="40" w:after="0" w:line="240" w:lineRule="auto"/>
+        <w:ind w:left="851" w:hanging="851"/>
+        <w:rPr>
+          <w:rFonts w:ascii="Consolas" w:hAnsi="Consolas" w:cstheme="minorHAnsi"/>
+          <w:sz w:val="24"/>
+          <w:szCs w:val="24"/>
+        </w:rPr>
+      </w:pPr>
+    </w:p>
+    <w:p>
+      <w:pPr>
+        <w:spacing w:before="40" w:after="0" w:line="240" w:lineRule="auto"/>
+        <w:ind w:left="851" w:hanging="851"/>
+        <w:rPr>
+          <w:rFonts w:ascii="Consolas" w:hAnsi="Consolas" w:cstheme="minorHAnsi"/>
+          <w:b/>
+          <w:sz w:val="24"/>
+          <w:szCs w:val="24"/>
+        </w:rPr>
+      </w:pPr>
+      <w:r>
+        <w:rPr>
+          <w:rFonts w:ascii="Consolas" w:hAnsi="Consolas" w:cstheme="minorHAnsi"/>
+          <w:b/>
+          <w:sz w:val="24"/>
+          <w:szCs w:val="24"/>
+        </w:rPr>
+        <w:t>D0</w:t>
+      </w:r>
+      <w:r>
+        <w:rPr>
+          <w:rFonts w:ascii="Consolas" w:hAnsi="Consolas" w:cstheme="minorHAnsi"/>
+          <w:b/>
+          <w:sz w:val="24"/>
+          <w:szCs w:val="24"/>
+        </w:rPr>
+        <w:t>3</w:t>
+      </w:r>
+      <w:r>
+        <w:rPr>
+          <w:rFonts w:ascii="Consolas" w:hAnsi="Consolas" w:cstheme="minorHAnsi"/>
+          <w:b/>
+          <w:sz w:val="24"/>
+          <w:szCs w:val="24"/>
+        </w:rPr>
+        <w:t>:</w:t>
+      </w:r>
+      <w:r>
+        <w:rPr>
+          <w:rFonts w:ascii="Consolas" w:hAnsi="Consolas" w:cstheme="minorHAnsi"/>
+          <w:b/>
+          <w:sz w:val="24"/>
+          <w:szCs w:val="24"/>
+        </w:rPr>
+        <w:tab/>
+        <w:t xml:space="preserve">Domanda </w:t>
+      </w:r>
+      <w:r>
+        <w:rPr>
+          <w:rFonts w:ascii="Consolas" w:hAnsi="Consolas" w:cstheme="minorHAnsi"/>
+          <w:b/>
+          <w:sz w:val="24"/>
+          <w:szCs w:val="24"/>
+        </w:rPr>
+        <w:t>08</w:t>
+      </w:r>
+      <w:r>
+        <w:rPr>
+          <w:rFonts w:ascii="Consolas" w:hAnsi="Consolas" w:cstheme="minorHAnsi"/>
+          <w:b/>
+          <w:sz w:val="24"/>
+          <w:szCs w:val="24"/>
+        </w:rPr>
+        <w:t>?</w:t>
+      </w:r>
+    </w:p>
+    <w:p>
+      <w:pPr>
+        <w:spacing w:before="40" w:after="0" w:line="240" w:lineRule="auto"/>
+        <w:ind w:left="851" w:hanging="851"/>
+        <w:rPr>
+          <w:rFonts w:ascii="Consolas" w:hAnsi="Consolas" w:cstheme="minorHAnsi"/>
+          <w:sz w:val="24"/>
+          <w:szCs w:val="24"/>
+        </w:rPr>
+      </w:pPr>
+      <w:proofErr w:type="gramStart"/>
+      <w:r>
+        <w:rPr>
+          <w:rFonts w:ascii="Consolas" w:hAnsi="Consolas" w:cstheme="minorHAnsi"/>
+          <w:sz w:val="24"/>
+          <w:szCs w:val="24"/>
+        </w:rPr>
+        <w:t>A[</w:t>
+      </w:r>
+      <w:r>
+        <w:rPr>
+          <w:rFonts w:ascii="Consolas" w:hAnsi="Consolas" w:cstheme="minorHAnsi"/>
+          <w:sz w:val="24"/>
+          <w:szCs w:val="24"/>
+        </w:rPr>
+        <w:t xml:space="preserve"> </w:t>
+      </w:r>
+      <w:r>
+        <w:rPr>
+          <w:rFonts w:ascii="Consolas" w:hAnsi="Consolas" w:cstheme="minorHAnsi"/>
+          <w:sz w:val="24"/>
+          <w:szCs w:val="24"/>
+        </w:rPr>
+        <w:t>]</w:t>
+      </w:r>
+      <w:proofErr w:type="gramEnd"/>
+      <w:r>
+        <w:rPr>
+          <w:rFonts w:ascii="Consolas" w:hAnsi="Consolas" w:cstheme="minorHAnsi"/>
+          <w:sz w:val="24"/>
+          <w:szCs w:val="24"/>
+        </w:rPr>
+        <w:tab/>
+      </w:r>
+      <w:r>
+        <w:rPr>
+          <w:rFonts w:ascii="Consolas" w:hAnsi="Consolas" w:cstheme="minorHAnsi"/>
+          <w:sz w:val="24"/>
+          <w:szCs w:val="24"/>
+        </w:rPr>
+        <w:t xml:space="preserve">risposta A </w:t>
+      </w:r>
+      <w:proofErr w:type="spellStart"/>
+      <w:r>
+        <w:rPr>
+          <w:rFonts w:ascii="Consolas" w:hAnsi="Consolas" w:cstheme="minorHAnsi"/>
+          <w:sz w:val="24"/>
+          <w:szCs w:val="24"/>
+        </w:rPr>
+        <w:t>a</w:t>
+      </w:r>
+      <w:proofErr w:type="spellEnd"/>
+      <w:r>
+        <w:rPr>
+          <w:rFonts w:ascii="Consolas" w:hAnsi="Consolas" w:cstheme="minorHAnsi"/>
+          <w:sz w:val="24"/>
+          <w:szCs w:val="24"/>
+        </w:rPr>
+        <w:t xml:space="preserve"> Domanda 0</w:t>
+      </w:r>
+      <w:r>
+        <w:rPr>
+          <w:rFonts w:ascii="Consolas" w:hAnsi="Consolas" w:cstheme="minorHAnsi"/>
+          <w:sz w:val="24"/>
+          <w:szCs w:val="24"/>
+        </w:rPr>
+        <w:t>8</w:t>
+      </w:r>
+    </w:p>
+    <w:p>
+      <w:pPr>
+        <w:spacing w:before="40" w:after="0" w:line="240" w:lineRule="auto"/>
+        <w:ind w:left="851" w:hanging="851"/>
+        <w:rPr>
+          <w:rFonts w:ascii="Consolas" w:hAnsi="Consolas" w:cstheme="minorHAnsi"/>
+          <w:sz w:val="24"/>
+          <w:szCs w:val="24"/>
+        </w:rPr>
+      </w:pPr>
+      <w:proofErr w:type="gramStart"/>
       <w:r>
         <w:rPr>
           <w:rFonts w:ascii="Consolas" w:hAnsi="Consolas" w:cstheme="minorHAnsi"/>
@@ -1221,63 +3062,203 @@
         </w:rPr>
         <w:t>B[ ]</w:t>
       </w:r>
-      <w:r>
-        <w:rPr>
-          <w:rFonts w:ascii="Consolas" w:hAnsi="Consolas" w:cstheme="minorHAnsi"/>
-          <w:sz w:val="24"/>
-          <w:szCs w:val="24"/>
-        </w:rPr>
-        <w:tab/>
-        <w:t>fuhviuahgo iuhiuafvh iufhv uiafhvuiafhvbiuafh biuhbiu habiuh afiubhaiuhb auifhbv iaufhbo aifuhbouia hoiua fhbuia fhbuhaf bhafubh aufhb adfub afuhb</w:t>
-      </w:r>
-    </w:p>
-    <w:p>
-      <w:pPr>
-        <w:spacing w:before="40" w:after="0" w:line="240" w:lineRule="auto"/>
-        <w:ind w:left="851" w:hanging="851"/>
-        <w:rPr>
-          <w:rFonts w:ascii="Consolas" w:hAnsi="Consolas" w:cstheme="minorHAnsi"/>
-          <w:sz w:val="24"/>
-          <w:szCs w:val="24"/>
-        </w:rPr>
-      </w:pPr>
-      <w:r>
-        <w:rPr>
-          <w:rFonts w:ascii="Consolas" w:hAnsi="Consolas" w:cstheme="minorHAnsi"/>
-          <w:sz w:val="24"/>
-          <w:szCs w:val="24"/>
-        </w:rPr>
-        <w:t>D[ ]</w:t>
-      </w:r>
-      <w:r>
-        <w:rPr>
-          <w:rFonts w:ascii="Consolas" w:hAnsi="Consolas" w:cstheme="minorHAnsi"/>
-          <w:sz w:val="24"/>
-          <w:szCs w:val="24"/>
-        </w:rPr>
-        <w:tab/>
-        <w:t>nreoegj uiu hbiuh buihb uiqfhbuiqfh buifhbaufvbh iauhob auhbaliufhbvo iuahb iuahfboiuh</w:t>
-      </w:r>
-    </w:p>
-    <w:p>
-      <w:pPr>
-        <w:spacing w:before="40" w:after="0" w:line="240" w:lineRule="auto"/>
-        <w:ind w:left="851" w:hanging="851"/>
-        <w:rPr>
-          <w:rFonts w:ascii="Consolas" w:hAnsi="Consolas" w:cstheme="minorHAnsi"/>
-          <w:b/>
-          <w:sz w:val="24"/>
-          <w:szCs w:val="24"/>
-        </w:rPr>
-      </w:pPr>
-    </w:p>
-    <w:p>
-      <w:pPr>
-        <w:spacing w:before="40" w:after="0" w:line="240" w:lineRule="auto"/>
-        <w:ind w:left="851" w:hanging="851"/>
-        <w:rPr>
-          <w:rFonts w:ascii="Consolas" w:hAnsi="Consolas" w:cstheme="minorHAnsi"/>
-          <w:b/>
+      <w:proofErr w:type="gramEnd"/>
+      <w:r>
+        <w:rPr>
+          <w:rFonts w:ascii="Consolas" w:hAnsi="Consolas" w:cstheme="minorHAnsi"/>
+          <w:sz w:val="24"/>
+          <w:szCs w:val="24"/>
+        </w:rPr>
+        <w:tab/>
+      </w:r>
+      <w:r>
+        <w:rPr>
+          <w:rFonts w:ascii="Consolas" w:hAnsi="Consolas" w:cstheme="minorHAnsi"/>
+          <w:sz w:val="24"/>
+          <w:szCs w:val="24"/>
+        </w:rPr>
+        <w:t>risposta B a Domanda 0</w:t>
+      </w:r>
+      <w:r>
+        <w:rPr>
+          <w:rFonts w:ascii="Consolas" w:hAnsi="Consolas" w:cstheme="minorHAnsi"/>
+          <w:sz w:val="24"/>
+          <w:szCs w:val="24"/>
+        </w:rPr>
+        <w:t>8</w:t>
+      </w:r>
+    </w:p>
+    <w:p>
+      <w:pPr>
+        <w:spacing w:before="40" w:after="0" w:line="240" w:lineRule="auto"/>
+        <w:ind w:left="851" w:hanging="851"/>
+        <w:rPr>
+          <w:rFonts w:ascii="Consolas" w:hAnsi="Consolas" w:cstheme="minorHAnsi"/>
+          <w:sz w:val="24"/>
+          <w:szCs w:val="24"/>
+        </w:rPr>
+      </w:pPr>
+      <w:proofErr w:type="gramStart"/>
+      <w:r>
+        <w:rPr>
+          <w:rFonts w:ascii="Consolas" w:hAnsi="Consolas" w:cstheme="minorHAnsi"/>
+          <w:sz w:val="24"/>
+          <w:szCs w:val="24"/>
+        </w:rPr>
+        <w:t>C[</w:t>
+      </w:r>
+      <w:r>
+        <w:rPr>
+          <w:rFonts w:ascii="Consolas" w:hAnsi="Consolas" w:cstheme="minorHAnsi"/>
+          <w:sz w:val="24"/>
+          <w:szCs w:val="24"/>
+        </w:rPr>
+        <w:t xml:space="preserve"> </w:t>
+      </w:r>
+      <w:r>
+        <w:rPr>
+          <w:rFonts w:ascii="Consolas" w:hAnsi="Consolas" w:cstheme="minorHAnsi"/>
+          <w:sz w:val="24"/>
+          <w:szCs w:val="24"/>
+        </w:rPr>
+        <w:t>]</w:t>
+      </w:r>
+      <w:proofErr w:type="gramEnd"/>
+      <w:r>
+        <w:rPr>
+          <w:rFonts w:ascii="Consolas" w:hAnsi="Consolas" w:cstheme="minorHAnsi"/>
+          <w:sz w:val="24"/>
+          <w:szCs w:val="24"/>
+        </w:rPr>
+        <w:tab/>
+      </w:r>
+      <w:r>
+        <w:rPr>
+          <w:rFonts w:ascii="Consolas" w:hAnsi="Consolas" w:cstheme="minorHAnsi"/>
+          <w:sz w:val="24"/>
+          <w:szCs w:val="24"/>
+        </w:rPr>
+        <w:t>risposta C a Domanda 0</w:t>
+      </w:r>
+      <w:r>
+        <w:rPr>
+          <w:rFonts w:ascii="Consolas" w:hAnsi="Consolas" w:cstheme="minorHAnsi"/>
+          <w:sz w:val="24"/>
+          <w:szCs w:val="24"/>
+        </w:rPr>
+        <w:t>8</w:t>
+      </w:r>
+    </w:p>
+    <w:p>
+      <w:pPr>
+        <w:spacing w:before="40" w:after="0" w:line="240" w:lineRule="auto"/>
+        <w:ind w:left="851" w:hanging="851"/>
+        <w:rPr>
+          <w:rFonts w:ascii="Consolas" w:hAnsi="Consolas" w:cstheme="minorHAnsi"/>
+          <w:sz w:val="24"/>
+          <w:szCs w:val="24"/>
+        </w:rPr>
+      </w:pPr>
+      <w:r>
+        <w:rPr>
+          <w:rFonts w:ascii="Consolas" w:hAnsi="Consolas" w:cstheme="minorHAnsi"/>
+          <w:sz w:val="24"/>
+          <w:szCs w:val="24"/>
+        </w:rPr>
+        <w:t>D[</w:t>
+      </w:r>
+      <w:r>
+        <w:rPr>
+          <w:rFonts w:ascii="Consolas" w:hAnsi="Consolas" w:cstheme="minorHAnsi"/>
+          <w:sz w:val="24"/>
+          <w:szCs w:val="24"/>
+        </w:rPr>
+        <w:t>X</w:t>
+      </w:r>
+      <w:r>
+        <w:rPr>
+          <w:rFonts w:ascii="Consolas" w:hAnsi="Consolas" w:cstheme="minorHAnsi"/>
+          <w:sz w:val="24"/>
+          <w:szCs w:val="24"/>
+        </w:rPr>
+        <w:t>]</w:t>
+      </w:r>
+      <w:r>
+        <w:rPr>
+          <w:rFonts w:ascii="Consolas" w:hAnsi="Consolas" w:cstheme="minorHAnsi"/>
+          <w:sz w:val="24"/>
+          <w:szCs w:val="24"/>
+        </w:rPr>
+        <w:tab/>
+      </w:r>
+      <w:r>
+        <w:rPr>
+          <w:rFonts w:ascii="Consolas" w:hAnsi="Consolas" w:cstheme="minorHAnsi"/>
+          <w:sz w:val="24"/>
+          <w:szCs w:val="24"/>
+        </w:rPr>
+        <w:t>risposta D a Domanda 0</w:t>
+      </w:r>
+      <w:r>
+        <w:rPr>
+          <w:rFonts w:ascii="Consolas" w:hAnsi="Consolas" w:cstheme="minorHAnsi"/>
+          <w:sz w:val="24"/>
+          <w:szCs w:val="24"/>
+        </w:rPr>
+        <w:t>8</w:t>
+      </w:r>
+    </w:p>
+    <w:p>
+      <w:pPr>
+        <w:spacing w:before="40" w:after="0" w:line="240" w:lineRule="auto"/>
+        <w:ind w:left="851" w:hanging="851"/>
+        <w:rPr>
+          <w:rFonts w:ascii="Consolas" w:hAnsi="Consolas" w:cstheme="minorHAnsi"/>
+          <w:sz w:val="24"/>
+          <w:szCs w:val="24"/>
+        </w:rPr>
+      </w:pPr>
+      <w:proofErr w:type="gramStart"/>
+      <w:r>
+        <w:rPr>
+          <w:rFonts w:ascii="Consolas" w:hAnsi="Consolas" w:cstheme="minorHAnsi"/>
+          <w:sz w:val="24"/>
+          <w:szCs w:val="24"/>
+        </w:rPr>
+        <w:t>E[ ]</w:t>
+      </w:r>
+      <w:proofErr w:type="gramEnd"/>
+      <w:r>
+        <w:rPr>
+          <w:rFonts w:ascii="Consolas" w:hAnsi="Consolas" w:cstheme="minorHAnsi"/>
+          <w:sz w:val="24"/>
+          <w:szCs w:val="24"/>
+        </w:rPr>
+        <w:tab/>
+      </w:r>
+      <w:r>
+        <w:rPr>
+          <w:rFonts w:ascii="Consolas" w:hAnsi="Consolas" w:cstheme="minorHAnsi"/>
+          <w:sz w:val="24"/>
+          <w:szCs w:val="24"/>
+        </w:rPr>
+        <w:t>risposta E a Domanda 0</w:t>
+      </w:r>
+      <w:r>
+        <w:rPr>
+          <w:rFonts w:ascii="Consolas" w:hAnsi="Consolas" w:cstheme="minorHAnsi"/>
+          <w:sz w:val="24"/>
+          <w:szCs w:val="24"/>
+        </w:rPr>
+        <w:t>8</w:t>
+      </w:r>
+    </w:p>
+    <w:p>
+      <w:pPr>
+        <w:spacing w:before="40" w:after="0" w:line="240" w:lineRule="auto"/>
+        <w:ind w:left="851" w:hanging="851"/>
+        <w:rPr>
+          <w:rFonts w:ascii="Consolas" w:hAnsi="Consolas" w:cstheme="minorHAnsi"/>
           <w:sz w:val="24"/>
           <w:szCs w:val="24"/>
         </w:rPr>
@@ -1310,7 +3291,7 @@
           <w:sz w:val="24"/>
           <w:szCs w:val="24"/>
         </w:rPr>
-        <w:t>5</w:t>
+        <w:t>3</w:t>
       </w:r>
       <w:r>
         <w:rPr>
@@ -1329,53 +3310,16 @@
           <w:szCs w:val="24"/>
         </w:rPr>
         <w:tab/>
-      </w:r>
-      <w:r>
-        <w:rPr>
-          <w:rFonts w:ascii="Consolas" w:hAnsi="Consolas" w:cstheme="minorHAnsi"/>
-          <w:b/>
-          <w:sz w:val="24"/>
-          <w:szCs w:val="24"/>
-        </w:rPr>
-        <w:t>pinco pallino</w:t>
-      </w:r>
-      <w:r>
-        <w:rPr>
-          <w:rFonts w:ascii="Consolas" w:hAnsi="Consolas" w:cstheme="minorHAnsi"/>
-          <w:b/>
-          <w:sz w:val="24"/>
-          <w:szCs w:val="24"/>
-        </w:rPr>
-        <w:t xml:space="preserve"> ci sara un mattino dove nell’aria più fresca un albero potrà mai inzlazri alle stelle per avvisare il cielo dell’imminente CO</w:t>
-      </w:r>
-      <w:r>
-        <w:rPr>
-          <w:rFonts w:ascii="Consolas" w:hAnsi="Consolas" w:cstheme="minorHAnsi"/>
-          <w:b/>
-          <w:sz w:val="24"/>
-          <w:szCs w:val="24"/>
-          <w:vertAlign w:val="subscript"/>
-        </w:rPr>
-        <w:t>2</w:t>
-      </w:r>
-      <w:r>
-        <w:rPr>
-          <w:rFonts w:ascii="Consolas" w:hAnsi="Consolas" w:cstheme="minorHAnsi"/>
-          <w:b/>
-          <w:sz w:val="24"/>
-          <w:szCs w:val="24"/>
-        </w:rPr>
-        <w:t xml:space="preserve"> in arriv</w:t>
-      </w:r>
-      <w:r>
-        <w:rPr>
-          <w:rFonts w:ascii="Consolas" w:hAnsi="Consolas" w:cstheme="minorHAnsi"/>
-          <w:b/>
-          <w:sz w:val="24"/>
-          <w:szCs w:val="24"/>
-          <w:vertAlign w:val="superscript"/>
-        </w:rPr>
-        <w:t>o</w:t>
+        <w:t xml:space="preserve">Domanda </w:t>
+      </w:r>
+      <w:r>
+        <w:rPr>
+          <w:rFonts w:ascii="Consolas" w:hAnsi="Consolas" w:cstheme="minorHAnsi"/>
+          <w:b/>
+          <w:sz w:val="24"/>
+          <w:szCs w:val="24"/>
+        </w:rPr>
+        <w:t>09</w:t>
       </w:r>
       <w:r>
         <w:rPr>
@@ -1397,6 +3341,7 @@
           <w:szCs w:val="24"/>
         </w:rPr>
       </w:pPr>
+      <w:proofErr w:type="gramStart"/>
       <w:r>
         <w:rPr>
           <w:rFonts w:ascii="Consolas" w:hAnsi="Consolas" w:cstheme="minorHAnsi"/>
@@ -1411,6 +3356,129 @@
           <w:sz w:val="24"/>
           <w:szCs w:val="24"/>
         </w:rPr>
+        <w:t xml:space="preserve"> </w:t>
+      </w:r>
+      <w:r>
+        <w:rPr>
+          <w:rFonts w:ascii="Consolas" w:hAnsi="Consolas" w:cstheme="minorHAnsi"/>
+          <w:sz w:val="24"/>
+          <w:szCs w:val="24"/>
+        </w:rPr>
+        <w:t>]</w:t>
+      </w:r>
+      <w:proofErr w:type="gramEnd"/>
+      <w:r>
+        <w:rPr>
+          <w:rFonts w:ascii="Consolas" w:hAnsi="Consolas" w:cstheme="minorHAnsi"/>
+          <w:sz w:val="24"/>
+          <w:szCs w:val="24"/>
+        </w:rPr>
+        <w:tab/>
+      </w:r>
+      <w:r>
+        <w:rPr>
+          <w:rFonts w:ascii="Consolas" w:hAnsi="Consolas" w:cstheme="minorHAnsi"/>
+          <w:sz w:val="24"/>
+          <w:szCs w:val="24"/>
+        </w:rPr>
+        <w:t xml:space="preserve">risposta A </w:t>
+      </w:r>
+      <w:proofErr w:type="spellStart"/>
+      <w:r>
+        <w:rPr>
+          <w:rFonts w:ascii="Consolas" w:hAnsi="Consolas" w:cstheme="minorHAnsi"/>
+          <w:sz w:val="24"/>
+          <w:szCs w:val="24"/>
+        </w:rPr>
+        <w:t>a</w:t>
+      </w:r>
+      <w:proofErr w:type="spellEnd"/>
+      <w:r>
+        <w:rPr>
+          <w:rFonts w:ascii="Consolas" w:hAnsi="Consolas" w:cstheme="minorHAnsi"/>
+          <w:sz w:val="24"/>
+          <w:szCs w:val="24"/>
+        </w:rPr>
+        <w:t xml:space="preserve"> Domanda 0</w:t>
+      </w:r>
+      <w:r>
+        <w:rPr>
+          <w:rFonts w:ascii="Consolas" w:hAnsi="Consolas" w:cstheme="minorHAnsi"/>
+          <w:sz w:val="24"/>
+          <w:szCs w:val="24"/>
+        </w:rPr>
+        <w:t>9</w:t>
+      </w:r>
+    </w:p>
+    <w:p>
+      <w:pPr>
+        <w:spacing w:before="40" w:after="0" w:line="240" w:lineRule="auto"/>
+        <w:ind w:left="851" w:hanging="851"/>
+        <w:rPr>
+          <w:rFonts w:ascii="Consolas" w:hAnsi="Consolas" w:cstheme="minorHAnsi"/>
+          <w:sz w:val="24"/>
+          <w:szCs w:val="24"/>
+        </w:rPr>
+      </w:pPr>
+      <w:proofErr w:type="gramStart"/>
+      <w:r>
+        <w:rPr>
+          <w:rFonts w:ascii="Consolas" w:hAnsi="Consolas" w:cstheme="minorHAnsi"/>
+          <w:sz w:val="24"/>
+          <w:szCs w:val="24"/>
+        </w:rPr>
+        <w:t>B[ ]</w:t>
+      </w:r>
+      <w:proofErr w:type="gramEnd"/>
+      <w:r>
+        <w:rPr>
+          <w:rFonts w:ascii="Consolas" w:hAnsi="Consolas" w:cstheme="minorHAnsi"/>
+          <w:sz w:val="24"/>
+          <w:szCs w:val="24"/>
+        </w:rPr>
+        <w:tab/>
+      </w:r>
+      <w:r>
+        <w:rPr>
+          <w:rFonts w:ascii="Consolas" w:hAnsi="Consolas" w:cstheme="minorHAnsi"/>
+          <w:sz w:val="24"/>
+          <w:szCs w:val="24"/>
+        </w:rPr>
+        <w:t>risposta B a Domanda 0</w:t>
+      </w:r>
+      <w:r>
+        <w:rPr>
+          <w:rFonts w:ascii="Consolas" w:hAnsi="Consolas" w:cstheme="minorHAnsi"/>
+          <w:sz w:val="24"/>
+          <w:szCs w:val="24"/>
+        </w:rPr>
+        <w:t>9</w:t>
+      </w:r>
+    </w:p>
+    <w:p>
+      <w:pPr>
+        <w:spacing w:before="40" w:after="0" w:line="240" w:lineRule="auto"/>
+        <w:ind w:left="851" w:hanging="851"/>
+        <w:rPr>
+          <w:rFonts w:ascii="Consolas" w:hAnsi="Consolas" w:cstheme="minorHAnsi"/>
+          <w:sz w:val="24"/>
+          <w:szCs w:val="24"/>
+        </w:rPr>
+      </w:pPr>
+      <w:r>
+        <w:rPr>
+          <w:rFonts w:ascii="Consolas" w:hAnsi="Consolas" w:cstheme="minorHAnsi"/>
+          <w:sz w:val="24"/>
+          <w:szCs w:val="24"/>
+        </w:rPr>
+        <w:t>C[</w:t>
+      </w:r>
+      <w:r>
+        <w:rPr>
+          <w:rFonts w:ascii="Consolas" w:hAnsi="Consolas" w:cstheme="minorHAnsi"/>
+          <w:sz w:val="24"/>
+          <w:szCs w:val="24"/>
+        </w:rPr>
         <w:t>X</w:t>
       </w:r>
       <w:r>
@@ -1428,19 +3496,307 @@
           <w:szCs w:val="24"/>
         </w:rPr>
         <w:tab/>
-        <w:t>purga</w:t>
-      </w:r>
-    </w:p>
-    <w:p>
-      <w:pPr>
-        <w:spacing w:before="40" w:after="0" w:line="240" w:lineRule="auto"/>
-        <w:ind w:left="851" w:hanging="851"/>
-        <w:rPr>
-          <w:rFonts w:ascii="Consolas" w:hAnsi="Consolas" w:cstheme="minorHAnsi"/>
-          <w:sz w:val="24"/>
-          <w:szCs w:val="24"/>
-        </w:rPr>
-      </w:pPr>
+      </w:r>
+      <w:r>
+        <w:rPr>
+          <w:rFonts w:ascii="Consolas" w:hAnsi="Consolas" w:cstheme="minorHAnsi"/>
+          <w:sz w:val="24"/>
+          <w:szCs w:val="24"/>
+        </w:rPr>
+        <w:t>risposta C a Domanda 0</w:t>
+      </w:r>
+      <w:r>
+        <w:rPr>
+          <w:rFonts w:ascii="Consolas" w:hAnsi="Consolas" w:cstheme="minorHAnsi"/>
+          <w:sz w:val="24"/>
+          <w:szCs w:val="24"/>
+        </w:rPr>
+        <w:t>9</w:t>
+      </w:r>
+    </w:p>
+    <w:p>
+      <w:pPr>
+        <w:spacing w:before="40" w:after="0" w:line="240" w:lineRule="auto"/>
+        <w:ind w:left="851" w:hanging="851"/>
+        <w:rPr>
+          <w:rFonts w:ascii="Consolas" w:hAnsi="Consolas" w:cstheme="minorHAnsi"/>
+          <w:sz w:val="24"/>
+          <w:szCs w:val="24"/>
+        </w:rPr>
+      </w:pPr>
+      <w:proofErr w:type="gramStart"/>
+      <w:r>
+        <w:rPr>
+          <w:rFonts w:ascii="Consolas" w:hAnsi="Consolas" w:cstheme="minorHAnsi"/>
+          <w:sz w:val="24"/>
+          <w:szCs w:val="24"/>
+        </w:rPr>
+        <w:t>D[</w:t>
+      </w:r>
+      <w:r>
+        <w:rPr>
+          <w:rFonts w:ascii="Consolas" w:hAnsi="Consolas" w:cstheme="minorHAnsi"/>
+          <w:sz w:val="24"/>
+          <w:szCs w:val="24"/>
+        </w:rPr>
+        <w:t xml:space="preserve"> </w:t>
+      </w:r>
+      <w:r>
+        <w:rPr>
+          <w:rFonts w:ascii="Consolas" w:hAnsi="Consolas" w:cstheme="minorHAnsi"/>
+          <w:sz w:val="24"/>
+          <w:szCs w:val="24"/>
+        </w:rPr>
+        <w:t>]</w:t>
+      </w:r>
+      <w:proofErr w:type="gramEnd"/>
+      <w:r>
+        <w:rPr>
+          <w:rFonts w:ascii="Consolas" w:hAnsi="Consolas" w:cstheme="minorHAnsi"/>
+          <w:sz w:val="24"/>
+          <w:szCs w:val="24"/>
+        </w:rPr>
+        <w:tab/>
+      </w:r>
+      <w:r>
+        <w:rPr>
+          <w:rFonts w:ascii="Consolas" w:hAnsi="Consolas" w:cstheme="minorHAnsi"/>
+          <w:sz w:val="24"/>
+          <w:szCs w:val="24"/>
+        </w:rPr>
+        <w:t>risposta D a Domanda 0</w:t>
+      </w:r>
+      <w:r>
+        <w:rPr>
+          <w:rFonts w:ascii="Consolas" w:hAnsi="Consolas" w:cstheme="minorHAnsi"/>
+          <w:sz w:val="24"/>
+          <w:szCs w:val="24"/>
+        </w:rPr>
+        <w:t>9</w:t>
+      </w:r>
+    </w:p>
+    <w:p>
+      <w:pPr>
+        <w:spacing w:before="40" w:after="0" w:line="240" w:lineRule="auto"/>
+        <w:ind w:left="851" w:hanging="851"/>
+        <w:rPr>
+          <w:rFonts w:ascii="Consolas" w:hAnsi="Consolas" w:cstheme="minorHAnsi"/>
+          <w:sz w:val="24"/>
+          <w:szCs w:val="24"/>
+        </w:rPr>
+      </w:pPr>
+      <w:proofErr w:type="gramStart"/>
+      <w:r>
+        <w:rPr>
+          <w:rFonts w:ascii="Consolas" w:hAnsi="Consolas" w:cstheme="minorHAnsi"/>
+          <w:sz w:val="24"/>
+          <w:szCs w:val="24"/>
+        </w:rPr>
+        <w:t>E[ ]</w:t>
+      </w:r>
+      <w:proofErr w:type="gramEnd"/>
+      <w:r>
+        <w:rPr>
+          <w:rFonts w:ascii="Consolas" w:hAnsi="Consolas" w:cstheme="minorHAnsi"/>
+          <w:sz w:val="24"/>
+          <w:szCs w:val="24"/>
+        </w:rPr>
+        <w:tab/>
+      </w:r>
+      <w:r>
+        <w:rPr>
+          <w:rFonts w:ascii="Consolas" w:hAnsi="Consolas" w:cstheme="minorHAnsi"/>
+          <w:sz w:val="24"/>
+          <w:szCs w:val="24"/>
+        </w:rPr>
+        <w:t>risposta E a Domanda 0</w:t>
+      </w:r>
+      <w:r>
+        <w:rPr>
+          <w:rFonts w:ascii="Consolas" w:hAnsi="Consolas" w:cstheme="minorHAnsi"/>
+          <w:sz w:val="24"/>
+          <w:szCs w:val="24"/>
+        </w:rPr>
+        <w:t>9</w:t>
+      </w:r>
+    </w:p>
+    <w:p>
+      <w:pPr>
+        <w:spacing w:before="40" w:after="0" w:line="240" w:lineRule="auto"/>
+        <w:ind w:left="851" w:hanging="851"/>
+        <w:rPr>
+          <w:rFonts w:ascii="Consolas" w:hAnsi="Consolas" w:cstheme="minorHAnsi"/>
+          <w:sz w:val="24"/>
+          <w:szCs w:val="24"/>
+        </w:rPr>
+      </w:pPr>
+    </w:p>
+    <w:p>
+      <w:pPr>
+        <w:spacing w:before="40" w:after="0" w:line="240" w:lineRule="auto"/>
+        <w:ind w:left="851" w:hanging="851"/>
+        <w:rPr>
+          <w:rFonts w:ascii="Consolas" w:hAnsi="Consolas" w:cstheme="minorHAnsi"/>
+          <w:b/>
+          <w:sz w:val="24"/>
+          <w:szCs w:val="24"/>
+          <w:u w:val="single"/>
+        </w:rPr>
+      </w:pPr>
+      <w:r>
+        <w:rPr>
+          <w:rFonts w:ascii="Consolas" w:hAnsi="Consolas" w:cstheme="minorHAnsi"/>
+          <w:b/>
+          <w:sz w:val="24"/>
+          <w:szCs w:val="24"/>
+        </w:rPr>
+        <w:t>D0</w:t>
+      </w:r>
+      <w:r>
+        <w:rPr>
+          <w:rFonts w:ascii="Consolas" w:hAnsi="Consolas" w:cstheme="minorHAnsi"/>
+          <w:b/>
+          <w:sz w:val="24"/>
+          <w:szCs w:val="24"/>
+        </w:rPr>
+        <w:t>3</w:t>
+      </w:r>
+      <w:r>
+        <w:rPr>
+          <w:rFonts w:ascii="Consolas" w:hAnsi="Consolas" w:cstheme="minorHAnsi"/>
+          <w:b/>
+          <w:sz w:val="24"/>
+          <w:szCs w:val="24"/>
+        </w:rPr>
+        <w:t>:</w:t>
+      </w:r>
+      <w:r>
+        <w:rPr>
+          <w:rFonts w:ascii="Consolas" w:hAnsi="Consolas" w:cstheme="minorHAnsi"/>
+          <w:b/>
+          <w:sz w:val="24"/>
+          <w:szCs w:val="24"/>
+        </w:rPr>
+        <w:tab/>
+        <w:t xml:space="preserve">Domanda </w:t>
+      </w:r>
+      <w:r>
+        <w:rPr>
+          <w:rFonts w:ascii="Consolas" w:hAnsi="Consolas" w:cstheme="minorHAnsi"/>
+          <w:b/>
+          <w:sz w:val="24"/>
+          <w:szCs w:val="24"/>
+        </w:rPr>
+        <w:t>10</w:t>
+      </w:r>
+      <w:r>
+        <w:rPr>
+          <w:rFonts w:ascii="Consolas" w:hAnsi="Consolas" w:cstheme="minorHAnsi"/>
+          <w:b/>
+          <w:sz w:val="24"/>
+          <w:szCs w:val="24"/>
+        </w:rPr>
+        <w:t>?</w:t>
+      </w:r>
+    </w:p>
+    <w:p>
+      <w:pPr>
+        <w:spacing w:before="40" w:after="0" w:line="240" w:lineRule="auto"/>
+        <w:ind w:left="851" w:hanging="851"/>
+        <w:rPr>
+          <w:rFonts w:ascii="Consolas" w:hAnsi="Consolas" w:cstheme="minorHAnsi"/>
+          <w:sz w:val="24"/>
+          <w:szCs w:val="24"/>
+        </w:rPr>
+      </w:pPr>
+      <w:proofErr w:type="gramStart"/>
+      <w:r>
+        <w:rPr>
+          <w:rFonts w:ascii="Consolas" w:hAnsi="Consolas" w:cstheme="minorHAnsi"/>
+          <w:sz w:val="24"/>
+          <w:szCs w:val="24"/>
+        </w:rPr>
+        <w:t>A[</w:t>
+      </w:r>
+      <w:r>
+        <w:rPr>
+          <w:rFonts w:ascii="Consolas" w:hAnsi="Consolas" w:cstheme="minorHAnsi"/>
+          <w:sz w:val="24"/>
+          <w:szCs w:val="24"/>
+        </w:rPr>
+        <w:t xml:space="preserve"> </w:t>
+      </w:r>
+      <w:r>
+        <w:rPr>
+          <w:rFonts w:ascii="Consolas" w:hAnsi="Consolas" w:cstheme="minorHAnsi"/>
+          <w:sz w:val="24"/>
+          <w:szCs w:val="24"/>
+        </w:rPr>
+        <w:t>]</w:t>
+      </w:r>
+      <w:proofErr w:type="gramEnd"/>
+      <w:r>
+        <w:rPr>
+          <w:rFonts w:ascii="Consolas" w:hAnsi="Consolas" w:cstheme="minorHAnsi"/>
+          <w:sz w:val="24"/>
+          <w:szCs w:val="24"/>
+        </w:rPr>
+        <w:tab/>
+      </w:r>
+      <w:r>
+        <w:rPr>
+          <w:rFonts w:ascii="Consolas" w:hAnsi="Consolas" w:cstheme="minorHAnsi"/>
+          <w:sz w:val="24"/>
+          <w:szCs w:val="24"/>
+        </w:rPr>
+        <w:t xml:space="preserve">risposta A </w:t>
+      </w:r>
+      <w:proofErr w:type="spellStart"/>
+      <w:r>
+        <w:rPr>
+          <w:rFonts w:ascii="Consolas" w:hAnsi="Consolas" w:cstheme="minorHAnsi"/>
+          <w:sz w:val="24"/>
+          <w:szCs w:val="24"/>
+        </w:rPr>
+        <w:t>a</w:t>
+      </w:r>
+      <w:proofErr w:type="spellEnd"/>
+      <w:r>
+        <w:rPr>
+          <w:rFonts w:ascii="Consolas" w:hAnsi="Consolas" w:cstheme="minorHAnsi"/>
+          <w:sz w:val="24"/>
+          <w:szCs w:val="24"/>
+        </w:rPr>
+        <w:t xml:space="preserve"> Domanda </w:t>
+      </w:r>
+      <w:r>
+        <w:rPr>
+          <w:rFonts w:ascii="Consolas" w:hAnsi="Consolas" w:cstheme="minorHAnsi"/>
+          <w:sz w:val="24"/>
+          <w:szCs w:val="24"/>
+        </w:rPr>
+        <w:t>1</w:t>
+      </w:r>
+      <w:r>
+        <w:rPr>
+          <w:rFonts w:ascii="Consolas" w:hAnsi="Consolas" w:cstheme="minorHAnsi"/>
+          <w:sz w:val="24"/>
+          <w:szCs w:val="24"/>
+        </w:rPr>
+        <w:t>0</w:t>
+      </w:r>
+    </w:p>
+    <w:p>
+      <w:pPr>
+        <w:spacing w:before="40" w:after="0" w:line="240" w:lineRule="auto"/>
+        <w:ind w:left="851" w:hanging="851"/>
+        <w:rPr>
+          <w:rFonts w:ascii="Consolas" w:hAnsi="Consolas" w:cstheme="minorHAnsi"/>
+          <w:sz w:val="24"/>
+          <w:szCs w:val="24"/>
+        </w:rPr>
+      </w:pPr>
+      <w:proofErr w:type="gramStart"/>
       <w:r>
         <w:rPr>
           <w:rFonts w:ascii="Consolas" w:hAnsi="Consolas" w:cstheme="minorHAnsi"/>
@@ -1449,85 +3805,241 @@
         </w:rPr>
         <w:t>B[ ]</w:t>
       </w:r>
-      <w:r>
-        <w:rPr>
-          <w:rFonts w:ascii="Consolas" w:hAnsi="Consolas" w:cstheme="minorHAnsi"/>
-          <w:sz w:val="24"/>
-          <w:szCs w:val="24"/>
-        </w:rPr>
-        <w:tab/>
-        <w:t>fuhviuahgo iuhiuafvh iufhv uiafhvuiafhvbiuafh biuhbiu habiuh afiubhaiuhb auifhbv iaufhbo aifuhbouia hoiua fhbuia fhbuhaf bhafubh aufhb adfub afuhb</w:t>
-      </w:r>
-    </w:p>
-    <w:p>
-      <w:pPr>
-        <w:spacing w:before="40" w:after="0" w:line="240" w:lineRule="auto"/>
-        <w:ind w:left="851" w:hanging="851"/>
-        <w:rPr>
-          <w:rFonts w:ascii="Consolas" w:hAnsi="Consolas" w:cstheme="minorHAnsi"/>
-          <w:sz w:val="24"/>
-          <w:szCs w:val="24"/>
-        </w:rPr>
-      </w:pPr>
-      <w:r>
-        <w:rPr>
-          <w:rFonts w:ascii="Consolas" w:hAnsi="Consolas" w:cstheme="minorHAnsi"/>
-          <w:sz w:val="24"/>
-          <w:szCs w:val="24"/>
-        </w:rPr>
-        <w:t>D[ ]</w:t>
-      </w:r>
-      <w:r>
-        <w:rPr>
-          <w:rFonts w:ascii="Consolas" w:hAnsi="Consolas" w:cstheme="minorHAnsi"/>
-          <w:sz w:val="24"/>
-          <w:szCs w:val="24"/>
-        </w:rPr>
-        <w:tab/>
-        <w:t>nreoegj uiu hbiuh buihb uiqfhbuiqfh buifhbaufvbh iauhob auhbaliufhbvo iuahb iuahfboiuh</w:t>
-      </w:r>
-    </w:p>
-    <w:p>
-      <w:pPr>
-        <w:spacing w:before="40" w:after="0" w:line="240" w:lineRule="auto"/>
-        <w:ind w:left="851" w:hanging="851"/>
-        <w:rPr>
-          <w:rFonts w:ascii="Consolas" w:hAnsi="Consolas" w:cstheme="minorHAnsi"/>
-          <w:sz w:val="24"/>
-          <w:szCs w:val="24"/>
-        </w:rPr>
-      </w:pPr>
-      <w:r>
-        <w:rPr>
-          <w:rFonts w:ascii="Consolas" w:hAnsi="Consolas" w:cstheme="minorHAnsi"/>
-          <w:sz w:val="24"/>
-          <w:szCs w:val="24"/>
-        </w:rPr>
-        <w:t>E</w:t>
-      </w:r>
-      <w:r>
-        <w:rPr>
-          <w:rFonts w:ascii="Consolas" w:hAnsi="Consolas" w:cstheme="minorHAnsi"/>
-          <w:sz w:val="24"/>
-          <w:szCs w:val="24"/>
-        </w:rPr>
-        <w:t>[ ]</w:t>
-      </w:r>
-      <w:r>
-        <w:rPr>
-          <w:rFonts w:ascii="Consolas" w:hAnsi="Consolas" w:cstheme="minorHAnsi"/>
-          <w:sz w:val="24"/>
-          <w:szCs w:val="24"/>
-        </w:rPr>
-        <w:tab/>
-      </w:r>
-      <w:r>
-        <w:rPr>
-          <w:rFonts w:ascii="Consolas" w:hAnsi="Consolas" w:cstheme="minorHAnsi"/>
-          <w:sz w:val="24"/>
-          <w:szCs w:val="24"/>
-        </w:rPr>
-        <w:t>Alessandra è guarita</w:t>
+      <w:proofErr w:type="gramEnd"/>
+      <w:r>
+        <w:rPr>
+          <w:rFonts w:ascii="Consolas" w:hAnsi="Consolas" w:cstheme="minorHAnsi"/>
+          <w:sz w:val="24"/>
+          <w:szCs w:val="24"/>
+        </w:rPr>
+        <w:tab/>
+      </w:r>
+      <w:r>
+        <w:rPr>
+          <w:rFonts w:ascii="Consolas" w:hAnsi="Consolas" w:cstheme="minorHAnsi"/>
+          <w:sz w:val="24"/>
+          <w:szCs w:val="24"/>
+        </w:rPr>
+        <w:t xml:space="preserve">risposta B a Domanda </w:t>
+      </w:r>
+      <w:r>
+        <w:rPr>
+          <w:rFonts w:ascii="Consolas" w:hAnsi="Consolas" w:cstheme="minorHAnsi"/>
+          <w:sz w:val="24"/>
+          <w:szCs w:val="24"/>
+        </w:rPr>
+        <w:t>1</w:t>
+      </w:r>
+      <w:r>
+        <w:rPr>
+          <w:rFonts w:ascii="Consolas" w:hAnsi="Consolas" w:cstheme="minorHAnsi"/>
+          <w:sz w:val="24"/>
+          <w:szCs w:val="24"/>
+        </w:rPr>
+        <w:t>0</w:t>
+      </w:r>
+    </w:p>
+    <w:p>
+      <w:pPr>
+        <w:spacing w:before="40" w:after="0" w:line="240" w:lineRule="auto"/>
+        <w:ind w:left="851" w:hanging="851"/>
+        <w:rPr>
+          <w:rFonts w:ascii="Consolas" w:hAnsi="Consolas" w:cstheme="minorHAnsi"/>
+          <w:sz w:val="24"/>
+          <w:szCs w:val="24"/>
+        </w:rPr>
+      </w:pPr>
+      <w:r>
+        <w:rPr>
+          <w:rFonts w:ascii="Consolas" w:hAnsi="Consolas" w:cstheme="minorHAnsi"/>
+          <w:sz w:val="24"/>
+          <w:szCs w:val="24"/>
+        </w:rPr>
+        <w:t>C[</w:t>
+      </w:r>
+      <w:r>
+        <w:rPr>
+          <w:rFonts w:ascii="Consolas" w:hAnsi="Consolas" w:cstheme="minorHAnsi"/>
+          <w:sz w:val="24"/>
+          <w:szCs w:val="24"/>
+        </w:rPr>
+        <w:t>X</w:t>
+      </w:r>
+      <w:r>
+        <w:rPr>
+          <w:rFonts w:ascii="Consolas" w:hAnsi="Consolas" w:cstheme="minorHAnsi"/>
+          <w:sz w:val="24"/>
+          <w:szCs w:val="24"/>
+        </w:rPr>
+        <w:t>]</w:t>
+      </w:r>
+      <w:r>
+        <w:rPr>
+          <w:rFonts w:ascii="Consolas" w:hAnsi="Consolas" w:cstheme="minorHAnsi"/>
+          <w:sz w:val="24"/>
+          <w:szCs w:val="24"/>
+        </w:rPr>
+        <w:tab/>
+      </w:r>
+      <w:r>
+        <w:rPr>
+          <w:rFonts w:ascii="Consolas" w:hAnsi="Consolas" w:cstheme="minorHAnsi"/>
+          <w:sz w:val="24"/>
+          <w:szCs w:val="24"/>
+        </w:rPr>
+        <w:t xml:space="preserve">risposta C a Domanda </w:t>
+      </w:r>
+      <w:r>
+        <w:rPr>
+          <w:rFonts w:ascii="Consolas" w:hAnsi="Consolas" w:cstheme="minorHAnsi"/>
+          <w:sz w:val="24"/>
+          <w:szCs w:val="24"/>
+        </w:rPr>
+        <w:t>1</w:t>
+      </w:r>
+      <w:r>
+        <w:rPr>
+          <w:rFonts w:ascii="Consolas" w:hAnsi="Consolas" w:cstheme="minorHAnsi"/>
+          <w:sz w:val="24"/>
+          <w:szCs w:val="24"/>
+        </w:rPr>
+        <w:t>0</w:t>
+      </w:r>
+    </w:p>
+    <w:p>
+      <w:pPr>
+        <w:spacing w:before="40" w:after="0" w:line="240" w:lineRule="auto"/>
+        <w:ind w:left="851" w:hanging="851"/>
+        <w:rPr>
+          <w:rFonts w:ascii="Consolas" w:hAnsi="Consolas" w:cstheme="minorHAnsi"/>
+          <w:sz w:val="24"/>
+          <w:szCs w:val="24"/>
+        </w:rPr>
+      </w:pPr>
+      <w:proofErr w:type="gramStart"/>
+      <w:r>
+        <w:rPr>
+          <w:rFonts w:ascii="Consolas" w:hAnsi="Consolas" w:cstheme="minorHAnsi"/>
+          <w:sz w:val="24"/>
+          <w:szCs w:val="24"/>
+        </w:rPr>
+        <w:t>D[</w:t>
+      </w:r>
+      <w:r>
+        <w:rPr>
+          <w:rFonts w:ascii="Consolas" w:hAnsi="Consolas" w:cstheme="minorHAnsi"/>
+          <w:sz w:val="24"/>
+          <w:szCs w:val="24"/>
+        </w:rPr>
+        <w:t xml:space="preserve"> </w:t>
+      </w:r>
+      <w:r>
+        <w:rPr>
+          <w:rFonts w:ascii="Consolas" w:hAnsi="Consolas" w:cstheme="minorHAnsi"/>
+          <w:sz w:val="24"/>
+          <w:szCs w:val="24"/>
+        </w:rPr>
+        <w:t>]</w:t>
+      </w:r>
+      <w:proofErr w:type="gramEnd"/>
+      <w:r>
+        <w:rPr>
+          <w:rFonts w:ascii="Consolas" w:hAnsi="Consolas" w:cstheme="minorHAnsi"/>
+          <w:sz w:val="24"/>
+          <w:szCs w:val="24"/>
+        </w:rPr>
+        <w:tab/>
+      </w:r>
+      <w:r>
+        <w:rPr>
+          <w:rFonts w:ascii="Consolas" w:hAnsi="Consolas" w:cstheme="minorHAnsi"/>
+          <w:sz w:val="24"/>
+          <w:szCs w:val="24"/>
+        </w:rPr>
+        <w:t xml:space="preserve">risposta D a Domanda </w:t>
+      </w:r>
+      <w:r>
+        <w:rPr>
+          <w:rFonts w:ascii="Consolas" w:hAnsi="Consolas" w:cstheme="minorHAnsi"/>
+          <w:sz w:val="24"/>
+          <w:szCs w:val="24"/>
+        </w:rPr>
+        <w:t>1</w:t>
+      </w:r>
+      <w:r>
+        <w:rPr>
+          <w:rFonts w:ascii="Consolas" w:hAnsi="Consolas" w:cstheme="minorHAnsi"/>
+          <w:sz w:val="24"/>
+          <w:szCs w:val="24"/>
+        </w:rPr>
+        <w:t>0</w:t>
+      </w:r>
+    </w:p>
+    <w:p>
+      <w:pPr>
+        <w:spacing w:before="40" w:after="0" w:line="240" w:lineRule="auto"/>
+        <w:ind w:left="851" w:hanging="851"/>
+        <w:rPr>
+          <w:rFonts w:ascii="Consolas" w:hAnsi="Consolas" w:cstheme="minorHAnsi"/>
+          <w:sz w:val="24"/>
+          <w:szCs w:val="24"/>
+        </w:rPr>
+      </w:pPr>
+      <w:r>
+        <w:rPr>
+          <w:rFonts w:ascii="Consolas" w:hAnsi="Consolas" w:cstheme="minorHAnsi"/>
+          <w:sz w:val="24"/>
+          <w:szCs w:val="24"/>
+        </w:rPr>
+        <w:t>E[</w:t>
+      </w:r>
+      <w:r>
+        <w:rPr>
+          <w:rFonts w:ascii="Consolas" w:hAnsi="Consolas" w:cstheme="minorHAnsi"/>
+          <w:sz w:val="24"/>
+          <w:szCs w:val="24"/>
+        </w:rPr>
+        <w:t>X</w:t>
+      </w:r>
+      <w:r>
+        <w:rPr>
+          <w:rFonts w:ascii="Consolas" w:hAnsi="Consolas" w:cstheme="minorHAnsi"/>
+          <w:sz w:val="24"/>
+          <w:szCs w:val="24"/>
+        </w:rPr>
+        <w:t>]</w:t>
+      </w:r>
+      <w:r>
+        <w:rPr>
+          <w:rFonts w:ascii="Consolas" w:hAnsi="Consolas" w:cstheme="minorHAnsi"/>
+          <w:sz w:val="24"/>
+          <w:szCs w:val="24"/>
+        </w:rPr>
+        <w:tab/>
+      </w:r>
+      <w:r>
+        <w:rPr>
+          <w:rFonts w:ascii="Consolas" w:hAnsi="Consolas" w:cstheme="minorHAnsi"/>
+          <w:sz w:val="24"/>
+          <w:szCs w:val="24"/>
+        </w:rPr>
+        <w:t xml:space="preserve">risposta E a Domanda </w:t>
+      </w:r>
+      <w:r>
+        <w:rPr>
+          <w:rFonts w:ascii="Consolas" w:hAnsi="Consolas" w:cstheme="minorHAnsi"/>
+          <w:sz w:val="24"/>
+          <w:szCs w:val="24"/>
+        </w:rPr>
+        <w:t>1</w:t>
+      </w:r>
+      <w:r>
+        <w:rPr>
+          <w:rFonts w:ascii="Consolas" w:hAnsi="Consolas" w:cstheme="minorHAnsi"/>
+          <w:sz w:val="24"/>
+          <w:szCs w:val="24"/>
+        </w:rPr>
+        <w:t>0</w:t>
       </w:r>
     </w:p>
     <w:p>
@@ -1949,6 +4461,7 @@
   <w:style w:type="paragraph" w:default="1" w:styleId="Normale">
     <w:name w:val="Normal"/>
     <w:qFormat/>
+    <w:rsid w:val="00493E32"/>
   </w:style>
   <w:style w:type="character" w:default="1" w:styleId="Carpredefinitoparagrafo">
     <w:name w:val="Default Paragraph Font"/>

</xml_diff>

<commit_message>
eliminato l'a capo dell'xml, scrive tutto su una riga altrimenti c'erano degli spazi anomali
</commit_message>
<xml_diff>
--- a/java/scuola/verifiche/docx/paragraph-remix.pom/paragraph-remix.cmd/examples/crocette1.docx
+++ b/java/scuola/verifiche/docx/paragraph-remix.pom/paragraph-remix.cmd/examples/crocette1.docx
@@ -437,23 +437,7 @@
           <w:sz w:val="24"/>
           <w:szCs w:val="24"/>
         </w:rPr>
-        <w:t xml:space="preserve">risposta </w:t>
-      </w:r>
-      <w:r>
-        <w:rPr>
-          <w:rFonts w:ascii="Consolas" w:hAnsi="Consolas" w:cstheme="minorHAnsi"/>
-          <w:sz w:val="24"/>
-          <w:szCs w:val="24"/>
-        </w:rPr>
-        <w:t>B</w:t>
-      </w:r>
-      <w:r>
-        <w:rPr>
-          <w:rFonts w:ascii="Consolas" w:hAnsi="Consolas" w:cstheme="minorHAnsi"/>
-          <w:sz w:val="24"/>
-          <w:szCs w:val="24"/>
-        </w:rPr>
-        <w:t xml:space="preserve"> a Domanda 01</w:t>
+        <w:t>risposta B a Domanda 01</w:t>
       </w:r>
     </w:p>
     <w:p>
@@ -504,23 +488,7 @@
           <w:sz w:val="24"/>
           <w:szCs w:val="24"/>
         </w:rPr>
-        <w:t xml:space="preserve">risposta </w:t>
-      </w:r>
-      <w:r>
-        <w:rPr>
-          <w:rFonts w:ascii="Consolas" w:hAnsi="Consolas" w:cstheme="minorHAnsi"/>
-          <w:sz w:val="24"/>
-          <w:szCs w:val="24"/>
-        </w:rPr>
-        <w:t>C</w:t>
-      </w:r>
-      <w:r>
-        <w:rPr>
-          <w:rFonts w:ascii="Consolas" w:hAnsi="Consolas" w:cstheme="minorHAnsi"/>
-          <w:sz w:val="24"/>
-          <w:szCs w:val="24"/>
-        </w:rPr>
-        <w:t xml:space="preserve"> a Domanda 01</w:t>
+        <w:t>risposta C a Domanda 01</w:t>
       </w:r>
     </w:p>
     <w:p>
@@ -571,23 +539,7 @@
           <w:sz w:val="24"/>
           <w:szCs w:val="24"/>
         </w:rPr>
-        <w:t xml:space="preserve">risposta </w:t>
-      </w:r>
-      <w:r>
-        <w:rPr>
-          <w:rFonts w:ascii="Consolas" w:hAnsi="Consolas" w:cstheme="minorHAnsi"/>
-          <w:sz w:val="24"/>
-          <w:szCs w:val="24"/>
-        </w:rPr>
-        <w:t>D</w:t>
-      </w:r>
-      <w:r>
-        <w:rPr>
-          <w:rFonts w:ascii="Consolas" w:hAnsi="Consolas" w:cstheme="minorHAnsi"/>
-          <w:sz w:val="24"/>
-          <w:szCs w:val="24"/>
-        </w:rPr>
-        <w:t xml:space="preserve"> a Domanda 01</w:t>
+        <w:t>risposta D a Domanda 01</w:t>
       </w:r>
     </w:p>
     <w:p>
@@ -624,23 +576,7 @@
           <w:sz w:val="24"/>
           <w:szCs w:val="24"/>
         </w:rPr>
-        <w:t xml:space="preserve">risposta </w:t>
-      </w:r>
-      <w:r>
-        <w:rPr>
-          <w:rFonts w:ascii="Consolas" w:hAnsi="Consolas" w:cstheme="minorHAnsi"/>
-          <w:sz w:val="24"/>
-          <w:szCs w:val="24"/>
-        </w:rPr>
-        <w:t>E</w:t>
-      </w:r>
-      <w:r>
-        <w:rPr>
-          <w:rFonts w:ascii="Consolas" w:hAnsi="Consolas" w:cstheme="minorHAnsi"/>
-          <w:sz w:val="24"/>
-          <w:szCs w:val="24"/>
-        </w:rPr>
-        <w:t xml:space="preserve"> a Domanda 01</w:t>
+        <w:t>risposta E a Domanda 01</w:t>
       </w:r>
     </w:p>
     <w:p>
@@ -700,16 +636,7 @@
           <w:szCs w:val="24"/>
         </w:rPr>
         <w:tab/>
-        <w:t>Domanda 0</w:t>
-      </w:r>
-      <w:r>
-        <w:rPr>
-          <w:rFonts w:ascii="Consolas" w:hAnsi="Consolas" w:cstheme="minorHAnsi"/>
-          <w:b/>
-          <w:sz w:val="24"/>
-          <w:szCs w:val="24"/>
-        </w:rPr>
-        <w:t>2</w:t>
+        <w:t>Domanda 02</w:t>
       </w:r>
       <w:r>
         <w:rPr>
@@ -789,15 +716,7 @@
           <w:sz w:val="24"/>
           <w:szCs w:val="24"/>
         </w:rPr>
-        <w:t xml:space="preserve"> Domanda 0</w:t>
-      </w:r>
-      <w:r>
-        <w:rPr>
-          <w:rFonts w:ascii="Consolas" w:hAnsi="Consolas" w:cstheme="minorHAnsi"/>
-          <w:sz w:val="24"/>
-          <w:szCs w:val="24"/>
-        </w:rPr>
-        <w:t>2</w:t>
+        <w:t xml:space="preserve"> Domanda 02</w:t>
       </w:r>
     </w:p>
     <w:p>
@@ -848,15 +767,7 @@
           <w:sz w:val="24"/>
           <w:szCs w:val="24"/>
         </w:rPr>
-        <w:t>risposta B a Domanda 0</w:t>
-      </w:r>
-      <w:r>
-        <w:rPr>
-          <w:rFonts w:ascii="Consolas" w:hAnsi="Consolas" w:cstheme="minorHAnsi"/>
-          <w:sz w:val="24"/>
-          <w:szCs w:val="24"/>
-        </w:rPr>
-        <w:t>2</w:t>
+        <w:t>risposta B a Domanda 02</w:t>
       </w:r>
     </w:p>
     <w:p>
@@ -907,15 +818,7 @@
           <w:sz w:val="24"/>
           <w:szCs w:val="24"/>
         </w:rPr>
-        <w:t>risposta C a Domanda 0</w:t>
-      </w:r>
-      <w:r>
-        <w:rPr>
-          <w:rFonts w:ascii="Consolas" w:hAnsi="Consolas" w:cstheme="minorHAnsi"/>
-          <w:sz w:val="24"/>
-          <w:szCs w:val="24"/>
-        </w:rPr>
-        <w:t>2</w:t>
+        <w:t>risposta C a Domanda 02</w:t>
       </w:r>
     </w:p>
     <w:p>
@@ -968,15 +871,7 @@
           <w:sz w:val="24"/>
           <w:szCs w:val="24"/>
         </w:rPr>
-        <w:t>risposta D a Domanda 0</w:t>
-      </w:r>
-      <w:r>
-        <w:rPr>
-          <w:rFonts w:ascii="Consolas" w:hAnsi="Consolas" w:cstheme="minorHAnsi"/>
-          <w:sz w:val="24"/>
-          <w:szCs w:val="24"/>
-        </w:rPr>
-        <w:t>2</w:t>
+        <w:t>risposta D a Domanda 02</w:t>
       </w:r>
     </w:p>
     <w:p>
@@ -1013,15 +908,7 @@
           <w:sz w:val="24"/>
           <w:szCs w:val="24"/>
         </w:rPr>
-        <w:t>risposta E a Domanda 0</w:t>
-      </w:r>
-      <w:r>
-        <w:rPr>
-          <w:rFonts w:ascii="Consolas" w:hAnsi="Consolas" w:cstheme="minorHAnsi"/>
-          <w:sz w:val="24"/>
-          <w:szCs w:val="24"/>
-        </w:rPr>
-        <w:t>2</w:t>
+        <w:t>risposta E a Domanda 02</w:t>
       </w:r>
     </w:p>
     <w:p>
@@ -1081,16 +968,7 @@
           <w:szCs w:val="24"/>
         </w:rPr>
         <w:tab/>
-        <w:t>Domanda 0</w:t>
-      </w:r>
-      <w:r>
-        <w:rPr>
-          <w:rFonts w:ascii="Consolas" w:hAnsi="Consolas" w:cstheme="minorHAnsi"/>
-          <w:b/>
-          <w:sz w:val="24"/>
-          <w:szCs w:val="24"/>
-        </w:rPr>
-        <w:t>3</w:t>
+        <w:t>Domanda 03</w:t>
       </w:r>
       <w:r>
         <w:rPr>
@@ -1168,15 +1046,7 @@
           <w:sz w:val="24"/>
           <w:szCs w:val="24"/>
         </w:rPr>
-        <w:t xml:space="preserve"> Domanda 0</w:t>
-      </w:r>
-      <w:r>
-        <w:rPr>
-          <w:rFonts w:ascii="Consolas" w:hAnsi="Consolas" w:cstheme="minorHAnsi"/>
-          <w:sz w:val="24"/>
-          <w:szCs w:val="24"/>
-        </w:rPr>
-        <w:t>3</w:t>
+        <w:t xml:space="preserve"> Domanda 03</w:t>
       </w:r>
     </w:p>
     <w:p>
@@ -1213,15 +1083,7 @@
           <w:sz w:val="24"/>
           <w:szCs w:val="24"/>
         </w:rPr>
-        <w:t>risposta B a Domanda 0</w:t>
-      </w:r>
-      <w:r>
-        <w:rPr>
-          <w:rFonts w:ascii="Consolas" w:hAnsi="Consolas" w:cstheme="minorHAnsi"/>
-          <w:sz w:val="24"/>
-          <w:szCs w:val="24"/>
-        </w:rPr>
-        <w:t>3</w:t>
+        <w:t>risposta B a Domanda 03</w:t>
       </w:r>
     </w:p>
     <w:p>
@@ -1274,15 +1136,7 @@
           <w:sz w:val="24"/>
           <w:szCs w:val="24"/>
         </w:rPr>
-        <w:t>risposta C a Domanda 0</w:t>
-      </w:r>
-      <w:r>
-        <w:rPr>
-          <w:rFonts w:ascii="Consolas" w:hAnsi="Consolas" w:cstheme="minorHAnsi"/>
-          <w:sz w:val="24"/>
-          <w:szCs w:val="24"/>
-        </w:rPr>
-        <w:t>3</w:t>
+        <w:t>risposta C a Domanda 03</w:t>
       </w:r>
     </w:p>
     <w:p>
@@ -1335,15 +1189,7 @@
           <w:sz w:val="24"/>
           <w:szCs w:val="24"/>
         </w:rPr>
-        <w:t>risposta D a Domanda 0</w:t>
-      </w:r>
-      <w:r>
-        <w:rPr>
-          <w:rFonts w:ascii="Consolas" w:hAnsi="Consolas" w:cstheme="minorHAnsi"/>
-          <w:sz w:val="24"/>
-          <w:szCs w:val="24"/>
-        </w:rPr>
-        <w:t>3</w:t>
+        <w:t>risposta D a Domanda 03</w:t>
       </w:r>
     </w:p>
     <w:p>
@@ -1380,15 +1226,7 @@
           <w:sz w:val="24"/>
           <w:szCs w:val="24"/>
         </w:rPr>
-        <w:t>risposta E a Domanda 0</w:t>
-      </w:r>
-      <w:r>
-        <w:rPr>
-          <w:rFonts w:ascii="Consolas" w:hAnsi="Consolas" w:cstheme="minorHAnsi"/>
-          <w:sz w:val="24"/>
-          <w:szCs w:val="24"/>
-        </w:rPr>
-        <w:t>3</w:t>
+        <w:t>risposta E a Domanda 03</w:t>
       </w:r>
     </w:p>
     <w:p>
@@ -1429,7 +1267,7 @@
           <w:sz w:val="24"/>
           <w:szCs w:val="24"/>
         </w:rPr>
-        <w:t>3</w:t>
+        <w:t>4</w:t>
       </w:r>
       <w:r>
         <w:rPr>
@@ -1448,16 +1286,7 @@
           <w:szCs w:val="24"/>
         </w:rPr>
         <w:tab/>
-        <w:t xml:space="preserve">Domanda </w:t>
-      </w:r>
-      <w:r>
-        <w:rPr>
-          <w:rFonts w:ascii="Consolas" w:hAnsi="Consolas" w:cstheme="minorHAnsi"/>
-          <w:b/>
-          <w:sz w:val="24"/>
-          <w:szCs w:val="24"/>
-        </w:rPr>
-        <w:t>04</w:t>
+        <w:t>Domanda 04</w:t>
       </w:r>
       <w:r>
         <w:rPr>
@@ -1537,15 +1366,7 @@
           <w:sz w:val="24"/>
           <w:szCs w:val="24"/>
         </w:rPr>
-        <w:t xml:space="preserve"> Domanda 0</w:t>
-      </w:r>
-      <w:r>
-        <w:rPr>
-          <w:rFonts w:ascii="Consolas" w:hAnsi="Consolas" w:cstheme="minorHAnsi"/>
-          <w:sz w:val="24"/>
-          <w:szCs w:val="24"/>
-        </w:rPr>
-        <w:t>4</w:t>
+        <w:t xml:space="preserve"> Domanda 04</w:t>
       </w:r>
     </w:p>
     <w:p>
@@ -1582,15 +1403,7 @@
           <w:sz w:val="24"/>
           <w:szCs w:val="24"/>
         </w:rPr>
-        <w:t>risposta B a Domanda 0</w:t>
-      </w:r>
-      <w:r>
-        <w:rPr>
-          <w:rFonts w:ascii="Consolas" w:hAnsi="Consolas" w:cstheme="minorHAnsi"/>
-          <w:sz w:val="24"/>
-          <w:szCs w:val="24"/>
-        </w:rPr>
-        <w:t>4</w:t>
+        <w:t>risposta B a Domanda 04</w:t>
       </w:r>
     </w:p>
     <w:p>
@@ -1643,15 +1456,7 @@
           <w:sz w:val="24"/>
           <w:szCs w:val="24"/>
         </w:rPr>
-        <w:t>risposta C a Domanda 0</w:t>
-      </w:r>
-      <w:r>
-        <w:rPr>
-          <w:rFonts w:ascii="Consolas" w:hAnsi="Consolas" w:cstheme="minorHAnsi"/>
-          <w:sz w:val="24"/>
-          <w:szCs w:val="24"/>
-        </w:rPr>
-        <w:t>4</w:t>
+        <w:t>risposta C a Domanda 04</w:t>
       </w:r>
     </w:p>
     <w:p>
@@ -1704,15 +1509,7 @@
           <w:sz w:val="24"/>
           <w:szCs w:val="24"/>
         </w:rPr>
-        <w:t>risposta D a Domanda 0</w:t>
-      </w:r>
-      <w:r>
-        <w:rPr>
-          <w:rFonts w:ascii="Consolas" w:hAnsi="Consolas" w:cstheme="minorHAnsi"/>
-          <w:sz w:val="24"/>
-          <w:szCs w:val="24"/>
-        </w:rPr>
-        <w:t>4</w:t>
+        <w:t>risposta D a Domanda 04</w:t>
       </w:r>
     </w:p>
     <w:p>
@@ -1763,15 +1560,7 @@
           <w:sz w:val="24"/>
           <w:szCs w:val="24"/>
         </w:rPr>
-        <w:t>risposta E a Domanda 0</w:t>
-      </w:r>
-      <w:r>
-        <w:rPr>
-          <w:rFonts w:ascii="Consolas" w:hAnsi="Consolas" w:cstheme="minorHAnsi"/>
-          <w:sz w:val="24"/>
-          <w:szCs w:val="24"/>
-        </w:rPr>
-        <w:t>4</w:t>
+        <w:t>risposta E a Domanda 04</w:t>
       </w:r>
     </w:p>
     <w:p>
@@ -1812,7 +1601,7 @@
           <w:sz w:val="24"/>
           <w:szCs w:val="24"/>
         </w:rPr>
-        <w:t>3</w:t>
+        <w:t>5</w:t>
       </w:r>
       <w:r>
         <w:rPr>
@@ -1831,16 +1620,7 @@
           <w:szCs w:val="24"/>
         </w:rPr>
         <w:tab/>
-        <w:t xml:space="preserve">Domanda </w:t>
-      </w:r>
-      <w:r>
-        <w:rPr>
-          <w:rFonts w:ascii="Consolas" w:hAnsi="Consolas" w:cstheme="minorHAnsi"/>
-          <w:b/>
-          <w:sz w:val="24"/>
-          <w:szCs w:val="24"/>
-        </w:rPr>
-        <w:t>05</w:t>
+        <w:t>Domanda 05</w:t>
       </w:r>
       <w:r>
         <w:rPr>
@@ -1920,15 +1700,7 @@
           <w:sz w:val="24"/>
           <w:szCs w:val="24"/>
         </w:rPr>
-        <w:t xml:space="preserve"> Domanda 0</w:t>
-      </w:r>
-      <w:r>
-        <w:rPr>
-          <w:rFonts w:ascii="Consolas" w:hAnsi="Consolas" w:cstheme="minorHAnsi"/>
-          <w:sz w:val="24"/>
-          <w:szCs w:val="24"/>
-        </w:rPr>
-        <w:t>5</w:t>
+        <w:t xml:space="preserve"> Domanda 05</w:t>
       </w:r>
     </w:p>
     <w:p>
@@ -1979,15 +1751,7 @@
           <w:sz w:val="24"/>
           <w:szCs w:val="24"/>
         </w:rPr>
-        <w:t>risposta B a Domanda 0</w:t>
-      </w:r>
-      <w:r>
-        <w:rPr>
-          <w:rFonts w:ascii="Consolas" w:hAnsi="Consolas" w:cstheme="minorHAnsi"/>
-          <w:sz w:val="24"/>
-          <w:szCs w:val="24"/>
-        </w:rPr>
-        <w:t>5</w:t>
+        <w:t>risposta B a Domanda 05</w:t>
       </w:r>
     </w:p>
     <w:p>
@@ -2038,15 +1802,7 @@
           <w:sz w:val="24"/>
           <w:szCs w:val="24"/>
         </w:rPr>
-        <w:t>risposta C a Domanda 0</w:t>
-      </w:r>
-      <w:r>
-        <w:rPr>
-          <w:rFonts w:ascii="Consolas" w:hAnsi="Consolas" w:cstheme="minorHAnsi"/>
-          <w:sz w:val="24"/>
-          <w:szCs w:val="24"/>
-        </w:rPr>
-        <w:t>5</w:t>
+        <w:t>risposta C a Domanda 05</w:t>
       </w:r>
     </w:p>
     <w:p>
@@ -2097,15 +1853,7 @@
           <w:sz w:val="24"/>
           <w:szCs w:val="24"/>
         </w:rPr>
-        <w:t>risposta D a Domanda 0</w:t>
-      </w:r>
-      <w:r>
-        <w:rPr>
-          <w:rFonts w:ascii="Consolas" w:hAnsi="Consolas" w:cstheme="minorHAnsi"/>
-          <w:sz w:val="24"/>
-          <w:szCs w:val="24"/>
-        </w:rPr>
-        <w:t>5</w:t>
+        <w:t>risposta D a Domanda 05</w:t>
       </w:r>
     </w:p>
     <w:p>
@@ -2142,15 +1890,7 @@
           <w:sz w:val="24"/>
           <w:szCs w:val="24"/>
         </w:rPr>
-        <w:t>risposta E a Domanda 0</w:t>
-      </w:r>
-      <w:r>
-        <w:rPr>
-          <w:rFonts w:ascii="Consolas" w:hAnsi="Consolas" w:cstheme="minorHAnsi"/>
-          <w:sz w:val="24"/>
-          <w:szCs w:val="24"/>
-        </w:rPr>
-        <w:t>5</w:t>
+        <w:t>risposta E a Domanda 05</w:t>
       </w:r>
     </w:p>
     <w:p>
@@ -2191,7 +1931,7 @@
           <w:sz w:val="24"/>
           <w:szCs w:val="24"/>
         </w:rPr>
-        <w:t>3</w:t>
+        <w:t>6</w:t>
       </w:r>
       <w:r>
         <w:rPr>
@@ -2210,16 +1950,7 @@
           <w:szCs w:val="24"/>
         </w:rPr>
         <w:tab/>
-        <w:t xml:space="preserve">Domanda </w:t>
-      </w:r>
-      <w:r>
-        <w:rPr>
-          <w:rFonts w:ascii="Consolas" w:hAnsi="Consolas" w:cstheme="minorHAnsi"/>
-          <w:b/>
-          <w:sz w:val="24"/>
-          <w:szCs w:val="24"/>
-        </w:rPr>
-        <w:t>06</w:t>
+        <w:t>Domanda 06</w:t>
       </w:r>
       <w:r>
         <w:rPr>
@@ -2300,15 +2031,7 @@
           <w:sz w:val="24"/>
           <w:szCs w:val="24"/>
         </w:rPr>
-        <w:t xml:space="preserve"> Domanda 0</w:t>
-      </w:r>
-      <w:r>
-        <w:rPr>
-          <w:rFonts w:ascii="Consolas" w:hAnsi="Consolas" w:cstheme="minorHAnsi"/>
-          <w:sz w:val="24"/>
-          <w:szCs w:val="24"/>
-        </w:rPr>
-        <w:t>6</w:t>
+        <w:t xml:space="preserve"> Domanda 06</w:t>
       </w:r>
     </w:p>
     <w:p>
@@ -2345,15 +2068,7 @@
           <w:sz w:val="24"/>
           <w:szCs w:val="24"/>
         </w:rPr>
-        <w:t>risposta B a Domanda 0</w:t>
-      </w:r>
-      <w:r>
-        <w:rPr>
-          <w:rFonts w:ascii="Consolas" w:hAnsi="Consolas" w:cstheme="minorHAnsi"/>
-          <w:sz w:val="24"/>
-          <w:szCs w:val="24"/>
-        </w:rPr>
-        <w:t>6</w:t>
+        <w:t>risposta B a Domanda 06</w:t>
       </w:r>
     </w:p>
     <w:p>
@@ -2404,15 +2119,7 @@
           <w:sz w:val="24"/>
           <w:szCs w:val="24"/>
         </w:rPr>
-        <w:t>risposta C a Domanda 0</w:t>
-      </w:r>
-      <w:r>
-        <w:rPr>
-          <w:rFonts w:ascii="Consolas" w:hAnsi="Consolas" w:cstheme="minorHAnsi"/>
-          <w:sz w:val="24"/>
-          <w:szCs w:val="24"/>
-        </w:rPr>
-        <w:t>6</w:t>
+        <w:t>risposta C a Domanda 06</w:t>
       </w:r>
     </w:p>
     <w:p>
@@ -2463,15 +2170,7 @@
           <w:sz w:val="24"/>
           <w:szCs w:val="24"/>
         </w:rPr>
-        <w:t>risposta D a Domanda 0</w:t>
-      </w:r>
-      <w:r>
-        <w:rPr>
-          <w:rFonts w:ascii="Consolas" w:hAnsi="Consolas" w:cstheme="minorHAnsi"/>
-          <w:sz w:val="24"/>
-          <w:szCs w:val="24"/>
-        </w:rPr>
-        <w:t>6</w:t>
+        <w:t>risposta D a Domanda 06</w:t>
       </w:r>
     </w:p>
     <w:p>
@@ -2508,15 +2207,7 @@
           <w:sz w:val="24"/>
           <w:szCs w:val="24"/>
         </w:rPr>
-        <w:t>risposta E a Domanda 0</w:t>
-      </w:r>
-      <w:r>
-        <w:rPr>
-          <w:rFonts w:ascii="Consolas" w:hAnsi="Consolas" w:cstheme="minorHAnsi"/>
-          <w:sz w:val="24"/>
-          <w:szCs w:val="24"/>
-        </w:rPr>
-        <w:t>6</w:t>
+        <w:t>risposta E a Domanda 06</w:t>
       </w:r>
     </w:p>
     <w:p>
@@ -2557,7 +2248,7 @@
           <w:sz w:val="24"/>
           <w:szCs w:val="24"/>
         </w:rPr>
-        <w:t>3</w:t>
+        <w:t>7</w:t>
       </w:r>
       <w:r>
         <w:rPr>
@@ -2576,16 +2267,7 @@
           <w:szCs w:val="24"/>
         </w:rPr>
         <w:tab/>
-        <w:t xml:space="preserve">Domanda </w:t>
-      </w:r>
-      <w:r>
-        <w:rPr>
-          <w:rFonts w:ascii="Consolas" w:hAnsi="Consolas" w:cstheme="minorHAnsi"/>
-          <w:b/>
-          <w:sz w:val="24"/>
-          <w:szCs w:val="24"/>
-        </w:rPr>
-        <w:t>07</w:t>
+        <w:t>Domanda 07</w:t>
       </w:r>
       <w:r>
         <w:rPr>
@@ -2665,15 +2347,7 @@
           <w:sz w:val="24"/>
           <w:szCs w:val="24"/>
         </w:rPr>
-        <w:t xml:space="preserve"> Domanda 0</w:t>
-      </w:r>
-      <w:r>
-        <w:rPr>
-          <w:rFonts w:ascii="Consolas" w:hAnsi="Consolas" w:cstheme="minorHAnsi"/>
-          <w:sz w:val="24"/>
-          <w:szCs w:val="24"/>
-        </w:rPr>
-        <w:t>7</w:t>
+        <w:t xml:space="preserve"> Domanda 07</w:t>
       </w:r>
     </w:p>
     <w:p>
@@ -2710,15 +2384,7 @@
           <w:sz w:val="24"/>
           <w:szCs w:val="24"/>
         </w:rPr>
-        <w:t>risposta B a Domanda 0</w:t>
-      </w:r>
-      <w:r>
-        <w:rPr>
-          <w:rFonts w:ascii="Consolas" w:hAnsi="Consolas" w:cstheme="minorHAnsi"/>
-          <w:sz w:val="24"/>
-          <w:szCs w:val="24"/>
-        </w:rPr>
-        <w:t>7</w:t>
+        <w:t>risposta B a Domanda 07</w:t>
       </w:r>
     </w:p>
     <w:p>
@@ -2769,15 +2435,7 @@
           <w:sz w:val="24"/>
           <w:szCs w:val="24"/>
         </w:rPr>
-        <w:t>risposta C a Domanda 0</w:t>
-      </w:r>
-      <w:r>
-        <w:rPr>
-          <w:rFonts w:ascii="Consolas" w:hAnsi="Consolas" w:cstheme="minorHAnsi"/>
-          <w:sz w:val="24"/>
-          <w:szCs w:val="24"/>
-        </w:rPr>
-        <w:t>7</w:t>
+        <w:t>risposta C a Domanda 07</w:t>
       </w:r>
     </w:p>
     <w:p>
@@ -2830,15 +2488,7 @@
           <w:sz w:val="24"/>
           <w:szCs w:val="24"/>
         </w:rPr>
-        <w:t>risposta D a Domanda 0</w:t>
-      </w:r>
-      <w:r>
-        <w:rPr>
-          <w:rFonts w:ascii="Consolas" w:hAnsi="Consolas" w:cstheme="minorHAnsi"/>
-          <w:sz w:val="24"/>
-          <w:szCs w:val="24"/>
-        </w:rPr>
-        <w:t>7</w:t>
+        <w:t>risposta D a Domanda 07</w:t>
       </w:r>
     </w:p>
     <w:p>
@@ -2875,15 +2525,7 @@
           <w:sz w:val="24"/>
           <w:szCs w:val="24"/>
         </w:rPr>
-        <w:t>risposta E a Domanda 0</w:t>
-      </w:r>
-      <w:r>
-        <w:rPr>
-          <w:rFonts w:ascii="Consolas" w:hAnsi="Consolas" w:cstheme="minorHAnsi"/>
-          <w:sz w:val="24"/>
-          <w:szCs w:val="24"/>
-        </w:rPr>
-        <w:t>7</w:t>
+        <w:t>risposta E a Domanda 07</w:t>
       </w:r>
     </w:p>
     <w:p>
@@ -2924,7 +2566,7 @@
           <w:sz w:val="24"/>
           <w:szCs w:val="24"/>
         </w:rPr>
-        <w:t>3</w:t>
+        <w:t>8</w:t>
       </w:r>
       <w:r>
         <w:rPr>
@@ -2943,16 +2585,7 @@
           <w:szCs w:val="24"/>
         </w:rPr>
         <w:tab/>
-        <w:t xml:space="preserve">Domanda </w:t>
-      </w:r>
-      <w:r>
-        <w:rPr>
-          <w:rFonts w:ascii="Consolas" w:hAnsi="Consolas" w:cstheme="minorHAnsi"/>
-          <w:b/>
-          <w:sz w:val="24"/>
-          <w:szCs w:val="24"/>
-        </w:rPr>
-        <w:t>08</w:t>
+        <w:t>Domanda 08</w:t>
       </w:r>
       <w:r>
         <w:rPr>
@@ -3032,15 +2665,7 @@
           <w:sz w:val="24"/>
           <w:szCs w:val="24"/>
         </w:rPr>
-        <w:t xml:space="preserve"> Domanda 0</w:t>
-      </w:r>
-      <w:r>
-        <w:rPr>
-          <w:rFonts w:ascii="Consolas" w:hAnsi="Consolas" w:cstheme="minorHAnsi"/>
-          <w:sz w:val="24"/>
-          <w:szCs w:val="24"/>
-        </w:rPr>
-        <w:t>8</w:t>
+        <w:t xml:space="preserve"> Domanda 08</w:t>
       </w:r>
     </w:p>
     <w:p>
@@ -3077,15 +2702,7 @@
           <w:sz w:val="24"/>
           <w:szCs w:val="24"/>
         </w:rPr>
-        <w:t>risposta B a Domanda 0</w:t>
-      </w:r>
-      <w:r>
-        <w:rPr>
-          <w:rFonts w:ascii="Consolas" w:hAnsi="Consolas" w:cstheme="minorHAnsi"/>
-          <w:sz w:val="24"/>
-          <w:szCs w:val="24"/>
-        </w:rPr>
-        <w:t>8</w:t>
+        <w:t>risposta B a Domanda 08</w:t>
       </w:r>
     </w:p>
     <w:p>
@@ -3138,15 +2755,7 @@
           <w:sz w:val="24"/>
           <w:szCs w:val="24"/>
         </w:rPr>
-        <w:t>risposta C a Domanda 0</w:t>
-      </w:r>
-      <w:r>
-        <w:rPr>
-          <w:rFonts w:ascii="Consolas" w:hAnsi="Consolas" w:cstheme="minorHAnsi"/>
-          <w:sz w:val="24"/>
-          <w:szCs w:val="24"/>
-        </w:rPr>
-        <w:t>8</w:t>
+        <w:t>risposta C a Domanda 08</w:t>
       </w:r>
     </w:p>
     <w:p>
@@ -3197,15 +2806,7 @@
           <w:sz w:val="24"/>
           <w:szCs w:val="24"/>
         </w:rPr>
-        <w:t>risposta D a Domanda 0</w:t>
-      </w:r>
-      <w:r>
-        <w:rPr>
-          <w:rFonts w:ascii="Consolas" w:hAnsi="Consolas" w:cstheme="minorHAnsi"/>
-          <w:sz w:val="24"/>
-          <w:szCs w:val="24"/>
-        </w:rPr>
-        <w:t>8</w:t>
+        <w:t>risposta D a Domanda 08</w:t>
       </w:r>
     </w:p>
     <w:p>
@@ -3242,15 +2843,7 @@
           <w:sz w:val="24"/>
           <w:szCs w:val="24"/>
         </w:rPr>
-        <w:t>risposta E a Domanda 0</w:t>
-      </w:r>
-      <w:r>
-        <w:rPr>
-          <w:rFonts w:ascii="Consolas" w:hAnsi="Consolas" w:cstheme="minorHAnsi"/>
-          <w:sz w:val="24"/>
-          <w:szCs w:val="24"/>
-        </w:rPr>
-        <w:t>8</w:t>
+        <w:t>risposta E a Domanda 08</w:t>
       </w:r>
     </w:p>
     <w:p>
@@ -3291,7 +2884,7 @@
           <w:sz w:val="24"/>
           <w:szCs w:val="24"/>
         </w:rPr>
-        <w:t>3</w:t>
+        <w:t>9</w:t>
       </w:r>
       <w:r>
         <w:rPr>
@@ -3310,16 +2903,7 @@
           <w:szCs w:val="24"/>
         </w:rPr>
         <w:tab/>
-        <w:t xml:space="preserve">Domanda </w:t>
-      </w:r>
-      <w:r>
-        <w:rPr>
-          <w:rFonts w:ascii="Consolas" w:hAnsi="Consolas" w:cstheme="minorHAnsi"/>
-          <w:b/>
-          <w:sz w:val="24"/>
-          <w:szCs w:val="24"/>
-        </w:rPr>
-        <w:t>09</w:t>
+        <w:t>Domanda 09</w:t>
       </w:r>
       <w:r>
         <w:rPr>
@@ -3399,15 +2983,7 @@
           <w:sz w:val="24"/>
           <w:szCs w:val="24"/>
         </w:rPr>
-        <w:t xml:space="preserve"> Domanda 0</w:t>
-      </w:r>
-      <w:r>
-        <w:rPr>
-          <w:rFonts w:ascii="Consolas" w:hAnsi="Consolas" w:cstheme="minorHAnsi"/>
-          <w:sz w:val="24"/>
-          <w:szCs w:val="24"/>
-        </w:rPr>
-        <w:t>9</w:t>
+        <w:t xml:space="preserve"> Domanda 09</w:t>
       </w:r>
     </w:p>
     <w:p>
@@ -3444,15 +3020,7 @@
           <w:sz w:val="24"/>
           <w:szCs w:val="24"/>
         </w:rPr>
-        <w:t>risposta B a Domanda 0</w:t>
-      </w:r>
-      <w:r>
-        <w:rPr>
-          <w:rFonts w:ascii="Consolas" w:hAnsi="Consolas" w:cstheme="minorHAnsi"/>
-          <w:sz w:val="24"/>
-          <w:szCs w:val="24"/>
-        </w:rPr>
-        <w:t>9</w:t>
+        <w:t>risposta B a Domanda 09</w:t>
       </w:r>
     </w:p>
     <w:p>
@@ -3503,15 +3071,7 @@
           <w:sz w:val="24"/>
           <w:szCs w:val="24"/>
         </w:rPr>
-        <w:t>risposta C a Domanda 0</w:t>
-      </w:r>
-      <w:r>
-        <w:rPr>
-          <w:rFonts w:ascii="Consolas" w:hAnsi="Consolas" w:cstheme="minorHAnsi"/>
-          <w:sz w:val="24"/>
-          <w:szCs w:val="24"/>
-        </w:rPr>
-        <w:t>9</w:t>
+        <w:t>risposta C a Domanda 09</w:t>
       </w:r>
     </w:p>
     <w:p>
@@ -3564,15 +3124,7 @@
           <w:sz w:val="24"/>
           <w:szCs w:val="24"/>
         </w:rPr>
-        <w:t>risposta D a Domanda 0</w:t>
-      </w:r>
-      <w:r>
-        <w:rPr>
-          <w:rFonts w:ascii="Consolas" w:hAnsi="Consolas" w:cstheme="minorHAnsi"/>
-          <w:sz w:val="24"/>
-          <w:szCs w:val="24"/>
-        </w:rPr>
-        <w:t>9</w:t>
+        <w:t>risposta D a Domanda 09</w:t>
       </w:r>
     </w:p>
     <w:p>
@@ -3609,15 +3161,7 @@
           <w:sz w:val="24"/>
           <w:szCs w:val="24"/>
         </w:rPr>
-        <w:t>risposta E a Domanda 0</w:t>
-      </w:r>
-      <w:r>
-        <w:rPr>
-          <w:rFonts w:ascii="Consolas" w:hAnsi="Consolas" w:cstheme="minorHAnsi"/>
-          <w:sz w:val="24"/>
-          <w:szCs w:val="24"/>
-        </w:rPr>
-        <w:t>9</w:t>
+        <w:t>risposta E a Domanda 09</w:t>
       </w:r>
     </w:p>
     <w:p>
@@ -3650,16 +3194,16 @@
           <w:sz w:val="24"/>
           <w:szCs w:val="24"/>
         </w:rPr>
-        <w:t>D0</w:t>
-      </w:r>
-      <w:r>
-        <w:rPr>
-          <w:rFonts w:ascii="Consolas" w:hAnsi="Consolas" w:cstheme="minorHAnsi"/>
-          <w:b/>
-          <w:sz w:val="24"/>
-          <w:szCs w:val="24"/>
-        </w:rPr>
-        <w:t>3</w:t>
+        <w:t>D</w:t>
+      </w:r>
+      <w:r>
+        <w:rPr>
+          <w:rFonts w:ascii="Consolas" w:hAnsi="Consolas" w:cstheme="minorHAnsi"/>
+          <w:b/>
+          <w:sz w:val="24"/>
+          <w:szCs w:val="24"/>
+        </w:rPr>
+        <w:t>10</w:t>
       </w:r>
       <w:r>
         <w:rPr>
@@ -3678,16 +3222,7 @@
           <w:szCs w:val="24"/>
         </w:rPr>
         <w:tab/>
-        <w:t xml:space="preserve">Domanda </w:t>
-      </w:r>
-      <w:r>
-        <w:rPr>
-          <w:rFonts w:ascii="Consolas" w:hAnsi="Consolas" w:cstheme="minorHAnsi"/>
-          <w:b/>
-          <w:sz w:val="24"/>
-          <w:szCs w:val="24"/>
-        </w:rPr>
-        <w:t>10</w:t>
+        <w:t>Domanda 10</w:t>
       </w:r>
       <w:r>
         <w:rPr>
@@ -3767,23 +3302,7 @@
           <w:sz w:val="24"/>
           <w:szCs w:val="24"/>
         </w:rPr>
-        <w:t xml:space="preserve"> Domanda </w:t>
-      </w:r>
-      <w:r>
-        <w:rPr>
-          <w:rFonts w:ascii="Consolas" w:hAnsi="Consolas" w:cstheme="minorHAnsi"/>
-          <w:sz w:val="24"/>
-          <w:szCs w:val="24"/>
-        </w:rPr>
-        <w:t>1</w:t>
-      </w:r>
-      <w:r>
-        <w:rPr>
-          <w:rFonts w:ascii="Consolas" w:hAnsi="Consolas" w:cstheme="minorHAnsi"/>
-          <w:sz w:val="24"/>
-          <w:szCs w:val="24"/>
-        </w:rPr>
-        <w:t>0</w:t>
+        <w:t xml:space="preserve"> Domanda 10</w:t>
       </w:r>
     </w:p>
     <w:p>
@@ -3820,23 +3339,7 @@
           <w:sz w:val="24"/>
           <w:szCs w:val="24"/>
         </w:rPr>
-        <w:t xml:space="preserve">risposta B a Domanda </w:t>
-      </w:r>
-      <w:r>
-        <w:rPr>
-          <w:rFonts w:ascii="Consolas" w:hAnsi="Consolas" w:cstheme="minorHAnsi"/>
-          <w:sz w:val="24"/>
-          <w:szCs w:val="24"/>
-        </w:rPr>
-        <w:t>1</w:t>
-      </w:r>
-      <w:r>
-        <w:rPr>
-          <w:rFonts w:ascii="Consolas" w:hAnsi="Consolas" w:cstheme="minorHAnsi"/>
-          <w:sz w:val="24"/>
-          <w:szCs w:val="24"/>
-        </w:rPr>
-        <w:t>0</w:t>
+        <w:t>risposta B a Domanda 10</w:t>
       </w:r>
     </w:p>
     <w:p>
@@ -3887,23 +3390,7 @@
           <w:sz w:val="24"/>
           <w:szCs w:val="24"/>
         </w:rPr>
-        <w:t xml:space="preserve">risposta C a Domanda </w:t>
-      </w:r>
-      <w:r>
-        <w:rPr>
-          <w:rFonts w:ascii="Consolas" w:hAnsi="Consolas" w:cstheme="minorHAnsi"/>
-          <w:sz w:val="24"/>
-          <w:szCs w:val="24"/>
-        </w:rPr>
-        <w:t>1</w:t>
-      </w:r>
-      <w:r>
-        <w:rPr>
-          <w:rFonts w:ascii="Consolas" w:hAnsi="Consolas" w:cstheme="minorHAnsi"/>
-          <w:sz w:val="24"/>
-          <w:szCs w:val="24"/>
-        </w:rPr>
-        <w:t>0</w:t>
+        <w:t>risposta C a Domanda 10</w:t>
       </w:r>
     </w:p>
     <w:p>
@@ -3956,23 +3443,7 @@
           <w:sz w:val="24"/>
           <w:szCs w:val="24"/>
         </w:rPr>
-        <w:t xml:space="preserve">risposta D a Domanda </w:t>
-      </w:r>
-      <w:r>
-        <w:rPr>
-          <w:rFonts w:ascii="Consolas" w:hAnsi="Consolas" w:cstheme="minorHAnsi"/>
-          <w:sz w:val="24"/>
-          <w:szCs w:val="24"/>
-        </w:rPr>
-        <w:t>1</w:t>
-      </w:r>
-      <w:r>
-        <w:rPr>
-          <w:rFonts w:ascii="Consolas" w:hAnsi="Consolas" w:cstheme="minorHAnsi"/>
-          <w:sz w:val="24"/>
-          <w:szCs w:val="24"/>
-        </w:rPr>
-        <w:t>0</w:t>
+        <w:t>risposta D a Domanda 10</w:t>
       </w:r>
     </w:p>
     <w:p>
@@ -4023,23 +3494,7 @@
           <w:sz w:val="24"/>
           <w:szCs w:val="24"/>
         </w:rPr>
-        <w:t xml:space="preserve">risposta E a Domanda </w:t>
-      </w:r>
-      <w:r>
-        <w:rPr>
-          <w:rFonts w:ascii="Consolas" w:hAnsi="Consolas" w:cstheme="minorHAnsi"/>
-          <w:sz w:val="24"/>
-          <w:szCs w:val="24"/>
-        </w:rPr>
-        <w:t>1</w:t>
-      </w:r>
-      <w:r>
-        <w:rPr>
-          <w:rFonts w:ascii="Consolas" w:hAnsi="Consolas" w:cstheme="minorHAnsi"/>
-          <w:sz w:val="24"/>
-          <w:szCs w:val="24"/>
-        </w:rPr>
-        <w:t>0</w:t>
+        <w:t>risposta E a Domanda 10</w:t>
       </w:r>
     </w:p>
     <w:p>

</xml_diff>